<commit_message>
Bert model to jupyter and add explanation to the report
</commit_message>
<xml_diff>
--- a/documents/DC2_Report.docx
+++ b/documents/DC2_Report.docx
@@ -2555,7 +2555,19 @@
         <w:rPr>
           <w:rFonts w:ascii="Century Gothic" w:hAnsi="Century Gothic" w:cs="Arial"/>
         </w:rPr>
-        <w:t>of determining which tweets are real and which are not.</w:t>
+        <w:t>of determining which</w:t>
+      </w:r>
+      <w:r>
+        <w:rPr>
+          <w:rFonts w:ascii="Century Gothic" w:hAnsi="Century Gothic" w:cs="Arial"/>
+        </w:rPr>
+        <w:t xml:space="preserve"> disaster</w:t>
+      </w:r>
+      <w:r>
+        <w:rPr>
+          <w:rFonts w:ascii="Century Gothic" w:hAnsi="Century Gothic" w:cs="Arial"/>
+        </w:rPr>
+        <w:t xml:space="preserve"> tweets are real and which are not.</w:t>
       </w:r>
       <w:r>
         <w:rPr>
@@ -2662,12 +2674,126 @@
           <w:rFonts w:ascii="Century Gothic" w:hAnsi="Century Gothic" w:cs="Arial"/>
         </w:rPr>
         <w:t>which can be seen below.</w:t>
+      </w:r>
+    </w:p>
+    <w:p>
+      <w:pPr>
+        <w:pStyle w:val="ListParagraph"/>
+        <w:ind w:left="360"/>
+        <w:jc w:val="both"/>
+        <w:rPr>
+          <w:rFonts w:ascii="Century Gothic" w:hAnsi="Century Gothic" w:cs="Arial"/>
+        </w:rPr>
+      </w:pPr>
+    </w:p>
+    <w:p>
+      <w:pPr>
+        <w:pStyle w:val="ListParagraph"/>
+        <w:numPr>
+          <w:ilvl w:val="0"/>
+          <w:numId w:val="22"/>
+        </w:numPr>
+        <w:spacing w:line="360" w:lineRule="auto"/>
+        <w:jc w:val="both"/>
+        <w:rPr>
+          <w:rFonts w:ascii="Century Gothic" w:hAnsi="Century Gothic" w:cs="Arial"/>
+          <w:u w:val="single"/>
+        </w:rPr>
+      </w:pPr>
+      <w:r>
+        <w:rPr>
+          <w:rFonts w:ascii="Century Gothic" w:hAnsi="Century Gothic" w:cs="Arial"/>
+          <w:u w:val="single"/>
+        </w:rPr>
+        <w:t xml:space="preserve">Constraints </w:t>
+      </w:r>
+    </w:p>
+    <w:p>
+      <w:pPr>
+        <w:pStyle w:val="ListParagraph"/>
+        <w:spacing w:line="360" w:lineRule="auto"/>
+        <w:ind w:left="360"/>
+        <w:jc w:val="both"/>
+        <w:rPr>
+          <w:rFonts w:ascii="Century Gothic" w:hAnsi="Century Gothic" w:cs="Arial"/>
+        </w:rPr>
+      </w:pPr>
+      <w:r>
+        <w:rPr>
+          <w:rFonts w:ascii="Century Gothic" w:hAnsi="Century Gothic" w:cs="Times New Roman"/>
+        </w:rPr>
+        <w:t>The purpose of the below mentioned project constraints is to outline what restricts or dictates the actions of th</w:t>
+      </w:r>
+      <w:r>
+        <w:rPr>
+          <w:rFonts w:ascii="Century Gothic" w:hAnsi="Century Gothic" w:cs="Times New Roman"/>
+        </w:rPr>
+        <w:t>is data challenge</w:t>
+      </w:r>
+      <w:r>
+        <w:rPr>
+          <w:rFonts w:ascii="Century Gothic" w:hAnsi="Century Gothic" w:cs="Times New Roman"/>
+        </w:rPr>
+        <w:t xml:space="preserve">. There are some general constraints that can occur in almost every project, but </w:t>
+      </w:r>
+      <w:r>
+        <w:rPr>
+          <w:rFonts w:ascii="Century Gothic" w:hAnsi="Century Gothic" w:cs="Times New Roman"/>
+        </w:rPr>
+        <w:t>we have</w:t>
+      </w:r>
+      <w:r>
+        <w:rPr>
+          <w:rFonts w:ascii="Century Gothic" w:hAnsi="Century Gothic" w:cs="Times New Roman"/>
+        </w:rPr>
+        <w:t xml:space="preserve"> also included some more specific</w:t>
+      </w:r>
+      <w:r>
+        <w:rPr>
+          <w:rFonts w:ascii="Century Gothic" w:hAnsi="Century Gothic" w:cs="Times New Roman"/>
+        </w:rPr>
+        <w:t xml:space="preserve"> </w:t>
+      </w:r>
+      <w:r>
+        <w:rPr>
+          <w:rFonts w:ascii="Century Gothic" w:hAnsi="Century Gothic" w:cs="Times New Roman"/>
+        </w:rPr>
+        <w:t xml:space="preserve">ones which are tightly related to the </w:t>
+      </w:r>
+      <w:r>
+        <w:rPr>
+          <w:rFonts w:ascii="Century Gothic" w:hAnsi="Century Gothic" w:cs="Times New Roman"/>
+        </w:rPr>
+        <w:t xml:space="preserve">NLP Disaster Tweets challenge. </w:t>
+      </w:r>
+    </w:p>
+    <w:p>
+      <w:pPr>
+        <w:pStyle w:val="ListParagraph"/>
+        <w:numPr>
+          <w:ilvl w:val="0"/>
+          <w:numId w:val="22"/>
+        </w:numPr>
+        <w:spacing w:line="360" w:lineRule="auto"/>
+        <w:jc w:val="both"/>
+        <w:rPr>
+          <w:rFonts w:ascii="Century Gothic" w:hAnsi="Century Gothic" w:cs="Arial"/>
+          <w:u w:val="single"/>
+        </w:rPr>
+      </w:pPr>
+      <w:r>
+        <w:rPr>
+          <w:rFonts w:ascii="Century Gothic" w:hAnsi="Century Gothic" w:cs="Arial"/>
+          <w:b/>
+          <w:bCs/>
+        </w:rPr>
+        <w:br w:type="page"/>
       </w:r>
     </w:p>
     <w:tbl>
       <w:tblPr>
         <w:tblStyle w:val="GridTable4-Accent6"/>
-        <w:tblpPr w:leftFromText="180" w:rightFromText="180" w:vertAnchor="text" w:horzAnchor="margin" w:tblpXSpec="right" w:tblpY="2024"/>
+        <w:tblpPr w:leftFromText="180" w:rightFromText="180" w:vertAnchor="text" w:horzAnchor="margin" w:tblpY="-976"/>
         <w:tblW w:w="9194" w:type="dxa"/>
         <w:tblBorders>
           <w:top w:val="single" w:sz="4" w:space="0" w:color="auto"/>
@@ -2710,6 +2836,7 @@
                 <w:rFonts w:ascii="Century Gothic" w:hAnsi="Century Gothic"/>
                 <w:color w:val="385623" w:themeColor="accent6" w:themeShade="80"/>
               </w:rPr>
+              <w:lastRenderedPageBreak/>
               <w:t>Constraints Table</w:t>
             </w:r>
           </w:p>
@@ -2860,21 +2987,7 @@
               <w:rPr>
                 <w:rFonts w:ascii="Century Gothic" w:hAnsi="Century Gothic"/>
               </w:rPr>
-              <w:t xml:space="preserve">, </w:t>
-            </w:r>
-            <w:proofErr w:type="gramStart"/>
-            <w:r>
-              <w:rPr>
-                <w:rFonts w:ascii="Century Gothic" w:hAnsi="Century Gothic"/>
-              </w:rPr>
-              <w:t>2021</w:t>
-            </w:r>
-            <w:proofErr w:type="gramEnd"/>
-            <w:r>
-              <w:rPr>
-                <w:rFonts w:ascii="Century Gothic" w:hAnsi="Century Gothic"/>
-              </w:rPr>
-              <w:t xml:space="preserve"> and is expected to be completed</w:t>
+              <w:t>, 2021, and is expected to be completed</w:t>
             </w:r>
             <w:r>
               <w:rPr>
@@ -2969,7 +3082,7 @@
               <w:rPr>
                 <w:rFonts w:ascii="Century Gothic" w:hAnsi="Century Gothic"/>
               </w:rPr>
-              <w:t xml:space="preserve">The dataset provided is from Kaggle and even though it has quite a lot of rows, there are very few columns. This can lead to poorly performing algorithms, but we plan to extend the dataset with extracted features. </w:t>
+              <w:t xml:space="preserve">The dataset provided is from Kaggle and even though it has quite a lot of records, there are very few features. This can lead to poorly performing algorithms, but we plan to extend the dataset with extracted features. </w:t>
             </w:r>
           </w:p>
         </w:tc>
@@ -3141,10 +3254,12 @@
     <w:p>
       <w:pPr>
         <w:pStyle w:val="ListParagraph"/>
-        <w:ind w:left="360"/>
+        <w:spacing w:line="360" w:lineRule="auto"/>
+        <w:ind w:left="1080"/>
         <w:jc w:val="both"/>
         <w:rPr>
           <w:rFonts w:ascii="Century Gothic" w:hAnsi="Century Gothic" w:cs="Arial"/>
+          <w:u w:val="single"/>
         </w:rPr>
       </w:pPr>
     </w:p>
@@ -3155,6 +3270,7 @@
           <w:ilvl w:val="0"/>
           <w:numId w:val="22"/>
         </w:numPr>
+        <w:spacing w:line="360" w:lineRule="auto"/>
         <w:jc w:val="both"/>
         <w:rPr>
           <w:rFonts w:ascii="Century Gothic" w:hAnsi="Century Gothic" w:cs="Arial"/>
@@ -3166,107 +3282,20 @@
           <w:rFonts w:ascii="Century Gothic" w:hAnsi="Century Gothic" w:cs="Arial"/>
           <w:u w:val="single"/>
         </w:rPr>
-        <w:t xml:space="preserve">Constraints </w:t>
+        <w:t>Risks</w:t>
+      </w:r>
+      <w:r>
+        <w:rPr>
+          <w:rFonts w:ascii="Century Gothic" w:hAnsi="Century Gothic" w:cs="Arial"/>
+          <w:u w:val="single"/>
+        </w:rPr>
+        <w:t xml:space="preserve"> </w:t>
       </w:r>
     </w:p>
     <w:p>
       <w:pPr>
         <w:pStyle w:val="ListParagraph"/>
-        <w:ind w:left="360"/>
-        <w:jc w:val="both"/>
-        <w:rPr>
-          <w:rFonts w:ascii="Century Gothic" w:hAnsi="Century Gothic" w:cs="Arial"/>
-        </w:rPr>
-      </w:pPr>
-      <w:r>
-        <w:rPr>
-          <w:rFonts w:ascii="Century Gothic" w:hAnsi="Century Gothic" w:cs="Times New Roman"/>
-        </w:rPr>
-        <w:t>The purpose of the below mentioned project constraints is to outline what restricts or dictates the actions of th</w:t>
-      </w:r>
-      <w:r>
-        <w:rPr>
-          <w:rFonts w:ascii="Century Gothic" w:hAnsi="Century Gothic" w:cs="Times New Roman"/>
-        </w:rPr>
-        <w:t>is data challenge</w:t>
-      </w:r>
-      <w:r>
-        <w:rPr>
-          <w:rFonts w:ascii="Century Gothic" w:hAnsi="Century Gothic" w:cs="Times New Roman"/>
-        </w:rPr>
-        <w:t xml:space="preserve">. There are some general constraints that can occur in almost every project, but </w:t>
-      </w:r>
-      <w:r>
-        <w:rPr>
-          <w:rFonts w:ascii="Century Gothic" w:hAnsi="Century Gothic" w:cs="Times New Roman"/>
-        </w:rPr>
-        <w:t>we have</w:t>
-      </w:r>
-      <w:r>
-        <w:rPr>
-          <w:rFonts w:ascii="Century Gothic" w:hAnsi="Century Gothic" w:cs="Times New Roman"/>
-        </w:rPr>
-        <w:t xml:space="preserve"> also included some more specific</w:t>
-      </w:r>
-      <w:r>
-        <w:rPr>
-          <w:rFonts w:ascii="Century Gothic" w:hAnsi="Century Gothic" w:cs="Times New Roman"/>
-        </w:rPr>
-        <w:t xml:space="preserve"> </w:t>
-      </w:r>
-      <w:r>
-        <w:rPr>
-          <w:rFonts w:ascii="Century Gothic" w:hAnsi="Century Gothic" w:cs="Times New Roman"/>
-        </w:rPr>
-        <w:t xml:space="preserve">ones which are tightly related to the </w:t>
-      </w:r>
-      <w:r>
-        <w:rPr>
-          <w:rFonts w:ascii="Century Gothic" w:hAnsi="Century Gothic" w:cs="Times New Roman"/>
-        </w:rPr>
-        <w:t xml:space="preserve">NLP Disaster Tweets challenge. </w:t>
-      </w:r>
-    </w:p>
-    <w:p>
-      <w:pPr>
-        <w:pStyle w:val="ListParagraph"/>
-        <w:numPr>
-          <w:ilvl w:val="0"/>
-          <w:numId w:val="22"/>
-        </w:numPr>
-        <w:jc w:val="both"/>
-        <w:rPr>
-          <w:rFonts w:ascii="Century Gothic" w:hAnsi="Century Gothic" w:cs="Arial"/>
-          <w:u w:val="single"/>
-        </w:rPr>
-      </w:pPr>
-      <w:r>
-        <w:rPr>
-          <w:rFonts w:ascii="Century Gothic" w:hAnsi="Century Gothic" w:cs="Arial"/>
-          <w:b/>
-          <w:bCs/>
-        </w:rPr>
-        <w:br w:type="page"/>
-      </w:r>
-      <w:r>
-        <w:rPr>
-          <w:rFonts w:ascii="Century Gothic" w:hAnsi="Century Gothic" w:cs="Arial"/>
-          <w:u w:val="single"/>
-        </w:rPr>
-        <w:lastRenderedPageBreak/>
-        <w:t>Risks</w:t>
-      </w:r>
-      <w:r>
-        <w:rPr>
-          <w:rFonts w:ascii="Century Gothic" w:hAnsi="Century Gothic" w:cs="Arial"/>
-          <w:u w:val="single"/>
-        </w:rPr>
-        <w:t xml:space="preserve"> </w:t>
-      </w:r>
-    </w:p>
-    <w:p>
-      <w:pPr>
-        <w:pStyle w:val="ListParagraph"/>
+        <w:spacing w:line="360" w:lineRule="auto"/>
         <w:jc w:val="both"/>
         <w:rPr>
           <w:rFonts w:ascii="Century Gothic" w:hAnsi="Century Gothic" w:cs="Times New Roman"/>
@@ -3725,6 +3754,7 @@
                 <w:rFonts w:ascii="Century Gothic" w:hAnsi="Century Gothic"/>
                 <w:color w:val="538135" w:themeColor="accent6" w:themeShade="BF"/>
               </w:rPr>
+              <w:lastRenderedPageBreak/>
               <w:t>The dataset is not cleared and prepared properly</w:t>
             </w:r>
           </w:p>
@@ -4072,6 +4102,58 @@
         <w:rPr>
           <w:rFonts w:ascii="Century Gothic" w:hAnsi="Century Gothic" w:cs="Arial"/>
         </w:rPr>
+        <w:t>There are 7614 records in train dataset and 3264 in test dataset. The total number of fields in the train dat</w:t>
+      </w:r>
+      <w:r>
+        <w:rPr>
+          <w:rFonts w:ascii="Century Gothic" w:hAnsi="Century Gothic" w:cs="Arial"/>
+        </w:rPr>
+        <w:t>a</w:t>
+      </w:r>
+      <w:r>
+        <w:rPr>
+          <w:rFonts w:ascii="Century Gothic" w:hAnsi="Century Gothic" w:cs="Arial"/>
+        </w:rPr>
+        <w:t xml:space="preserve">set are five – “id”, “Keyword” – serves as category of the tweet, “Location” – the country or city that is mentioned in the tweet, “Text” – the tweet, and “Target” </w:t>
+      </w:r>
+      <w:r>
+        <w:rPr>
+          <w:rFonts w:ascii="Century Gothic" w:hAnsi="Century Gothic" w:cs="Arial"/>
+        </w:rPr>
+        <w:t xml:space="preserve">– defines </w:t>
+      </w:r>
+      <w:r>
+        <w:rPr>
+          <w:rFonts w:ascii="Century Gothic" w:hAnsi="Century Gothic" w:cs="Arial"/>
+        </w:rPr>
+        <w:t xml:space="preserve">if a </w:t>
+      </w:r>
+      <w:r>
+        <w:rPr>
+          <w:rFonts w:ascii="Century Gothic" w:hAnsi="Century Gothic" w:cs="Arial"/>
+        </w:rPr>
+        <w:t xml:space="preserve">tweet  is real or fake disaster by the values of 1(real disaster) and 0 (fake disaster). </w:t>
+      </w:r>
+      <w:r>
+        <w:rPr>
+          <w:rFonts w:ascii="Century Gothic" w:hAnsi="Century Gothic" w:cs="Arial"/>
+        </w:rPr>
+        <w:t xml:space="preserve"> This last column is not present in the test dataset. </w:t>
+      </w:r>
+    </w:p>
+    <w:p>
+      <w:pPr>
+        <w:spacing w:line="360" w:lineRule="auto"/>
+        <w:ind w:left="360"/>
+        <w:jc w:val="both"/>
+        <w:rPr>
+          <w:rFonts w:ascii="Century Gothic" w:hAnsi="Century Gothic" w:cs="Arial"/>
+        </w:rPr>
+      </w:pPr>
+      <w:r>
+        <w:rPr>
+          <w:rFonts w:ascii="Century Gothic" w:hAnsi="Century Gothic" w:cs="Arial"/>
+        </w:rPr>
         <w:t xml:space="preserve">Each of us created a Jupyter notebook focused on exploring the data and visualizing it. In this way we were able to understand it. </w:t>
       </w:r>
       <w:r>
@@ -4104,6 +4186,48 @@
         </w:rPr>
         <w:t xml:space="preserve">. </w:t>
       </w:r>
+    </w:p>
+    <w:p>
+      <w:pPr>
+        <w:spacing w:line="360" w:lineRule="auto"/>
+        <w:ind w:left="360"/>
+        <w:jc w:val="both"/>
+        <w:rPr>
+          <w:rFonts w:ascii="Century Gothic" w:hAnsi="Century Gothic" w:cs="Arial"/>
+        </w:rPr>
+      </w:pPr>
+      <w:r>
+        <w:rPr>
+          <w:rFonts w:ascii="Century Gothic" w:hAnsi="Century Gothic" w:cs="Arial"/>
+        </w:rPr>
+        <w:t xml:space="preserve">Since there were null values in the “Keyword” column as well as in the “Location” we checked if that is common for defining whether the tweet is disaster or not. The total null values in “Keyword” were 61. We plotted the null values only where the tweet is marked as fake disaster and the number of values decreased to 19. Therefore, it can be said that the tweet is not defined as a fake one based on whether it has a keyword. Moreover, we decided that we can fill in manually the missing values for “Keyword”. It was not difficult to decide what the keyword should be since most of them were about real disaster tweets. </w:t>
+      </w:r>
+    </w:p>
+    <w:p>
+      <w:pPr>
+        <w:spacing w:line="360" w:lineRule="auto"/>
+        <w:ind w:left="360"/>
+        <w:jc w:val="both"/>
+        <w:rPr>
+          <w:rFonts w:ascii="Century Gothic" w:hAnsi="Century Gothic" w:cs="Arial"/>
+        </w:rPr>
+      </w:pPr>
+      <w:r>
+        <w:rPr>
+          <w:rFonts w:ascii="Century Gothic" w:hAnsi="Century Gothic" w:cs="Arial"/>
+        </w:rPr>
+        <w:t xml:space="preserve">However, regarding the “Location” there were in total 2533 null values which 1458 are for fake disaster tweets. From here comes the thought that when a tweet is about a real disaster most of the times it is mentioned where this disaster has happened. Still the null values are too many and will be difficult to aim the model. </w:t>
+      </w:r>
+    </w:p>
+    <w:p>
+      <w:pPr>
+        <w:spacing w:line="360" w:lineRule="auto"/>
+        <w:ind w:left="360"/>
+        <w:jc w:val="both"/>
+        <w:rPr>
+          <w:rFonts w:ascii="Century Gothic" w:hAnsi="Century Gothic" w:cs="Arial"/>
+        </w:rPr>
+      </w:pPr>
     </w:p>
     <w:p>
       <w:pPr>
@@ -4148,7 +4272,14 @@
         <w:rPr>
           <w:rFonts w:ascii="Century Gothic" w:hAnsi="Century Gothic" w:cs="Arial"/>
         </w:rPr>
-        <w:t xml:space="preserve">We have done this individually and later we will compare results and give suggestions to each other what can be added as a cleaning step. </w:t>
+        <w:t xml:space="preserve">We have done this </w:t>
+      </w:r>
+      <w:r>
+        <w:rPr>
+          <w:rFonts w:ascii="Century Gothic" w:hAnsi="Century Gothic" w:cs="Arial"/>
+        </w:rPr>
+        <w:lastRenderedPageBreak/>
+        <w:t xml:space="preserve">individually and later we will compare results and give suggestions to each other what can be added as a cleaning step. </w:t>
       </w:r>
     </w:p>
     <w:p>
@@ -4176,13 +4307,31 @@
         <w:rPr>
           <w:rFonts w:ascii="Century Gothic" w:hAnsi="Century Gothic" w:cs="Arial"/>
         </w:rPr>
-        <w:t xml:space="preserve">which will not be useful later. </w:t>
-      </w:r>
-      <w:r>
-        <w:rPr>
-          <w:rFonts w:ascii="Century Gothic" w:hAnsi="Century Gothic" w:cs="Arial"/>
-        </w:rPr>
-        <w:t>This removal was conducted with the help of regular expressions.</w:t>
+        <w:t>which will not be useful later.</w:t>
+      </w:r>
+      <w:r>
+        <w:rPr>
+          <w:rFonts w:ascii="Century Gothic" w:hAnsi="Century Gothic" w:cs="Arial"/>
+        </w:rPr>
+        <w:t xml:space="preserve"> This removal was conducted with the help of regular expressions. </w:t>
+      </w:r>
+      <w:r>
+        <w:rPr>
+          <w:rFonts w:ascii="Century Gothic" w:hAnsi="Century Gothic" w:cs="Arial"/>
+        </w:rPr>
+        <w:t xml:space="preserve">Moreover, in the “Keyword” column there were a lot of records with “%20” between two words which stands for space. We replaced it with </w:t>
+      </w:r>
+      <w:r>
+        <w:rPr>
+          <w:rFonts w:ascii="Century Gothic" w:hAnsi="Century Gothic" w:cs="Arial"/>
+        </w:rPr>
+        <w:t>underscore</w:t>
+      </w:r>
+      <w:r>
+        <w:rPr>
+          <w:rFonts w:ascii="Century Gothic" w:hAnsi="Century Gothic" w:cs="Arial"/>
+        </w:rPr>
+        <w:t xml:space="preserve"> for better interpretation and visualization. </w:t>
       </w:r>
     </w:p>
     <w:p>
@@ -4198,95 +4347,37 @@
         <w:rPr>
           <w:rFonts w:ascii="Century Gothic" w:hAnsi="Century Gothic" w:cs="Arial"/>
         </w:rPr>
-        <w:t xml:space="preserve">Furthermore, we have removed any </w:t>
-      </w:r>
-      <w:proofErr w:type="spellStart"/>
-      <w:r>
-        <w:rPr>
-          <w:rFonts w:ascii="Century Gothic" w:hAnsi="Century Gothic" w:cs="Arial"/>
-        </w:rPr>
-        <w:t>stopwords</w:t>
-      </w:r>
-      <w:proofErr w:type="spellEnd"/>
-      <w:r>
-        <w:rPr>
-          <w:rFonts w:ascii="Century Gothic" w:hAnsi="Century Gothic" w:cs="Arial"/>
-          <w:color w:val="FF0000"/>
+        <w:t xml:space="preserve">As part of the data preparation, we extracted the URLs and numbers used in tweets in separate columns. In this way we can use them as additional features because they might be a sign for </w:t>
+      </w:r>
+      <w:r>
+        <w:rPr>
+          <w:rFonts w:ascii="Century Gothic" w:hAnsi="Century Gothic" w:cs="Arial"/>
+        </w:rPr>
+        <w:t xml:space="preserve">better predictions of the </w:t>
+      </w:r>
+      <w:r>
+        <w:rPr>
+          <w:rFonts w:ascii="Century Gothic" w:hAnsi="Century Gothic" w:cs="Arial"/>
+        </w:rPr>
+        <w:t xml:space="preserve">model. For instance, most of the tweets which have URLs </w:t>
+      </w:r>
+      <w:r>
+        <w:rPr>
+          <w:rFonts w:ascii="Century Gothic" w:hAnsi="Century Gothic" w:cs="Arial"/>
+        </w:rPr>
+        <w:t xml:space="preserve">or numbers </w:t>
+      </w:r>
+      <w:r>
+        <w:rPr>
+          <w:rFonts w:ascii="Century Gothic" w:hAnsi="Century Gothic" w:cs="Arial"/>
+        </w:rPr>
+        <w:t>are marked as disaster</w:t>
+      </w:r>
+      <w:r>
+        <w:rPr>
+          <w:rFonts w:ascii="Century Gothic" w:hAnsi="Century Gothic" w:cs="Arial"/>
         </w:rPr>
         <w:t>.</w:t>
-      </w:r>
-      <w:r>
-        <w:rPr>
-          <w:rFonts w:ascii="Century Gothic" w:hAnsi="Century Gothic" w:cs="Arial"/>
-          <w:color w:val="FF0000"/>
-        </w:rPr>
-        <w:t xml:space="preserve"> These are  the English words which do not add much meaning to a sentence. They can safely be ignored without sacrificing the meaning of the sentence.</w:t>
-      </w:r>
-      <w:r>
-        <w:rPr>
-          <w:rFonts w:ascii="Century Gothic" w:hAnsi="Century Gothic" w:cs="Arial"/>
-        </w:rPr>
-        <w:t xml:space="preserve"> </w:t>
-      </w:r>
-      <w:r>
-        <w:rPr>
-          <w:rFonts w:ascii="Century Gothic" w:hAnsi="Century Gothic" w:cs="Arial"/>
-        </w:rPr>
-        <w:t>The following code: “</w:t>
-      </w:r>
-      <w:proofErr w:type="spellStart"/>
-      <w:r>
-        <w:rPr>
-          <w:rFonts w:ascii="Century Gothic" w:hAnsi="Century Gothic" w:cs="Arial"/>
-        </w:rPr>
-        <w:t>stopwords.words</w:t>
-      </w:r>
-      <w:proofErr w:type="spellEnd"/>
-      <w:r>
-        <w:rPr>
-          <w:rFonts w:ascii="Century Gothic" w:hAnsi="Century Gothic" w:cs="Arial"/>
-        </w:rPr>
-        <w:t>('</w:t>
-      </w:r>
-      <w:proofErr w:type="spellStart"/>
-      <w:r>
-        <w:rPr>
-          <w:rFonts w:ascii="Century Gothic" w:hAnsi="Century Gothic" w:cs="Arial"/>
-        </w:rPr>
-        <w:t>english</w:t>
-      </w:r>
-      <w:proofErr w:type="spellEnd"/>
-      <w:r>
-        <w:rPr>
-          <w:rFonts w:ascii="Century Gothic" w:hAnsi="Century Gothic" w:cs="Arial"/>
-        </w:rPr>
-        <w:t>')</w:t>
-      </w:r>
-      <w:r>
-        <w:rPr>
-          <w:rFonts w:ascii="Century Gothic" w:hAnsi="Century Gothic" w:cs="Arial"/>
-        </w:rPr>
-        <w:t xml:space="preserve">” removes all </w:t>
-      </w:r>
-      <w:proofErr w:type="spellStart"/>
-      <w:r>
-        <w:rPr>
-          <w:rFonts w:ascii="Century Gothic" w:hAnsi="Century Gothic" w:cs="Arial"/>
-        </w:rPr>
-        <w:t>stopwords</w:t>
-      </w:r>
-      <w:proofErr w:type="spellEnd"/>
-      <w:r>
-        <w:rPr>
-          <w:rFonts w:ascii="Century Gothic" w:hAnsi="Century Gothic" w:cs="Arial"/>
-        </w:rPr>
-        <w:t xml:space="preserve"> in the English language such as “the, a/an, our, we,</w:t>
-      </w:r>
-      <w:r>
-        <w:rPr>
-          <w:rFonts w:ascii="Century Gothic" w:hAnsi="Century Gothic" w:cs="Arial"/>
-        </w:rPr>
-        <w:t xml:space="preserve">”, etc. </w:t>
       </w:r>
     </w:p>
     <w:p>
@@ -4302,21 +4393,81 @@
         <w:rPr>
           <w:rFonts w:ascii="Century Gothic" w:hAnsi="Century Gothic" w:cs="Arial"/>
         </w:rPr>
-        <w:t>Thanks to the word cloud visualization, we have noticed that specifically in our dataset the words “u”, “</w:t>
-      </w:r>
-      <w:proofErr w:type="spellStart"/>
-      <w:r>
-        <w:rPr>
-          <w:rFonts w:ascii="Century Gothic" w:hAnsi="Century Gothic" w:cs="Arial"/>
-        </w:rPr>
-        <w:t>im</w:t>
-      </w:r>
-      <w:proofErr w:type="spellEnd"/>
-      <w:r>
-        <w:rPr>
-          <w:rFonts w:ascii="Century Gothic" w:hAnsi="Century Gothic" w:cs="Arial"/>
-        </w:rPr>
-        <w:t xml:space="preserve">”, “c” and “amp” are one of the most common ones. However, they most likely will not bring value to the training of the models, so we decided to remove them as well. </w:t>
+        <w:t>Furthermore, we have removed any stopwords</w:t>
+      </w:r>
+      <w:r>
+        <w:rPr>
+          <w:rFonts w:ascii="Century Gothic" w:hAnsi="Century Gothic" w:cs="Arial"/>
+          <w:color w:val="FF0000"/>
+        </w:rPr>
+        <w:t>.</w:t>
+      </w:r>
+      <w:r>
+        <w:rPr>
+          <w:rFonts w:ascii="Century Gothic" w:hAnsi="Century Gothic" w:cs="Arial"/>
+          <w:color w:val="FF0000"/>
+        </w:rPr>
+        <w:t xml:space="preserve"> </w:t>
+      </w:r>
+      <w:r>
+        <w:rPr>
+          <w:rFonts w:ascii="Century Gothic" w:hAnsi="Century Gothic" w:cs="Arial"/>
+        </w:rPr>
+        <w:t>In our case t</w:t>
+      </w:r>
+      <w:r>
+        <w:rPr>
+          <w:rFonts w:ascii="Century Gothic" w:hAnsi="Century Gothic" w:cs="Arial"/>
+        </w:rPr>
+        <w:t xml:space="preserve">hese are the English words which do not add much </w:t>
+      </w:r>
+      <w:r>
+        <w:rPr>
+          <w:rFonts w:ascii="Century Gothic" w:hAnsi="Century Gothic" w:cs="Arial"/>
+        </w:rPr>
+        <w:t>value</w:t>
+      </w:r>
+      <w:r>
+        <w:rPr>
+          <w:rFonts w:ascii="Century Gothic" w:hAnsi="Century Gothic" w:cs="Arial"/>
+        </w:rPr>
+        <w:t xml:space="preserve"> to </w:t>
+      </w:r>
+      <w:r>
+        <w:rPr>
+          <w:rFonts w:ascii="Century Gothic" w:hAnsi="Century Gothic" w:cs="Arial"/>
+        </w:rPr>
+        <w:t>the meaning of a</w:t>
+      </w:r>
+      <w:r>
+        <w:rPr>
+          <w:rFonts w:ascii="Century Gothic" w:hAnsi="Century Gothic" w:cs="Arial"/>
+        </w:rPr>
+        <w:t xml:space="preserve"> sentence. They can safely be ignored without sacrificing the meaning of the sentence. </w:t>
+      </w:r>
+      <w:r>
+        <w:rPr>
+          <w:rFonts w:ascii="Century Gothic" w:hAnsi="Century Gothic" w:cs="Arial"/>
+        </w:rPr>
+        <w:t>The following code: “</w:t>
+      </w:r>
+      <w:r>
+        <w:rPr>
+          <w:rFonts w:ascii="Century Gothic" w:hAnsi="Century Gothic" w:cs="Arial"/>
+        </w:rPr>
+        <w:t>stopwords.words('english')</w:t>
+      </w:r>
+      <w:r>
+        <w:rPr>
+          <w:rFonts w:ascii="Century Gothic" w:hAnsi="Century Gothic" w:cs="Arial"/>
+        </w:rPr>
+        <w:t>” removes all stopwords in the English language such as “the, a/an, our, we,</w:t>
+      </w:r>
+      <w:r>
+        <w:rPr>
+          <w:rFonts w:ascii="Century Gothic" w:hAnsi="Century Gothic" w:cs="Arial"/>
+        </w:rPr>
+        <w:t xml:space="preserve">”, etc. </w:t>
       </w:r>
     </w:p>
     <w:p>
@@ -4326,6 +4477,22 @@
         <w:jc w:val="both"/>
         <w:rPr>
           <w:rFonts w:ascii="Century Gothic" w:hAnsi="Century Gothic" w:cs="Arial"/>
+        </w:rPr>
+      </w:pPr>
+      <w:r>
+        <w:rPr>
+          <w:rFonts w:ascii="Century Gothic" w:hAnsi="Century Gothic" w:cs="Arial"/>
+        </w:rPr>
+        <w:t xml:space="preserve">Thanks to the word cloud visualization, we have noticed that specifically in our dataset the words “u”, “im”, “c” and “amp” are one of the most common ones. However, they most likely will not bring value to the training of the models, so we decided to remove them as well. </w:t>
+      </w:r>
+    </w:p>
+    <w:p>
+      <w:pPr>
+        <w:spacing w:line="360" w:lineRule="auto"/>
+        <w:ind w:left="360"/>
+        <w:jc w:val="both"/>
+        <w:rPr>
+          <w:rFonts w:ascii="Century Gothic" w:hAnsi="Century Gothic" w:cs="Arial"/>
           <w:color w:val="FF0000"/>
         </w:rPr>
       </w:pPr>
@@ -4383,6 +4550,87 @@
           <w:color w:val="FF0000"/>
         </w:rPr>
         <w:t>These tokens help in understanding the context or developing the model for the NLP. The tokenization helps in interpreting the meaning of the text by analyzing the sequence of the words.</w:t>
+      </w:r>
+    </w:p>
+    <w:p>
+      <w:pPr>
+        <w:spacing w:line="360" w:lineRule="auto"/>
+        <w:ind w:left="360"/>
+        <w:jc w:val="both"/>
+        <w:rPr>
+          <w:rFonts w:ascii="Century Gothic" w:hAnsi="Century Gothic" w:cs="Arial"/>
+        </w:rPr>
+      </w:pPr>
+      <w:r>
+        <w:rPr>
+          <w:rFonts w:ascii="Century Gothic" w:hAnsi="Century Gothic" w:cs="Arial"/>
+        </w:rPr>
+        <w:t>Additionally</w:t>
+      </w:r>
+      <w:r>
+        <w:rPr>
+          <w:rFonts w:ascii="Century Gothic" w:hAnsi="Century Gothic" w:cs="Arial"/>
+        </w:rPr>
+        <w:t>, we have applied the most common pre-processing technique in Natural Language Processing – lemmatization. For this challenge</w:t>
+      </w:r>
+      <w:r>
+        <w:rPr>
+          <w:rFonts w:ascii="Century Gothic" w:hAnsi="Century Gothic" w:cs="Arial"/>
+        </w:rPr>
+        <w:t xml:space="preserve"> the understanding of the tweet context</w:t>
+      </w:r>
+      <w:r>
+        <w:rPr>
+          <w:rFonts w:ascii="Century Gothic" w:hAnsi="Century Gothic" w:cs="Arial"/>
+        </w:rPr>
+        <w:t xml:space="preserve"> is important</w:t>
+      </w:r>
+      <w:r>
+        <w:rPr>
+          <w:rFonts w:ascii="Century Gothic" w:hAnsi="Century Gothic" w:cs="Arial"/>
+        </w:rPr>
+        <w:t>. Thus, we managed to</w:t>
+      </w:r>
+      <w:r>
+        <w:rPr>
+          <w:rFonts w:ascii="Century Gothic" w:hAnsi="Century Gothic" w:cs="Arial"/>
+        </w:rPr>
+        <w:t xml:space="preserve"> group together the different inflected forms of a word so they can be analyzed as a single item</w:t>
+      </w:r>
+      <w:r>
+        <w:rPr>
+          <w:rFonts w:ascii="Century Gothic" w:hAnsi="Century Gothic" w:cs="Arial"/>
+        </w:rPr>
+        <w:t xml:space="preserve">. </w:t>
+      </w:r>
+    </w:p>
+    <w:p>
+      <w:pPr>
+        <w:spacing w:line="360" w:lineRule="auto"/>
+        <w:ind w:left="360"/>
+        <w:jc w:val="both"/>
+        <w:rPr>
+          <w:rFonts w:ascii="Century Gothic" w:hAnsi="Century Gothic" w:cs="Arial"/>
+        </w:rPr>
+      </w:pPr>
+      <w:r>
+        <w:rPr>
+          <w:rFonts w:ascii="Century Gothic" w:hAnsi="Century Gothic" w:cs="Arial"/>
+        </w:rPr>
+        <w:lastRenderedPageBreak/>
+        <w:t xml:space="preserve">After tokenization and </w:t>
+      </w:r>
+      <w:r>
+        <w:rPr>
+          <w:rFonts w:ascii="Century Gothic" w:hAnsi="Century Gothic" w:cs="Arial"/>
+        </w:rPr>
+        <w:t>lemmatization,</w:t>
+      </w:r>
+      <w:r>
+        <w:rPr>
+          <w:rFonts w:ascii="Century Gothic" w:hAnsi="Century Gothic" w:cs="Arial"/>
+        </w:rPr>
+        <w:t xml:space="preserve"> we transformed the tokens into sentences. </w:t>
       </w:r>
     </w:p>
     <w:p>
@@ -4406,7 +4654,6 @@
           <w:color w:val="FF0000"/>
           <w:u w:val="single"/>
         </w:rPr>
-        <w:lastRenderedPageBreak/>
         <w:t>Pad Sequencing</w:t>
       </w:r>
       <w:r>
@@ -4448,13 +4695,14 @@
         <w:jc w:val="both"/>
         <w:rPr>
           <w:rFonts w:ascii="Century Gothic" w:hAnsi="Century Gothic" w:cs="Arial"/>
-        </w:rPr>
-      </w:pPr>
-      <w:r>
-        <w:rPr>
-          <w:rFonts w:ascii="Century Gothic" w:hAnsi="Century Gothic" w:cs="Arial"/>
           <w:color w:val="FF0000"/>
         </w:rPr>
+      </w:pPr>
+      <w:r>
+        <w:rPr>
+          <w:rFonts w:ascii="Century Gothic" w:hAnsi="Century Gothic" w:cs="Arial"/>
+          <w:color w:val="FF0000"/>
+        </w:rPr>
         <w:t>Asked for feedback</w:t>
       </w:r>
       <w:r>
@@ -4464,6 +4712,27 @@
         </w:rPr>
         <w:t xml:space="preserve"> (Bartosz) </w:t>
       </w:r>
+    </w:p>
+    <w:p>
+      <w:pPr>
+        <w:spacing w:line="360" w:lineRule="auto"/>
+        <w:ind w:left="360"/>
+        <w:jc w:val="both"/>
+        <w:rPr>
+          <w:rFonts w:ascii="Century Gothic" w:hAnsi="Century Gothic" w:cs="Arial"/>
+          <w:color w:val="FF0000"/>
+        </w:rPr>
+      </w:pPr>
+    </w:p>
+    <w:p>
+      <w:pPr>
+        <w:spacing w:line="360" w:lineRule="auto"/>
+        <w:ind w:left="360"/>
+        <w:jc w:val="both"/>
+        <w:rPr>
+          <w:rFonts w:ascii="Century Gothic" w:hAnsi="Century Gothic" w:cs="Arial"/>
+        </w:rPr>
+      </w:pPr>
     </w:p>
     <w:p>
       <w:pPr>
@@ -4533,6 +4802,181 @@
     </w:p>
     <w:p>
       <w:pPr>
+        <w:spacing w:line="360" w:lineRule="auto"/>
+        <w:ind w:left="360"/>
+        <w:jc w:val="both"/>
+        <w:rPr>
+          <w:rFonts w:ascii="Century Gothic" w:hAnsi="Century Gothic" w:cs="Arial"/>
+          <w:i/>
+          <w:iCs/>
+        </w:rPr>
+      </w:pPr>
+      <w:r>
+        <w:rPr>
+          <w:rFonts w:ascii="Century Gothic" w:hAnsi="Century Gothic" w:cs="Arial"/>
+          <w:i/>
+          <w:iCs/>
+        </w:rPr>
+        <w:t>Bert</w:t>
+      </w:r>
+    </w:p>
+    <w:p>
+      <w:pPr>
+        <w:spacing w:line="360" w:lineRule="auto"/>
+        <w:ind w:left="360"/>
+        <w:jc w:val="both"/>
+        <w:rPr>
+          <w:rFonts w:ascii="Century Gothic" w:hAnsi="Century Gothic" w:cs="Arial"/>
+        </w:rPr>
+      </w:pPr>
+      <w:r>
+        <w:rPr>
+          <w:rFonts w:ascii="Century Gothic" w:hAnsi="Century Gothic" w:cs="Arial"/>
+        </w:rPr>
+        <w:t xml:space="preserve">Recently, BERT is one of the most used models for Natural Language Processing. With the used of Transformer encoder the model can learn the context of a word based on all of </w:t>
+      </w:r>
+      <w:r>
+        <w:rPr>
+          <w:rFonts w:ascii="Century Gothic" w:hAnsi="Century Gothic" w:cs="Arial"/>
+        </w:rPr>
+        <w:t>its</w:t>
+      </w:r>
+      <w:r>
+        <w:rPr>
+          <w:rFonts w:ascii="Century Gothic" w:hAnsi="Century Gothic" w:cs="Arial"/>
+        </w:rPr>
+        <w:t xml:space="preserve"> surroundings. This is exactly what we need for this challenge – to define whether a keyword for disaster is used metaphorically (fake disaster) or indicates a real disaster. </w:t>
+      </w:r>
+    </w:p>
+    <w:p>
+      <w:pPr>
+        <w:spacing w:line="360" w:lineRule="auto"/>
+        <w:ind w:left="360"/>
+        <w:jc w:val="both"/>
+        <w:rPr>
+          <w:rFonts w:ascii="Century Gothic" w:hAnsi="Century Gothic" w:cs="Arial"/>
+        </w:rPr>
+      </w:pPr>
+      <w:r>
+        <w:rPr>
+          <w:rFonts w:ascii="Century Gothic" w:hAnsi="Century Gothic" w:cs="Arial"/>
+        </w:rPr>
+        <w:t>The model was applied two times because during the first time the acquired validation accuracy was 80% with training on 5 epochs and a ba</w:t>
+      </w:r>
+      <w:r>
+        <w:rPr>
+          <w:rFonts w:ascii="Century Gothic" w:hAnsi="Century Gothic" w:cs="Arial"/>
+        </w:rPr>
+        <w:t>tch</w:t>
+      </w:r>
+      <w:r>
+        <w:rPr>
+          <w:rFonts w:ascii="Century Gothic" w:hAnsi="Century Gothic" w:cs="Arial"/>
+        </w:rPr>
+        <w:t xml:space="preserve"> size of 10. </w:t>
+      </w:r>
+      <w:r>
+        <w:rPr>
+          <w:rFonts w:ascii="Century Gothic" w:hAnsi="Century Gothic" w:cs="Arial"/>
+        </w:rPr>
+        <w:t xml:space="preserve">This result was achieved by having two input layers, two dense layers and a dropout of 20% between them. </w:t>
+      </w:r>
+      <w:r>
+        <w:rPr>
+          <w:rFonts w:ascii="Century Gothic" w:hAnsi="Century Gothic" w:cs="Arial"/>
+        </w:rPr>
+        <w:t xml:space="preserve">Then it was decided to </w:t>
+      </w:r>
+      <w:r>
+        <w:rPr>
+          <w:rFonts w:ascii="Century Gothic" w:hAnsi="Century Gothic" w:cs="Arial"/>
+        </w:rPr>
+        <w:t xml:space="preserve">do </w:t>
+      </w:r>
+      <w:r>
+        <w:rPr>
+          <w:rFonts w:ascii="Century Gothic" w:hAnsi="Century Gothic" w:cs="Arial"/>
+        </w:rPr>
+        <w:t>some hyperparameter tuning to see if there the model will improve.</w:t>
+      </w:r>
+      <w:r>
+        <w:rPr>
+          <w:rFonts w:ascii="Century Gothic" w:hAnsi="Century Gothic" w:cs="Arial"/>
+        </w:rPr>
+        <w:tab/>
+        <w:t xml:space="preserve"> </w:t>
+      </w:r>
+    </w:p>
+    <w:p>
+      <w:pPr>
+        <w:spacing w:line="360" w:lineRule="auto"/>
+        <w:ind w:left="360"/>
+        <w:jc w:val="both"/>
+        <w:rPr>
+          <w:rFonts w:ascii="Century Gothic" w:hAnsi="Century Gothic" w:cs="Arial"/>
+        </w:rPr>
+      </w:pPr>
+      <w:r>
+        <w:rPr>
+          <w:rFonts w:ascii="Century Gothic" w:hAnsi="Century Gothic" w:cs="Arial"/>
+        </w:rPr>
+        <w:t>For the second try we increased the number of epochs from 5 to 10. Additionally, we left only the last dense layer for the output</w:t>
+      </w:r>
+      <w:r>
+        <w:rPr>
+          <w:rFonts w:ascii="Century Gothic" w:hAnsi="Century Gothic" w:cs="Arial"/>
+        </w:rPr>
+        <w:t>,</w:t>
+      </w:r>
+      <w:r>
+        <w:rPr>
+          <w:rFonts w:ascii="Century Gothic" w:hAnsi="Century Gothic" w:cs="Arial"/>
+        </w:rPr>
+        <w:t xml:space="preserve"> increased the shape to 128 whereas in the first attempt was 64</w:t>
+      </w:r>
+      <w:r>
+        <w:rPr>
+          <w:rFonts w:ascii="Century Gothic" w:hAnsi="Century Gothic" w:cs="Arial"/>
+        </w:rPr>
+        <w:t xml:space="preserve"> and set the batch size to 32</w:t>
+      </w:r>
+      <w:r>
+        <w:rPr>
+          <w:rFonts w:ascii="Century Gothic" w:hAnsi="Century Gothic" w:cs="Arial"/>
+        </w:rPr>
+        <w:t xml:space="preserve">. </w:t>
+      </w:r>
+      <w:r>
+        <w:rPr>
+          <w:rFonts w:ascii="Century Gothic" w:hAnsi="Century Gothic" w:cs="Arial"/>
+        </w:rPr>
+        <w:t xml:space="preserve">The training of the model took longer time (around 7 hours) and was stopped at epoch 8 with validation accuracy of 81%. </w:t>
+      </w:r>
+      <w:r>
+        <w:rPr>
+          <w:rFonts w:ascii="Century Gothic" w:hAnsi="Century Gothic" w:cs="Arial"/>
+        </w:rPr>
+        <w:t xml:space="preserve">Interestingly, from epoch 5 to 7 the validation accuracy remained 0,8096.  </w:t>
+      </w:r>
+    </w:p>
+    <w:p>
+      <w:pPr>
+        <w:spacing w:line="360" w:lineRule="auto"/>
+        <w:ind w:left="360"/>
+        <w:jc w:val="both"/>
+        <w:rPr>
+          <w:rFonts w:ascii="Century Gothic" w:hAnsi="Century Gothic" w:cs="Arial"/>
+        </w:rPr>
+      </w:pPr>
+      <w:r>
+        <w:rPr>
+          <w:rFonts w:ascii="Century Gothic" w:hAnsi="Century Gothic" w:cs="Arial"/>
+        </w:rPr>
+        <w:t xml:space="preserve">As next steps for the BERT model can be considered few optimizations in the dataset. Moreover, when the model will be trained again Early Stopping can be applied in case there is no improvement in the accuracy in the range of few epochs. </w:t>
+      </w:r>
+    </w:p>
+    <w:p>
+      <w:pPr>
         <w:pStyle w:val="Heading1"/>
         <w:numPr>
           <w:ilvl w:val="0"/>
@@ -4554,6 +4998,7 @@
           <w:sz w:val="28"/>
           <w:szCs w:val="28"/>
         </w:rPr>
+        <w:lastRenderedPageBreak/>
         <w:drawing>
           <wp:anchor distT="0" distB="0" distL="114300" distR="114300" simplePos="0" relativeHeight="251658240" behindDoc="1" locked="0" layoutInCell="1" allowOverlap="1" wp14:anchorId="73B93A32" wp14:editId="1F3C83D7">
             <wp:simplePos x="0" y="0"/>
@@ -5303,7 +5748,6 @@
           <w:sz w:val="20"/>
           <w:szCs w:val="20"/>
         </w:rPr>
-        <w:lastRenderedPageBreak/>
         <w:t>Assess Situation</w:t>
       </w:r>
       <w:r>
@@ -5542,6 +5986,7 @@
           <w:sz w:val="20"/>
           <w:szCs w:val="20"/>
         </w:rPr>
+        <w:lastRenderedPageBreak/>
         <w:t>Describe Data </w:t>
       </w:r>
       <w:r>
@@ -5976,7 +6421,6 @@
           <w:sz w:val="22"/>
           <w:szCs w:val="22"/>
         </w:rPr>
-        <w:lastRenderedPageBreak/>
         <w:t>Modeling</w:t>
       </w:r>
       <w:bookmarkEnd w:id="8"/>
@@ -6150,6 +6594,7 @@
           <w:sz w:val="20"/>
           <w:szCs w:val="20"/>
         </w:rPr>
+        <w:lastRenderedPageBreak/>
         <w:t>Assess Model </w:t>
       </w:r>
       <w:r>
@@ -6706,7 +7151,6 @@
                 <w:rFonts w:ascii="Century Gothic" w:hAnsi="Century Gothic"/>
                 <w:color w:val="385623" w:themeColor="accent6" w:themeShade="80"/>
               </w:rPr>
-              <w:lastRenderedPageBreak/>
               <w:t>What</w:t>
             </w:r>
           </w:p>
@@ -7033,6 +7477,7 @@
               <w:rPr>
                 <w:rFonts w:ascii="Century Gothic" w:hAnsi="Century Gothic"/>
               </w:rPr>
+              <w:lastRenderedPageBreak/>
               <w:t xml:space="preserve">Data Preparation </w:t>
             </w:r>
             <w:r>
@@ -11989,6 +12434,18 @@
       <w:rFonts w:ascii="Times New Roman" w:eastAsia="Times New Roman" w:hAnsi="Times New Roman" w:cs="Times New Roman"/>
       <w:sz w:val="24"/>
       <w:szCs w:val="24"/>
+    </w:rPr>
+  </w:style>
+  <w:style w:type="character" w:styleId="FollowedHyperlink">
+    <w:name w:val="FollowedHyperlink"/>
+    <w:basedOn w:val="DefaultParagraphFont"/>
+    <w:uiPriority w:val="99"/>
+    <w:semiHidden/>
+    <w:unhideWhenUsed/>
+    <w:rsid w:val="00E01018"/>
+    <w:rPr>
+      <w:color w:val="954F72" w:themeColor="followedHyperlink"/>
+      <w:u w:val="single"/>
     </w:rPr>
   </w:style>
 </w:styles>

</xml_diff>

<commit_message>
Unlemmatized BERT model and added results and evaluation of BERT in the report
</commit_message>
<xml_diff>
--- a/documents/DC2_Report.docx
+++ b/documents/DC2_Report.docx
@@ -226,7 +226,7 @@
                     <v:stroke joinstyle="miter"/>
                     <v:path gradientshapeok="t" o:connecttype="rect"/>
                   </v:shapetype>
-                  <v:shape id="Text Box 62" o:spid="_x0000_s1026" type="#_x0000_t202" style="position:absolute;margin-left:0;margin-top:0;width:468pt;height:1in;z-index:251658243;visibility:visible;mso-wrap-style:square;mso-width-percent:765;mso-wrap-distance-left:9pt;mso-wrap-distance-top:0;mso-wrap-distance-right:9pt;mso-wrap-distance-bottom:0;mso-position-horizontal:center;mso-position-horizontal-relative:page;mso-position-vertical:top;mso-position-vertical-relative:margin;mso-width-percent:765;mso-width-relative:page;v-text-anchor:top" o:gfxdata="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" filled="f" stroked="f" strokeweight=".5pt">
+                  <v:shape id="Text Box 62" o:spid="_x0000_s1026" type="#_x0000_t202" style="position:absolute;margin-left:0;margin-top:0;width:468pt;height:1in;z-index:251658243;visibility:visible;mso-wrap-style:square;mso-width-percent:765;mso-wrap-distance-left:9pt;mso-wrap-distance-top:0;mso-wrap-distance-right:9pt;mso-wrap-distance-bottom:0;mso-position-horizontal:center;mso-position-horizontal-relative:page;mso-position-vertical:top;mso-position-vertical-relative:margin;mso-width-percent:765;mso-width-relative:page;v-text-anchor:top" o:gfxdata="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" filled="f" stroked="f" strokeweight=".5pt">
                     <v:textbox style="mso-fit-shape-to-text:t">
                       <w:txbxContent>
                         <w:sdt>
@@ -1100,7 +1100,7 @@
               </mc:Choice>
               <mc:Fallback>
                 <w:pict>
-                  <v:shape w14:anchorId="28C31CAC" id="Text Box 69" o:spid="_x0000_s1027" type="#_x0000_t202" style="position:absolute;margin-left:119.55pt;margin-top:525.6pt;width:468pt;height:29.5pt;z-index:251658241;visibility:visible;mso-wrap-style:square;mso-width-percent:765;mso-height-percent:0;mso-wrap-distance-left:9pt;mso-wrap-distance-top:0;mso-wrap-distance-right:9pt;mso-wrap-distance-bottom:0;mso-position-horizontal:absolute;mso-position-horizontal-relative:page;mso-position-vertical:absolute;mso-position-vertical-relative:margin;mso-width-percent:765;mso-height-percent:0;mso-width-relative:page;mso-height-relative:margin;v-text-anchor:bottom" o:gfxdata="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" filled="f" stroked="f" strokeweight=".5pt">
+                  <v:shape w14:anchorId="28C31CAC" id="Text Box 69" o:spid="_x0000_s1027" type="#_x0000_t202" style="position:absolute;margin-left:119.55pt;margin-top:525.6pt;width:468pt;height:29.5pt;z-index:251658241;visibility:visible;mso-wrap-style:square;mso-width-percent:765;mso-height-percent:0;mso-wrap-distance-left:9pt;mso-wrap-distance-top:0;mso-wrap-distance-right:9pt;mso-wrap-distance-bottom:0;mso-position-horizontal:absolute;mso-position-horizontal-relative:page;mso-position-vertical:absolute;mso-position-vertical-relative:margin;mso-width-percent:765;mso-height-percent:0;mso-width-relative:page;mso-height-relative:margin;v-text-anchor:bottom" o:gfxdata="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" filled="f" stroked="f" strokeweight=".5pt">
                     <v:textbox style="mso-fit-shape-to-text:t" inset="0,0,0,0">
                       <w:txbxContent>
                         <w:p>
@@ -2784,15 +2784,7 @@
           <w:sz w:val="20"/>
           <w:szCs w:val="20"/>
         </w:rPr>
-        <w:t>Tweets are about real disasters and which ones are not</w:t>
-      </w:r>
-      <w:r>
-        <w:rPr>
-          <w:rFonts w:ascii="Century Gothic" w:hAnsi="Century Gothic" w:cs="Arial"/>
-          <w:sz w:val="20"/>
-          <w:szCs w:val="20"/>
-        </w:rPr>
-        <w:t>.</w:t>
+        <w:t>Tweets are about real disasters and which ones are not.</w:t>
       </w:r>
     </w:p>
     <w:p>
@@ -3947,14 +3939,12 @@
               </w:rPr>
               <w:t xml:space="preserve">The Deep Learning Challenge must be finished within 7 weeks. It starts on </w:t>
             </w:r>
-            <w:proofErr w:type="gramStart"/>
-            <w:r>
-              <w:rPr>
-                <w:rFonts w:ascii="Century Gothic" w:hAnsi="Century Gothic"/>
-              </w:rPr>
-              <w:t>November 16, 2021, and</w:t>
-            </w:r>
-            <w:proofErr w:type="gramEnd"/>
+            <w:r>
+              <w:rPr>
+                <w:rFonts w:ascii="Century Gothic" w:hAnsi="Century Gothic"/>
+              </w:rPr>
+              <w:t>November 16, 2021 and</w:t>
+            </w:r>
             <w:r>
               <w:rPr>
                 <w:rFonts w:ascii="Century Gothic" w:hAnsi="Century Gothic"/>
@@ -5146,16 +5136,14 @@
         </w:rPr>
         <w:t xml:space="preserve">We did not face any challenges in retrieving the data as it was a pretty straightforward </w:t>
       </w:r>
-      <w:proofErr w:type="gramStart"/>
-      <w:r>
-        <w:rPr>
-          <w:rFonts w:ascii="Century Gothic" w:hAnsi="Century Gothic"/>
-          <w:sz w:val="20"/>
-          <w:szCs w:val="20"/>
-        </w:rPr>
-        <w:t>method</w:t>
-      </w:r>
-      <w:proofErr w:type="gramEnd"/>
+      <w:r>
+        <w:rPr>
+          <w:rFonts w:ascii="Century Gothic" w:hAnsi="Century Gothic"/>
+          <w:sz w:val="20"/>
+          <w:szCs w:val="20"/>
+        </w:rPr>
+        <w:t>method,</w:t>
+      </w:r>
       <w:r>
         <w:rPr>
           <w:rFonts w:ascii="Century Gothic" w:hAnsi="Century Gothic"/>
@@ -6174,7 +6162,31 @@
           <w:sz w:val="20"/>
           <w:szCs w:val="20"/>
         </w:rPr>
-        <w:t>The model was applied two times because during the first time the acquired validation accuracy was 80% with training on 5 epochs and a batch size of 10. This result was achieved by having two input layers, two dense layers and a dropout of 20% between them. Then it was decided to do some hyperparameter tuning to see if there the model will improve.</w:t>
+        <w:t>Firstly, the model was</w:t>
+      </w:r>
+      <w:r>
+        <w:rPr>
+          <w:rFonts w:ascii="Century Gothic" w:hAnsi="Century Gothic" w:cs="Arial"/>
+          <w:sz w:val="20"/>
+          <w:szCs w:val="20"/>
+        </w:rPr>
+        <w:t xml:space="preserve"> train</w:t>
+      </w:r>
+      <w:r>
+        <w:rPr>
+          <w:rFonts w:ascii="Century Gothic" w:hAnsi="Century Gothic" w:cs="Arial"/>
+          <w:sz w:val="20"/>
+          <w:szCs w:val="20"/>
+        </w:rPr>
+        <w:t>ed</w:t>
+      </w:r>
+      <w:r>
+        <w:rPr>
+          <w:rFonts w:ascii="Century Gothic" w:hAnsi="Century Gothic" w:cs="Arial"/>
+          <w:sz w:val="20"/>
+          <w:szCs w:val="20"/>
+        </w:rPr>
+        <w:t xml:space="preserve"> on 5 epochs and a batch size of 10. This result was achieved by having two input layers, two dense layers and a dropout of 20% between them. Then it was decided to do some hyperparameter tuning to see if there the model will improve.</w:t>
       </w:r>
       <w:r>
         <w:rPr>
@@ -6204,7 +6216,15 @@
           <w:sz w:val="20"/>
           <w:szCs w:val="20"/>
         </w:rPr>
-        <w:t xml:space="preserve">For the second try we increased the number of epochs from 5 to 10. Additionally, we left only the last dense layer for the output, increased the shape to 128 whereas in the first attempt was 64 and set the batch size to 32. The training of the model took longer time (around 7 hours) and was stopped at epoch 8 with validation accuracy of 81%. Interestingly, from epoch 5 to 7 the validation accuracy remained 0,8096.  </w:t>
+        <w:t xml:space="preserve">For the second try we increased the number of epochs from 5 to 10. Additionally, we left only the last dense layer for the output, increased the shape to 128 whereas in the first attempt was 64 and set the batch size to 32. The training of the model took longer time (around 7 hours) and was stopped at epoch 8 </w:t>
+      </w:r>
+      <w:r>
+        <w:rPr>
+          <w:rFonts w:ascii="Century Gothic" w:hAnsi="Century Gothic" w:cs="Arial"/>
+          <w:sz w:val="20"/>
+          <w:szCs w:val="20"/>
+        </w:rPr>
+        <w:t>since the validation accuracy did not change for 3 epochs in a row.</w:t>
       </w:r>
     </w:p>
     <w:p>
@@ -6225,8 +6245,56 @@
           <w:sz w:val="20"/>
           <w:szCs w:val="20"/>
         </w:rPr>
+        <w:t xml:space="preserve">Soon after that we were advised by Olaf Janssen that the BERT model can handle unlemmatized sentences. Since until now we lemmatized the text before training the model, </w:t>
+      </w:r>
+      <w:r>
+        <w:rPr>
+          <w:rFonts w:ascii="Century Gothic" w:hAnsi="Century Gothic" w:cs="Arial"/>
+          <w:sz w:val="20"/>
+          <w:szCs w:val="20"/>
+        </w:rPr>
         <w:lastRenderedPageBreak/>
-        <w:t xml:space="preserve">As next steps for the BERT model can be considered few optimizations in the dataset. Moreover, when the model will be trained again Early Stopping can be applied in case there is no improvement in the accuracy in the range of few epochs. </w:t>
+        <w:t xml:space="preserve">we decided to </w:t>
+      </w:r>
+      <w:r>
+        <w:rPr>
+          <w:rFonts w:ascii="Century Gothic" w:hAnsi="Century Gothic" w:cs="Arial"/>
+          <w:sz w:val="20"/>
+          <w:szCs w:val="20"/>
+        </w:rPr>
+        <w:t>train one more time the model but on unlemmatized text</w:t>
+      </w:r>
+      <w:r>
+        <w:rPr>
+          <w:rFonts w:ascii="Century Gothic" w:hAnsi="Century Gothic" w:cs="Arial"/>
+          <w:sz w:val="20"/>
+          <w:szCs w:val="20"/>
+        </w:rPr>
+        <w:t xml:space="preserve"> and see if the results change</w:t>
+      </w:r>
+      <w:r>
+        <w:rPr>
+          <w:rFonts w:ascii="Century Gothic" w:hAnsi="Century Gothic" w:cs="Arial"/>
+          <w:sz w:val="20"/>
+          <w:szCs w:val="20"/>
+        </w:rPr>
+        <w:t>.</w:t>
+      </w:r>
+      <w:r>
+        <w:rPr>
+          <w:rFonts w:ascii="Century Gothic" w:hAnsi="Century Gothic" w:cs="Arial"/>
+          <w:sz w:val="20"/>
+          <w:szCs w:val="20"/>
+        </w:rPr>
+        <w:t xml:space="preserve"> For the purpose we used the structure from the second BERT model but on 5 epochs.</w:t>
+      </w:r>
+      <w:r>
+        <w:rPr>
+          <w:rFonts w:ascii="Century Gothic" w:hAnsi="Century Gothic" w:cs="Arial"/>
+          <w:sz w:val="20"/>
+          <w:szCs w:val="20"/>
+        </w:rPr>
+        <w:t xml:space="preserve"> </w:t>
       </w:r>
     </w:p>
     <w:p>
@@ -6950,6 +7018,87 @@
     </w:p>
     <w:p>
       <w:pPr>
+        <w:pStyle w:val="ListParagraph"/>
+        <w:rPr>
+          <w:rStyle w:val="eop"/>
+          <w:rFonts w:ascii="Century Gothic" w:hAnsi="Century Gothic" w:cs="Segoe UI"/>
+          <w:sz w:val="20"/>
+          <w:szCs w:val="20"/>
+        </w:rPr>
+      </w:pPr>
+    </w:p>
+    <w:p>
+      <w:pPr>
+        <w:pStyle w:val="paragraph"/>
+        <w:numPr>
+          <w:ilvl w:val="0"/>
+          <w:numId w:val="34"/>
+        </w:numPr>
+        <w:spacing w:before="0" w:beforeAutospacing="0" w:after="0" w:afterAutospacing="0" w:line="360" w:lineRule="auto"/>
+        <w:jc w:val="both"/>
+        <w:textAlignment w:val="baseline"/>
+        <w:rPr>
+          <w:rStyle w:val="eop"/>
+          <w:rFonts w:ascii="Century Gothic" w:hAnsi="Century Gothic" w:cs="Segoe UI"/>
+          <w:i/>
+          <w:iCs/>
+          <w:sz w:val="20"/>
+          <w:szCs w:val="20"/>
+        </w:rPr>
+      </w:pPr>
+      <w:r>
+        <w:rPr>
+          <w:rStyle w:val="eop"/>
+          <w:rFonts w:ascii="Century Gothic" w:hAnsi="Century Gothic" w:cs="Segoe UI"/>
+          <w:i/>
+          <w:iCs/>
+          <w:sz w:val="20"/>
+          <w:szCs w:val="20"/>
+        </w:rPr>
+        <w:t>BERT</w:t>
+      </w:r>
+    </w:p>
+    <w:p>
+      <w:pPr>
+        <w:pStyle w:val="paragraph"/>
+        <w:spacing w:before="0" w:beforeAutospacing="0" w:after="0" w:afterAutospacing="0" w:line="360" w:lineRule="auto"/>
+        <w:ind w:left="360"/>
+        <w:jc w:val="both"/>
+        <w:textAlignment w:val="baseline"/>
+        <w:rPr>
+          <w:rStyle w:val="eop"/>
+          <w:rFonts w:ascii="Century Gothic" w:hAnsi="Century Gothic" w:cs="Segoe UI"/>
+          <w:sz w:val="20"/>
+          <w:szCs w:val="20"/>
+        </w:rPr>
+      </w:pPr>
+      <w:r>
+        <w:rPr>
+          <w:rStyle w:val="eop"/>
+          <w:rFonts w:ascii="Century Gothic" w:hAnsi="Century Gothic" w:cs="Segoe UI"/>
+          <w:sz w:val="20"/>
+          <w:szCs w:val="20"/>
+        </w:rPr>
+        <w:t xml:space="preserve">BERT model has been trained 3 times in total. However, there are accuracy and loss curves from the first and the last model since the second one was interrupted. </w:t>
+      </w:r>
+    </w:p>
+    <w:p>
+      <w:pPr>
+        <w:pStyle w:val="paragraph"/>
+        <w:spacing w:before="0" w:beforeAutospacing="0" w:after="0" w:afterAutospacing="0" w:line="360" w:lineRule="auto"/>
+        <w:ind w:left="360"/>
+        <w:jc w:val="both"/>
+        <w:textAlignment w:val="baseline"/>
+        <w:rPr>
+          <w:rStyle w:val="eop"/>
+          <w:rFonts w:ascii="Century Gothic" w:hAnsi="Century Gothic" w:cs="Segoe UI"/>
+          <w:sz w:val="20"/>
+          <w:szCs w:val="20"/>
+        </w:rPr>
+      </w:pPr>
+    </w:p>
+    <w:p>
+      <w:pPr>
         <w:spacing w:after="0" w:line="360" w:lineRule="auto"/>
         <w:jc w:val="both"/>
         <w:textAlignment w:val="baseline"/>
@@ -6959,6 +7108,557 @@
           <w:szCs w:val="20"/>
         </w:rPr>
       </w:pPr>
+    </w:p>
+    <w:p>
+      <w:pPr>
+        <w:spacing w:after="0" w:line="360" w:lineRule="auto"/>
+        <w:jc w:val="both"/>
+        <w:textAlignment w:val="baseline"/>
+        <w:rPr>
+          <w:rFonts w:ascii="Century Gothic" w:eastAsia="Times New Roman" w:hAnsi="Century Gothic" w:cs="Segoe UI"/>
+          <w:sz w:val="20"/>
+          <w:szCs w:val="20"/>
+        </w:rPr>
+      </w:pPr>
+    </w:p>
+    <w:p>
+      <w:pPr>
+        <w:spacing w:after="0" w:line="360" w:lineRule="auto"/>
+        <w:jc w:val="both"/>
+        <w:textAlignment w:val="baseline"/>
+        <w:rPr>
+          <w:rFonts w:ascii="Century Gothic" w:eastAsia="Times New Roman" w:hAnsi="Century Gothic" w:cs="Segoe UI"/>
+          <w:sz w:val="20"/>
+          <w:szCs w:val="20"/>
+        </w:rPr>
+      </w:pPr>
+    </w:p>
+    <w:p>
+      <w:pPr>
+        <w:spacing w:after="0" w:line="360" w:lineRule="auto"/>
+        <w:jc w:val="both"/>
+        <w:textAlignment w:val="baseline"/>
+        <w:rPr>
+          <w:rFonts w:ascii="Century Gothic" w:eastAsia="Times New Roman" w:hAnsi="Century Gothic" w:cs="Segoe UI"/>
+          <w:sz w:val="20"/>
+          <w:szCs w:val="20"/>
+        </w:rPr>
+      </w:pPr>
+    </w:p>
+    <w:p>
+      <w:pPr>
+        <w:spacing w:after="0" w:line="360" w:lineRule="auto"/>
+        <w:jc w:val="both"/>
+        <w:textAlignment w:val="baseline"/>
+        <w:rPr>
+          <w:rFonts w:ascii="Century Gothic" w:eastAsia="Times New Roman" w:hAnsi="Century Gothic" w:cs="Segoe UI"/>
+          <w:sz w:val="20"/>
+          <w:szCs w:val="20"/>
+        </w:rPr>
+      </w:pPr>
+    </w:p>
+    <w:p>
+      <w:pPr>
+        <w:spacing w:after="0" w:line="360" w:lineRule="auto"/>
+        <w:jc w:val="both"/>
+        <w:textAlignment w:val="baseline"/>
+        <w:rPr>
+          <w:rFonts w:ascii="Century Gothic" w:eastAsia="Times New Roman" w:hAnsi="Century Gothic" w:cs="Segoe UI"/>
+          <w:sz w:val="20"/>
+          <w:szCs w:val="20"/>
+        </w:rPr>
+      </w:pPr>
+    </w:p>
+    <w:p>
+      <w:pPr>
+        <w:spacing w:after="0" w:line="360" w:lineRule="auto"/>
+        <w:jc w:val="both"/>
+        <w:textAlignment w:val="baseline"/>
+        <w:rPr>
+          <w:rFonts w:ascii="Century Gothic" w:eastAsia="Times New Roman" w:hAnsi="Century Gothic" w:cs="Segoe UI"/>
+          <w:sz w:val="20"/>
+          <w:szCs w:val="20"/>
+        </w:rPr>
+      </w:pPr>
+    </w:p>
+    <w:p>
+      <w:pPr>
+        <w:spacing w:after="0" w:line="360" w:lineRule="auto"/>
+        <w:jc w:val="both"/>
+        <w:textAlignment w:val="baseline"/>
+        <w:rPr>
+          <w:rFonts w:ascii="Century Gothic" w:eastAsia="Times New Roman" w:hAnsi="Century Gothic" w:cs="Segoe UI"/>
+          <w:sz w:val="20"/>
+          <w:szCs w:val="20"/>
+        </w:rPr>
+      </w:pPr>
+    </w:p>
+    <w:p>
+      <w:pPr>
+        <w:spacing w:after="0" w:line="360" w:lineRule="auto"/>
+        <w:jc w:val="both"/>
+        <w:textAlignment w:val="baseline"/>
+        <w:rPr>
+          <w:rFonts w:ascii="Century Gothic" w:eastAsia="Times New Roman" w:hAnsi="Century Gothic" w:cs="Segoe UI"/>
+          <w:sz w:val="20"/>
+          <w:szCs w:val="20"/>
+        </w:rPr>
+      </w:pPr>
+    </w:p>
+    <w:p>
+      <w:pPr>
+        <w:spacing w:after="0" w:line="360" w:lineRule="auto"/>
+        <w:jc w:val="both"/>
+        <w:textAlignment w:val="baseline"/>
+        <w:rPr>
+          <w:rFonts w:ascii="Century Gothic" w:eastAsia="Times New Roman" w:hAnsi="Century Gothic" w:cs="Segoe UI"/>
+          <w:sz w:val="20"/>
+          <w:szCs w:val="20"/>
+        </w:rPr>
+      </w:pPr>
+      <w:r>
+        <w:rPr>
+          <w:rFonts w:ascii="Century Gothic" w:hAnsi="Century Gothic" w:cs="Segoe UI"/>
+          <w:noProof/>
+          <w:sz w:val="20"/>
+          <w:szCs w:val="20"/>
+        </w:rPr>
+        <w:lastRenderedPageBreak/>
+        <w:drawing>
+          <wp:anchor distT="0" distB="0" distL="114300" distR="114300" simplePos="0" relativeHeight="251669507" behindDoc="0" locked="0" layoutInCell="1" allowOverlap="1" wp14:anchorId="39FAD885" wp14:editId="7ED02BE5">
+            <wp:simplePos x="0" y="0"/>
+            <wp:positionH relativeFrom="column">
+              <wp:posOffset>3230196</wp:posOffset>
+            </wp:positionH>
+            <wp:positionV relativeFrom="paragraph">
+              <wp:posOffset>20955</wp:posOffset>
+            </wp:positionV>
+            <wp:extent cx="2377440" cy="3168015"/>
+            <wp:effectExtent l="0" t="0" r="3810" b="0"/>
+            <wp:wrapSquare wrapText="bothSides"/>
+            <wp:docPr id="13" name="Picture 13" descr="Chart, line chart&#10;&#10;Description automatically generated"/>
+            <wp:cNvGraphicFramePr>
+              <a:graphicFrameLocks xmlns:a="http://schemas.openxmlformats.org/drawingml/2006/main" noChangeAspect="1"/>
+            </wp:cNvGraphicFramePr>
+            <a:graphic xmlns:a="http://schemas.openxmlformats.org/drawingml/2006/main">
+              <a:graphicData uri="http://schemas.openxmlformats.org/drawingml/2006/picture">
+                <pic:pic xmlns:pic="http://schemas.openxmlformats.org/drawingml/2006/picture">
+                  <pic:nvPicPr>
+                    <pic:cNvPr id="13" name="Picture 13" descr="Chart, line chart&#10;&#10;Description automatically generated"/>
+                    <pic:cNvPicPr/>
+                  </pic:nvPicPr>
+                  <pic:blipFill>
+                    <a:blip r:embed="rId13">
+                      <a:extLst>
+                        <a:ext uri="{28A0092B-C50C-407E-A947-70E740481C1C}">
+                          <a14:useLocalDpi xmlns:a14="http://schemas.microsoft.com/office/drawing/2010/main" val="0"/>
+                        </a:ext>
+                      </a:extLst>
+                    </a:blip>
+                    <a:stretch>
+                      <a:fillRect/>
+                    </a:stretch>
+                  </pic:blipFill>
+                  <pic:spPr>
+                    <a:xfrm>
+                      <a:off x="0" y="0"/>
+                      <a:ext cx="2377440" cy="3168015"/>
+                    </a:xfrm>
+                    <a:prstGeom prst="rect">
+                      <a:avLst/>
+                    </a:prstGeom>
+                  </pic:spPr>
+                </pic:pic>
+              </a:graphicData>
+            </a:graphic>
+            <wp14:sizeRelH relativeFrom="margin">
+              <wp14:pctWidth>0</wp14:pctWidth>
+            </wp14:sizeRelH>
+            <wp14:sizeRelV relativeFrom="margin">
+              <wp14:pctHeight>0</wp14:pctHeight>
+            </wp14:sizeRelV>
+          </wp:anchor>
+        </w:drawing>
+      </w:r>
+      <w:r>
+        <w:rPr>
+          <w:rFonts w:ascii="Century Gothic" w:hAnsi="Century Gothic" w:cs="Segoe UI"/>
+          <w:noProof/>
+          <w:sz w:val="20"/>
+          <w:szCs w:val="20"/>
+        </w:rPr>
+        <w:drawing>
+          <wp:anchor distT="0" distB="0" distL="114300" distR="114300" simplePos="0" relativeHeight="251668483" behindDoc="0" locked="0" layoutInCell="1" allowOverlap="1" wp14:anchorId="3FC00323" wp14:editId="102B828C">
+            <wp:simplePos x="0" y="0"/>
+            <wp:positionH relativeFrom="column">
+              <wp:posOffset>13970</wp:posOffset>
+            </wp:positionH>
+            <wp:positionV relativeFrom="paragraph">
+              <wp:posOffset>0</wp:posOffset>
+            </wp:positionV>
+            <wp:extent cx="2327910" cy="3152140"/>
+            <wp:effectExtent l="0" t="0" r="0" b="0"/>
+            <wp:wrapSquare wrapText="bothSides"/>
+            <wp:docPr id="12" name="Picture 12" descr="Chart, line chart&#10;&#10;Description automatically generated"/>
+            <wp:cNvGraphicFramePr>
+              <a:graphicFrameLocks xmlns:a="http://schemas.openxmlformats.org/drawingml/2006/main" noChangeAspect="1"/>
+            </wp:cNvGraphicFramePr>
+            <a:graphic xmlns:a="http://schemas.openxmlformats.org/drawingml/2006/main">
+              <a:graphicData uri="http://schemas.openxmlformats.org/drawingml/2006/picture">
+                <pic:pic xmlns:pic="http://schemas.openxmlformats.org/drawingml/2006/picture">
+                  <pic:nvPicPr>
+                    <pic:cNvPr id="12" name="Picture 12" descr="Chart, line chart&#10;&#10;Description automatically generated"/>
+                    <pic:cNvPicPr/>
+                  </pic:nvPicPr>
+                  <pic:blipFill>
+                    <a:blip r:embed="rId14">
+                      <a:extLst>
+                        <a:ext uri="{28A0092B-C50C-407E-A947-70E740481C1C}">
+                          <a14:useLocalDpi xmlns:a14="http://schemas.microsoft.com/office/drawing/2010/main" val="0"/>
+                        </a:ext>
+                      </a:extLst>
+                    </a:blip>
+                    <a:stretch>
+                      <a:fillRect/>
+                    </a:stretch>
+                  </pic:blipFill>
+                  <pic:spPr>
+                    <a:xfrm>
+                      <a:off x="0" y="0"/>
+                      <a:ext cx="2327910" cy="3152140"/>
+                    </a:xfrm>
+                    <a:prstGeom prst="rect">
+                      <a:avLst/>
+                    </a:prstGeom>
+                  </pic:spPr>
+                </pic:pic>
+              </a:graphicData>
+            </a:graphic>
+            <wp14:sizeRelH relativeFrom="margin">
+              <wp14:pctWidth>0</wp14:pctWidth>
+            </wp14:sizeRelH>
+            <wp14:sizeRelV relativeFrom="margin">
+              <wp14:pctHeight>0</wp14:pctHeight>
+            </wp14:sizeRelV>
+          </wp:anchor>
+        </w:drawing>
+      </w:r>
+    </w:p>
+    <w:p>
+      <w:pPr>
+        <w:spacing w:after="0" w:line="360" w:lineRule="auto"/>
+        <w:jc w:val="both"/>
+        <w:textAlignment w:val="baseline"/>
+        <w:rPr>
+          <w:rFonts w:ascii="Century Gothic" w:eastAsia="Times New Roman" w:hAnsi="Century Gothic" w:cs="Segoe UI"/>
+          <w:sz w:val="20"/>
+          <w:szCs w:val="20"/>
+        </w:rPr>
+      </w:pPr>
+    </w:p>
+    <w:p>
+      <w:pPr>
+        <w:spacing w:after="0" w:line="360" w:lineRule="auto"/>
+        <w:jc w:val="both"/>
+        <w:textAlignment w:val="baseline"/>
+        <w:rPr>
+          <w:rFonts w:ascii="Century Gothic" w:eastAsia="Times New Roman" w:hAnsi="Century Gothic" w:cs="Segoe UI"/>
+          <w:sz w:val="20"/>
+          <w:szCs w:val="20"/>
+        </w:rPr>
+      </w:pPr>
+    </w:p>
+    <w:p>
+      <w:pPr>
+        <w:spacing w:after="0" w:line="360" w:lineRule="auto"/>
+        <w:jc w:val="both"/>
+        <w:textAlignment w:val="baseline"/>
+        <w:rPr>
+          <w:rFonts w:ascii="Century Gothic" w:eastAsia="Times New Roman" w:hAnsi="Century Gothic" w:cs="Segoe UI"/>
+          <w:sz w:val="20"/>
+          <w:szCs w:val="20"/>
+        </w:rPr>
+      </w:pPr>
+    </w:p>
+    <w:p>
+      <w:pPr>
+        <w:spacing w:after="0" w:line="360" w:lineRule="auto"/>
+        <w:jc w:val="both"/>
+        <w:textAlignment w:val="baseline"/>
+        <w:rPr>
+          <w:rFonts w:ascii="Century Gothic" w:eastAsia="Times New Roman" w:hAnsi="Century Gothic" w:cs="Segoe UI"/>
+          <w:sz w:val="20"/>
+          <w:szCs w:val="20"/>
+        </w:rPr>
+      </w:pPr>
+    </w:p>
+    <w:p>
+      <w:pPr>
+        <w:spacing w:after="0" w:line="360" w:lineRule="auto"/>
+        <w:jc w:val="both"/>
+        <w:textAlignment w:val="baseline"/>
+        <w:rPr>
+          <w:rFonts w:ascii="Century Gothic" w:eastAsia="Times New Roman" w:hAnsi="Century Gothic" w:cs="Segoe UI"/>
+          <w:sz w:val="20"/>
+          <w:szCs w:val="20"/>
+        </w:rPr>
+      </w:pPr>
+    </w:p>
+    <w:p>
+      <w:pPr>
+        <w:spacing w:after="0" w:line="360" w:lineRule="auto"/>
+        <w:jc w:val="both"/>
+        <w:textAlignment w:val="baseline"/>
+        <w:rPr>
+          <w:rFonts w:ascii="Century Gothic" w:eastAsia="Times New Roman" w:hAnsi="Century Gothic" w:cs="Segoe UI"/>
+          <w:sz w:val="20"/>
+          <w:szCs w:val="20"/>
+        </w:rPr>
+      </w:pPr>
+    </w:p>
+    <w:p>
+      <w:pPr>
+        <w:spacing w:after="0" w:line="360" w:lineRule="auto"/>
+        <w:jc w:val="both"/>
+        <w:textAlignment w:val="baseline"/>
+        <w:rPr>
+          <w:rFonts w:ascii="Century Gothic" w:eastAsia="Times New Roman" w:hAnsi="Century Gothic" w:cs="Segoe UI"/>
+          <w:sz w:val="20"/>
+          <w:szCs w:val="20"/>
+        </w:rPr>
+      </w:pPr>
+    </w:p>
+    <w:p>
+      <w:pPr>
+        <w:spacing w:after="0" w:line="360" w:lineRule="auto"/>
+        <w:jc w:val="both"/>
+        <w:textAlignment w:val="baseline"/>
+        <w:rPr>
+          <w:rFonts w:ascii="Century Gothic" w:eastAsia="Times New Roman" w:hAnsi="Century Gothic" w:cs="Segoe UI"/>
+          <w:sz w:val="20"/>
+          <w:szCs w:val="20"/>
+        </w:rPr>
+      </w:pPr>
+    </w:p>
+    <w:p>
+      <w:pPr>
+        <w:spacing w:after="0" w:line="360" w:lineRule="auto"/>
+        <w:jc w:val="both"/>
+        <w:textAlignment w:val="baseline"/>
+        <w:rPr>
+          <w:rFonts w:ascii="Century Gothic" w:eastAsia="Times New Roman" w:hAnsi="Century Gothic" w:cs="Segoe UI"/>
+          <w:sz w:val="20"/>
+          <w:szCs w:val="20"/>
+        </w:rPr>
+      </w:pPr>
+    </w:p>
+    <w:p>
+      <w:pPr>
+        <w:spacing w:after="0" w:line="360" w:lineRule="auto"/>
+        <w:jc w:val="both"/>
+        <w:textAlignment w:val="baseline"/>
+        <w:rPr>
+          <w:rFonts w:ascii="Century Gothic" w:eastAsia="Times New Roman" w:hAnsi="Century Gothic" w:cs="Segoe UI"/>
+          <w:sz w:val="20"/>
+          <w:szCs w:val="20"/>
+        </w:rPr>
+      </w:pPr>
+    </w:p>
+    <w:p>
+      <w:pPr>
+        <w:spacing w:after="0" w:line="360" w:lineRule="auto"/>
+        <w:jc w:val="both"/>
+        <w:textAlignment w:val="baseline"/>
+        <w:rPr>
+          <w:rFonts w:ascii="Century Gothic" w:eastAsia="Times New Roman" w:hAnsi="Century Gothic" w:cs="Segoe UI"/>
+          <w:sz w:val="20"/>
+          <w:szCs w:val="20"/>
+        </w:rPr>
+      </w:pPr>
+    </w:p>
+    <w:p>
+      <w:pPr>
+        <w:spacing w:after="0" w:line="360" w:lineRule="auto"/>
+        <w:jc w:val="both"/>
+        <w:textAlignment w:val="baseline"/>
+        <w:rPr>
+          <w:rFonts w:ascii="Century Gothic" w:eastAsia="Times New Roman" w:hAnsi="Century Gothic" w:cs="Segoe UI"/>
+          <w:sz w:val="20"/>
+          <w:szCs w:val="20"/>
+        </w:rPr>
+      </w:pPr>
+    </w:p>
+    <w:p>
+      <w:pPr>
+        <w:spacing w:after="0" w:line="360" w:lineRule="auto"/>
+        <w:jc w:val="both"/>
+        <w:textAlignment w:val="baseline"/>
+        <w:rPr>
+          <w:rFonts w:ascii="Century Gothic" w:eastAsia="Times New Roman" w:hAnsi="Century Gothic" w:cs="Segoe UI"/>
+          <w:sz w:val="20"/>
+          <w:szCs w:val="20"/>
+        </w:rPr>
+      </w:pPr>
+    </w:p>
+    <w:p>
+      <w:pPr>
+        <w:spacing w:after="0" w:line="360" w:lineRule="auto"/>
+        <w:jc w:val="both"/>
+        <w:textAlignment w:val="baseline"/>
+        <w:rPr>
+          <w:rFonts w:ascii="Century Gothic" w:eastAsia="Times New Roman" w:hAnsi="Century Gothic" w:cs="Segoe UI"/>
+          <w:i/>
+          <w:iCs/>
+          <w:sz w:val="18"/>
+          <w:szCs w:val="18"/>
+        </w:rPr>
+      </w:pPr>
+      <w:r>
+        <w:rPr>
+          <w:rFonts w:ascii="Century Gothic" w:eastAsia="Times New Roman" w:hAnsi="Century Gothic" w:cs="Segoe UI"/>
+          <w:i/>
+          <w:iCs/>
+          <w:sz w:val="18"/>
+          <w:szCs w:val="18"/>
+        </w:rPr>
+        <w:t xml:space="preserve">Fig. 1 Model Accuracy &amp; Loss on first BERT </w:t>
+      </w:r>
+      <w:r>
+        <w:rPr>
+          <w:rFonts w:ascii="Century Gothic" w:eastAsia="Times New Roman" w:hAnsi="Century Gothic" w:cs="Segoe UI"/>
+          <w:i/>
+          <w:iCs/>
+          <w:sz w:val="18"/>
+          <w:szCs w:val="18"/>
+        </w:rPr>
+        <w:t xml:space="preserve">             </w:t>
+      </w:r>
+      <w:r>
+        <w:rPr>
+          <w:rFonts w:ascii="Century Gothic" w:eastAsia="Times New Roman" w:hAnsi="Century Gothic" w:cs="Segoe UI"/>
+          <w:i/>
+          <w:iCs/>
+          <w:sz w:val="18"/>
+          <w:szCs w:val="18"/>
+        </w:rPr>
+        <w:t xml:space="preserve">  </w:t>
+      </w:r>
+      <w:r>
+        <w:rPr>
+          <w:rFonts w:ascii="Century Gothic" w:eastAsia="Times New Roman" w:hAnsi="Century Gothic" w:cs="Segoe UI"/>
+          <w:i/>
+          <w:iCs/>
+          <w:sz w:val="18"/>
+          <w:szCs w:val="18"/>
+        </w:rPr>
+        <w:t xml:space="preserve">Fig. </w:t>
+      </w:r>
+      <w:r>
+        <w:rPr>
+          <w:rFonts w:ascii="Century Gothic" w:eastAsia="Times New Roman" w:hAnsi="Century Gothic" w:cs="Segoe UI"/>
+          <w:i/>
+          <w:iCs/>
+          <w:sz w:val="18"/>
+          <w:szCs w:val="18"/>
+        </w:rPr>
+        <w:t>2</w:t>
+      </w:r>
+      <w:r>
+        <w:rPr>
+          <w:rFonts w:ascii="Century Gothic" w:eastAsia="Times New Roman" w:hAnsi="Century Gothic" w:cs="Segoe UI"/>
+          <w:i/>
+          <w:iCs/>
+          <w:sz w:val="18"/>
+          <w:szCs w:val="18"/>
+        </w:rPr>
+        <w:t xml:space="preserve"> Model Accuracy &amp; Loss on </w:t>
+      </w:r>
+      <w:r>
+        <w:rPr>
+          <w:rFonts w:ascii="Century Gothic" w:eastAsia="Times New Roman" w:hAnsi="Century Gothic" w:cs="Segoe UI"/>
+          <w:i/>
+          <w:iCs/>
+          <w:sz w:val="18"/>
+          <w:szCs w:val="18"/>
+        </w:rPr>
+        <w:t>unlemmatized</w:t>
+      </w:r>
+      <w:r>
+        <w:rPr>
+          <w:rFonts w:ascii="Century Gothic" w:eastAsia="Times New Roman" w:hAnsi="Century Gothic" w:cs="Segoe UI"/>
+          <w:i/>
+          <w:iCs/>
+          <w:sz w:val="18"/>
+          <w:szCs w:val="18"/>
+        </w:rPr>
+        <w:t xml:space="preserve"> BERT model</w:t>
+      </w:r>
+    </w:p>
+    <w:p>
+      <w:pPr>
+        <w:spacing w:after="0" w:line="360" w:lineRule="auto"/>
+        <w:jc w:val="both"/>
+        <w:textAlignment w:val="baseline"/>
+        <w:rPr>
+          <w:rFonts w:ascii="Century Gothic" w:eastAsia="Times New Roman" w:hAnsi="Century Gothic" w:cs="Segoe UI"/>
+          <w:i/>
+          <w:iCs/>
+          <w:sz w:val="18"/>
+          <w:szCs w:val="18"/>
+        </w:rPr>
+      </w:pPr>
+    </w:p>
+    <w:p>
+      <w:pPr>
+        <w:spacing w:after="0" w:line="360" w:lineRule="auto"/>
+        <w:jc w:val="both"/>
+        <w:textAlignment w:val="baseline"/>
+        <w:rPr>
+          <w:rFonts w:ascii="Century Gothic" w:eastAsia="Times New Roman" w:hAnsi="Century Gothic" w:cs="Segoe UI"/>
+          <w:sz w:val="20"/>
+          <w:szCs w:val="20"/>
+        </w:rPr>
+      </w:pPr>
+      <w:r>
+        <w:rPr>
+          <w:rFonts w:ascii="Century Gothic" w:eastAsia="Times New Roman" w:hAnsi="Century Gothic" w:cs="Segoe UI"/>
+          <w:sz w:val="20"/>
+          <w:szCs w:val="20"/>
+        </w:rPr>
+        <w:t xml:space="preserve">From the </w:t>
+      </w:r>
+      <w:r>
+        <w:rPr>
+          <w:rFonts w:ascii="Century Gothic" w:eastAsia="Times New Roman" w:hAnsi="Century Gothic" w:cs="Segoe UI"/>
+          <w:sz w:val="20"/>
+          <w:szCs w:val="20"/>
+        </w:rPr>
+        <w:t>figures above can be seen that there is a big difference between the accuracy score on the train set, although the validation accuracy remains almost the same.</w:t>
+      </w:r>
+      <w:r>
+        <w:rPr>
+          <w:rFonts w:ascii="Century Gothic" w:eastAsia="Times New Roman" w:hAnsi="Century Gothic" w:cs="Segoe UI"/>
+          <w:sz w:val="20"/>
+          <w:szCs w:val="20"/>
+        </w:rPr>
+        <w:t xml:space="preserve"> However,</w:t>
+      </w:r>
+      <w:r>
+        <w:rPr>
+          <w:rFonts w:ascii="Century Gothic" w:eastAsia="Times New Roman" w:hAnsi="Century Gothic" w:cs="Segoe UI"/>
+          <w:sz w:val="20"/>
+          <w:szCs w:val="20"/>
+        </w:rPr>
+        <w:t xml:space="preserve"> </w:t>
+      </w:r>
+      <w:r>
+        <w:rPr>
+          <w:rFonts w:ascii="Century Gothic" w:eastAsia="Times New Roman" w:hAnsi="Century Gothic" w:cs="Segoe UI"/>
+          <w:sz w:val="20"/>
+          <w:szCs w:val="20"/>
+        </w:rPr>
+        <w:t xml:space="preserve">the model loss curves show that the validation loss on third (unlemmatized) BERT model is less in comparison with the first model. Therefore, despite that the difference between the accuracy scores is pretty small the loss is lower in the third model. </w:t>
+      </w:r>
     </w:p>
     <w:p>
       <w:pPr>
@@ -7137,7 +7837,7 @@
         </w:rPr>
         <w:t xml:space="preserve">All our progress and results can be found on our </w:t>
       </w:r>
-      <w:hyperlink r:id="rId13" w:history="1">
+      <w:hyperlink r:id="rId15" w:history="1">
         <w:r>
           <w:rPr>
             <w:rStyle w:val="Hyperlink"/>
@@ -7209,20 +7909,65 @@
       <w:r>
         <w:rPr>
           <w:rFonts w:ascii="Century Gothic" w:hAnsi="Century Gothic"/>
+          <w:sz w:val="20"/>
+          <w:szCs w:val="20"/>
+          <w:shd w:val="clear" w:color="auto" w:fill="FFFFFF"/>
+        </w:rPr>
+        <w:t xml:space="preserve">In the first attempt </w:t>
+      </w:r>
+      <w:r>
+        <w:rPr>
+          <w:rFonts w:ascii="Century Gothic" w:hAnsi="Century Gothic"/>
+          <w:sz w:val="20"/>
+          <w:szCs w:val="20"/>
+          <w:shd w:val="clear" w:color="auto" w:fill="FFFFFF"/>
+        </w:rPr>
+        <w:t>BERT resulted in validation accuracy of 80%</w:t>
+      </w:r>
+      <w:r>
+        <w:rPr>
+          <w:rFonts w:ascii="Century Gothic" w:hAnsi="Century Gothic"/>
+          <w:sz w:val="20"/>
+          <w:szCs w:val="20"/>
+          <w:shd w:val="clear" w:color="auto" w:fill="FFFFFF"/>
+        </w:rPr>
+        <w:t xml:space="preserve"> with 5 trained epochs and a batch size of 32. </w:t>
+      </w:r>
+    </w:p>
+    <w:p>
+      <w:pPr>
+        <w:pStyle w:val="ListParagraph"/>
+        <w:ind w:left="0"/>
+        <w:jc w:val="both"/>
+        <w:rPr>
+          <w:rFonts w:ascii="Century Gothic" w:hAnsi="Century Gothic"/>
+          <w:sz w:val="20"/>
+          <w:szCs w:val="20"/>
+          <w:shd w:val="clear" w:color="auto" w:fill="FFFFFF"/>
+        </w:rPr>
+      </w:pPr>
+    </w:p>
+    <w:p>
+      <w:pPr>
+        <w:pStyle w:val="ListParagraph"/>
+        <w:ind w:left="0"/>
+        <w:jc w:val="both"/>
+        <w:rPr>
+          <w:rFonts w:ascii="Century Gothic" w:hAnsi="Century Gothic"/>
+          <w:sz w:val="20"/>
+          <w:szCs w:val="20"/>
+          <w:shd w:val="clear" w:color="auto" w:fill="FFFFFF"/>
+        </w:rPr>
+      </w:pPr>
+      <w:r>
+        <w:rPr>
+          <w:rFonts w:ascii="Century Gothic" w:hAnsi="Century Gothic"/>
           <w:noProof/>
         </w:rPr>
         <w:drawing>
-          <wp:anchor distT="0" distB="0" distL="114300" distR="114300" simplePos="0" relativeHeight="251665411" behindDoc="0" locked="0" layoutInCell="1" allowOverlap="1" wp14:anchorId="3065B98C" wp14:editId="48F8EB54">
-            <wp:simplePos x="0" y="0"/>
-            <wp:positionH relativeFrom="margin">
-              <wp:align>right</wp:align>
-            </wp:positionH>
-            <wp:positionV relativeFrom="paragraph">
-              <wp:posOffset>318770</wp:posOffset>
-            </wp:positionV>
+          <wp:inline distT="0" distB="0" distL="0" distR="0" wp14:anchorId="62E40ABD" wp14:editId="3A34B7FE">
             <wp:extent cx="5943600" cy="1148080"/>
             <wp:effectExtent l="0" t="0" r="0" b="0"/>
-            <wp:wrapTopAndBottom/>
             <wp:docPr id="6" name="Picture 6" descr="A picture containing text&#10;&#10;Description automatically generated"/>
             <wp:cNvGraphicFramePr>
               <a:graphicFrameLocks xmlns:a="http://schemas.openxmlformats.org/drawingml/2006/main" noChangeAspect="1"/>
@@ -7235,7 +7980,7 @@
                     <pic:cNvPicPr/>
                   </pic:nvPicPr>
                   <pic:blipFill>
-                    <a:blip r:embed="rId14">
+                    <a:blip r:embed="rId16">
                       <a:extLst>
                         <a:ext uri="{28A0092B-C50C-407E-A947-70E740481C1C}">
                           <a14:useLocalDpi xmlns:a14="http://schemas.microsoft.com/office/drawing/2010/main" val="0"/>
@@ -7258,17 +8003,482 @@
                 </pic:pic>
               </a:graphicData>
             </a:graphic>
-          </wp:anchor>
+          </wp:inline>
         </w:drawing>
       </w:r>
-      <w:r>
-        <w:rPr>
-          <w:rFonts w:ascii="Century Gothic" w:hAnsi="Century Gothic"/>
+    </w:p>
+    <w:p>
+      <w:pPr>
+        <w:pStyle w:val="ListParagraph"/>
+        <w:ind w:left="0"/>
+        <w:jc w:val="center"/>
+        <w:rPr>
+          <w:rFonts w:ascii="Century Gothic" w:hAnsi="Century Gothic"/>
+          <w:i/>
+          <w:iCs/>
           <w:sz w:val="20"/>
           <w:szCs w:val="20"/>
           <w:shd w:val="clear" w:color="auto" w:fill="FFFFFF"/>
         </w:rPr>
-        <w:t xml:space="preserve">BERT resulted in validation accuracy of 80%. </w:t>
+      </w:pPr>
+      <w:r>
+        <w:rPr>
+          <w:rFonts w:ascii="Century Gothic" w:hAnsi="Century Gothic"/>
+          <w:i/>
+          <w:iCs/>
+          <w:sz w:val="20"/>
+          <w:szCs w:val="20"/>
+          <w:shd w:val="clear" w:color="auto" w:fill="FFFFFF"/>
+        </w:rPr>
+        <w:t>Fig</w:t>
+      </w:r>
+      <w:r>
+        <w:rPr>
+          <w:rFonts w:ascii="Century Gothic" w:hAnsi="Century Gothic"/>
+          <w:i/>
+          <w:iCs/>
+          <w:sz w:val="20"/>
+          <w:szCs w:val="20"/>
+          <w:shd w:val="clear" w:color="auto" w:fill="FFFFFF"/>
+        </w:rPr>
+        <w:t>.</w:t>
+      </w:r>
+      <w:r>
+        <w:rPr>
+          <w:rFonts w:ascii="Century Gothic" w:hAnsi="Century Gothic"/>
+          <w:i/>
+          <w:iCs/>
+          <w:sz w:val="20"/>
+          <w:szCs w:val="20"/>
+          <w:shd w:val="clear" w:color="auto" w:fill="FFFFFF"/>
+        </w:rPr>
+        <w:t xml:space="preserve"> 1 First BERT attempt</w:t>
+      </w:r>
+    </w:p>
+    <w:p>
+      <w:pPr>
+        <w:pStyle w:val="ListParagraph"/>
+        <w:ind w:left="0"/>
+        <w:jc w:val="both"/>
+        <w:rPr>
+          <w:rFonts w:ascii="Century Gothic" w:hAnsi="Century Gothic"/>
+          <w:sz w:val="20"/>
+          <w:szCs w:val="20"/>
+          <w:shd w:val="clear" w:color="auto" w:fill="FFFFFF"/>
+        </w:rPr>
+      </w:pPr>
+    </w:p>
+    <w:p>
+      <w:pPr>
+        <w:pStyle w:val="ListParagraph"/>
+        <w:ind w:left="0"/>
+        <w:jc w:val="both"/>
+        <w:rPr>
+          <w:rFonts w:ascii="Century Gothic" w:hAnsi="Century Gothic"/>
+          <w:sz w:val="20"/>
+          <w:szCs w:val="20"/>
+          <w:shd w:val="clear" w:color="auto" w:fill="FFFFFF"/>
+        </w:rPr>
+      </w:pPr>
+      <w:r>
+        <w:rPr>
+          <w:rFonts w:ascii="Century Gothic" w:hAnsi="Century Gothic"/>
+          <w:sz w:val="20"/>
+          <w:szCs w:val="20"/>
+          <w:shd w:val="clear" w:color="auto" w:fill="FFFFFF"/>
+        </w:rPr>
+        <w:t xml:space="preserve">After the parameter tuning – increasing the batch size and the epochs, the validation accuracy reached to 81%. However, we interrupted the training because we noticed that for few epochs in a row the accuracy did not change. When it reached 81% it was already better than the first attempt. </w:t>
+      </w:r>
+    </w:p>
+    <w:p>
+      <w:pPr>
+        <w:pStyle w:val="ListParagraph"/>
+        <w:ind w:left="0"/>
+        <w:jc w:val="both"/>
+        <w:rPr>
+          <w:rFonts w:ascii="Century Gothic" w:hAnsi="Century Gothic"/>
+          <w:sz w:val="20"/>
+          <w:szCs w:val="20"/>
+          <w:shd w:val="clear" w:color="auto" w:fill="FFFFFF"/>
+        </w:rPr>
+      </w:pPr>
+    </w:p>
+    <w:p>
+      <w:pPr>
+        <w:pStyle w:val="ListParagraph"/>
+        <w:ind w:left="0"/>
+        <w:jc w:val="both"/>
+        <w:rPr>
+          <w:rFonts w:ascii="Century Gothic" w:hAnsi="Century Gothic"/>
+          <w:sz w:val="20"/>
+          <w:szCs w:val="20"/>
+          <w:shd w:val="clear" w:color="auto" w:fill="FFFFFF"/>
+        </w:rPr>
+      </w:pPr>
+      <w:r>
+        <w:rPr>
+          <w:rFonts w:ascii="Century Gothic" w:hAnsi="Century Gothic"/>
+          <w:noProof/>
+          <w:sz w:val="20"/>
+          <w:szCs w:val="20"/>
+          <w:shd w:val="clear" w:color="auto" w:fill="FFFFFF"/>
+        </w:rPr>
+        <w:drawing>
+          <wp:inline distT="0" distB="0" distL="0" distR="0" wp14:anchorId="5CCCAD8B" wp14:editId="18358D8C">
+            <wp:extent cx="5894363" cy="1657548"/>
+            <wp:effectExtent l="0" t="0" r="0" b="0"/>
+            <wp:docPr id="10" name="Picture 10" descr="Table&#10;&#10;Description automatically generated"/>
+            <wp:cNvGraphicFramePr>
+              <a:graphicFrameLocks xmlns:a="http://schemas.openxmlformats.org/drawingml/2006/main" noChangeAspect="1"/>
+            </wp:cNvGraphicFramePr>
+            <a:graphic xmlns:a="http://schemas.openxmlformats.org/drawingml/2006/main">
+              <a:graphicData uri="http://schemas.openxmlformats.org/drawingml/2006/picture">
+                <pic:pic xmlns:pic="http://schemas.openxmlformats.org/drawingml/2006/picture">
+                  <pic:nvPicPr>
+                    <pic:cNvPr id="10" name="Picture 10" descr="Table&#10;&#10;Description automatically generated"/>
+                    <pic:cNvPicPr/>
+                  </pic:nvPicPr>
+                  <pic:blipFill>
+                    <a:blip r:embed="rId17">
+                      <a:extLst>
+                        <a:ext uri="{28A0092B-C50C-407E-A947-70E740481C1C}">
+                          <a14:useLocalDpi xmlns:a14="http://schemas.microsoft.com/office/drawing/2010/main" val="0"/>
+                        </a:ext>
+                      </a:extLst>
+                    </a:blip>
+                    <a:stretch>
+                      <a:fillRect/>
+                    </a:stretch>
+                  </pic:blipFill>
+                  <pic:spPr>
+                    <a:xfrm>
+                      <a:off x="0" y="0"/>
+                      <a:ext cx="5931571" cy="1668011"/>
+                    </a:xfrm>
+                    <a:prstGeom prst="rect">
+                      <a:avLst/>
+                    </a:prstGeom>
+                  </pic:spPr>
+                </pic:pic>
+              </a:graphicData>
+            </a:graphic>
+          </wp:inline>
+        </w:drawing>
+      </w:r>
+    </w:p>
+    <w:p>
+      <w:pPr>
+        <w:pStyle w:val="ListParagraph"/>
+        <w:ind w:left="0"/>
+        <w:jc w:val="center"/>
+        <w:rPr>
+          <w:rFonts w:ascii="Century Gothic" w:hAnsi="Century Gothic"/>
+          <w:i/>
+          <w:iCs/>
+          <w:sz w:val="20"/>
+          <w:szCs w:val="20"/>
+          <w:shd w:val="clear" w:color="auto" w:fill="FFFFFF"/>
+        </w:rPr>
+      </w:pPr>
+      <w:r>
+        <w:rPr>
+          <w:rFonts w:ascii="Century Gothic" w:hAnsi="Century Gothic"/>
+          <w:i/>
+          <w:iCs/>
+          <w:sz w:val="20"/>
+          <w:szCs w:val="20"/>
+          <w:shd w:val="clear" w:color="auto" w:fill="FFFFFF"/>
+        </w:rPr>
+        <w:t>Fig</w:t>
+      </w:r>
+      <w:r>
+        <w:rPr>
+          <w:rFonts w:ascii="Century Gothic" w:hAnsi="Century Gothic"/>
+          <w:i/>
+          <w:iCs/>
+          <w:sz w:val="20"/>
+          <w:szCs w:val="20"/>
+          <w:shd w:val="clear" w:color="auto" w:fill="FFFFFF"/>
+        </w:rPr>
+        <w:t>.</w:t>
+      </w:r>
+      <w:r>
+        <w:rPr>
+          <w:rFonts w:ascii="Century Gothic" w:hAnsi="Century Gothic"/>
+          <w:i/>
+          <w:iCs/>
+          <w:sz w:val="20"/>
+          <w:szCs w:val="20"/>
+          <w:shd w:val="clear" w:color="auto" w:fill="FFFFFF"/>
+        </w:rPr>
+        <w:t xml:space="preserve"> </w:t>
+      </w:r>
+      <w:r>
+        <w:rPr>
+          <w:rFonts w:ascii="Century Gothic" w:hAnsi="Century Gothic"/>
+          <w:i/>
+          <w:iCs/>
+          <w:sz w:val="20"/>
+          <w:szCs w:val="20"/>
+          <w:shd w:val="clear" w:color="auto" w:fill="FFFFFF"/>
+        </w:rPr>
+        <w:t>2</w:t>
+      </w:r>
+      <w:r>
+        <w:rPr>
+          <w:rFonts w:ascii="Century Gothic" w:hAnsi="Century Gothic"/>
+          <w:i/>
+          <w:iCs/>
+          <w:sz w:val="20"/>
+          <w:szCs w:val="20"/>
+          <w:shd w:val="clear" w:color="auto" w:fill="FFFFFF"/>
+        </w:rPr>
+        <w:t xml:space="preserve"> </w:t>
+      </w:r>
+      <w:r>
+        <w:rPr>
+          <w:rFonts w:ascii="Century Gothic" w:hAnsi="Century Gothic"/>
+          <w:i/>
+          <w:iCs/>
+          <w:sz w:val="20"/>
+          <w:szCs w:val="20"/>
+          <w:shd w:val="clear" w:color="auto" w:fill="FFFFFF"/>
+        </w:rPr>
+        <w:t>Second</w:t>
+      </w:r>
+      <w:r>
+        <w:rPr>
+          <w:rFonts w:ascii="Century Gothic" w:hAnsi="Century Gothic"/>
+          <w:i/>
+          <w:iCs/>
+          <w:sz w:val="20"/>
+          <w:szCs w:val="20"/>
+          <w:shd w:val="clear" w:color="auto" w:fill="FFFFFF"/>
+        </w:rPr>
+        <w:t xml:space="preserve"> BERT attempt</w:t>
+      </w:r>
+    </w:p>
+    <w:p>
+      <w:pPr>
+        <w:pStyle w:val="ListParagraph"/>
+        <w:ind w:left="0"/>
+        <w:jc w:val="both"/>
+        <w:rPr>
+          <w:rFonts w:ascii="Century Gothic" w:hAnsi="Century Gothic"/>
+          <w:sz w:val="20"/>
+          <w:szCs w:val="20"/>
+          <w:shd w:val="clear" w:color="auto" w:fill="FFFFFF"/>
+        </w:rPr>
+      </w:pPr>
+    </w:p>
+    <w:p>
+      <w:pPr>
+        <w:pStyle w:val="ListParagraph"/>
+        <w:ind w:left="0"/>
+        <w:jc w:val="both"/>
+        <w:rPr>
+          <w:rFonts w:ascii="Century Gothic" w:hAnsi="Century Gothic"/>
+          <w:sz w:val="20"/>
+          <w:szCs w:val="20"/>
+          <w:shd w:val="clear" w:color="auto" w:fill="FFFFFF"/>
+        </w:rPr>
+      </w:pPr>
+    </w:p>
+    <w:p>
+      <w:pPr>
+        <w:pStyle w:val="ListParagraph"/>
+        <w:ind w:left="0"/>
+        <w:jc w:val="both"/>
+        <w:rPr>
+          <w:rFonts w:ascii="Century Gothic" w:hAnsi="Century Gothic"/>
+          <w:sz w:val="20"/>
+          <w:szCs w:val="20"/>
+          <w:shd w:val="clear" w:color="auto" w:fill="FFFFFF"/>
+        </w:rPr>
+      </w:pPr>
+      <w:r>
+        <w:rPr>
+          <w:rFonts w:ascii="Century Gothic" w:hAnsi="Century Gothic"/>
+          <w:sz w:val="20"/>
+          <w:szCs w:val="20"/>
+          <w:shd w:val="clear" w:color="auto" w:fill="FFFFFF"/>
+        </w:rPr>
+        <w:t xml:space="preserve">The results from training a BERT model on unlemmatized text were not any different from the previous achieved results. The end validation accuracy was 0,8109. Obviously, there is almost no change between </w:t>
+      </w:r>
+      <w:r>
+        <w:rPr>
+          <w:rFonts w:ascii="Century Gothic" w:hAnsi="Century Gothic"/>
+          <w:sz w:val="20"/>
+          <w:szCs w:val="20"/>
+          <w:shd w:val="clear" w:color="auto" w:fill="FFFFFF"/>
+        </w:rPr>
+        <w:t xml:space="preserve">training BERT on lemmatized text and not lemmatized. </w:t>
+      </w:r>
+    </w:p>
+    <w:p>
+      <w:pPr>
+        <w:pStyle w:val="ListParagraph"/>
+        <w:ind w:left="0"/>
+        <w:jc w:val="both"/>
+        <w:rPr>
+          <w:rFonts w:ascii="Century Gothic" w:hAnsi="Century Gothic"/>
+          <w:sz w:val="20"/>
+          <w:szCs w:val="20"/>
+          <w:shd w:val="clear" w:color="auto" w:fill="FFFFFF"/>
+        </w:rPr>
+      </w:pPr>
+    </w:p>
+    <w:p>
+      <w:pPr>
+        <w:pStyle w:val="ListParagraph"/>
+        <w:ind w:left="0"/>
+        <w:jc w:val="both"/>
+        <w:rPr>
+          <w:rFonts w:ascii="Century Gothic" w:hAnsi="Century Gothic"/>
+          <w:sz w:val="20"/>
+          <w:szCs w:val="20"/>
+          <w:shd w:val="clear" w:color="auto" w:fill="FFFFFF"/>
+        </w:rPr>
+      </w:pPr>
+      <w:r>
+        <w:rPr>
+          <w:rFonts w:ascii="Century Gothic" w:hAnsi="Century Gothic"/>
+          <w:noProof/>
+          <w:sz w:val="20"/>
+          <w:szCs w:val="20"/>
+          <w:shd w:val="clear" w:color="auto" w:fill="FFFFFF"/>
+        </w:rPr>
+        <w:drawing>
+          <wp:inline distT="0" distB="0" distL="0" distR="0" wp14:anchorId="5A242C0F" wp14:editId="30061C61">
+            <wp:extent cx="5943600" cy="1594485"/>
+            <wp:effectExtent l="0" t="0" r="0" b="5715"/>
+            <wp:docPr id="11" name="Picture 11" descr="Table&#10;&#10;Description automatically generated with low confidence"/>
+            <wp:cNvGraphicFramePr>
+              <a:graphicFrameLocks xmlns:a="http://schemas.openxmlformats.org/drawingml/2006/main" noChangeAspect="1"/>
+            </wp:cNvGraphicFramePr>
+            <a:graphic xmlns:a="http://schemas.openxmlformats.org/drawingml/2006/main">
+              <a:graphicData uri="http://schemas.openxmlformats.org/drawingml/2006/picture">
+                <pic:pic xmlns:pic="http://schemas.openxmlformats.org/drawingml/2006/picture">
+                  <pic:nvPicPr>
+                    <pic:cNvPr id="11" name="Picture 11" descr="Table&#10;&#10;Description automatically generated with low confidence"/>
+                    <pic:cNvPicPr/>
+                  </pic:nvPicPr>
+                  <pic:blipFill>
+                    <a:blip r:embed="rId18">
+                      <a:extLst>
+                        <a:ext uri="{28A0092B-C50C-407E-A947-70E740481C1C}">
+                          <a14:useLocalDpi xmlns:a14="http://schemas.microsoft.com/office/drawing/2010/main" val="0"/>
+                        </a:ext>
+                      </a:extLst>
+                    </a:blip>
+                    <a:stretch>
+                      <a:fillRect/>
+                    </a:stretch>
+                  </pic:blipFill>
+                  <pic:spPr>
+                    <a:xfrm>
+                      <a:off x="0" y="0"/>
+                      <a:ext cx="5943600" cy="1594485"/>
+                    </a:xfrm>
+                    <a:prstGeom prst="rect">
+                      <a:avLst/>
+                    </a:prstGeom>
+                  </pic:spPr>
+                </pic:pic>
+              </a:graphicData>
+            </a:graphic>
+          </wp:inline>
+        </w:drawing>
+      </w:r>
+      <w:r>
+        <w:rPr>
+          <w:rFonts w:ascii="Century Gothic" w:hAnsi="Century Gothic"/>
+          <w:sz w:val="20"/>
+          <w:szCs w:val="20"/>
+          <w:shd w:val="clear" w:color="auto" w:fill="FFFFFF"/>
+        </w:rPr>
+        <w:t xml:space="preserve"> </w:t>
+      </w:r>
+    </w:p>
+    <w:p>
+      <w:pPr>
+        <w:pStyle w:val="ListParagraph"/>
+        <w:ind w:left="0"/>
+        <w:jc w:val="center"/>
+        <w:rPr>
+          <w:rFonts w:ascii="Century Gothic" w:hAnsi="Century Gothic"/>
+          <w:i/>
+          <w:iCs/>
+          <w:sz w:val="20"/>
+          <w:szCs w:val="20"/>
+          <w:shd w:val="clear" w:color="auto" w:fill="FFFFFF"/>
+        </w:rPr>
+      </w:pPr>
+      <w:r>
+        <w:rPr>
+          <w:rFonts w:ascii="Century Gothic" w:hAnsi="Century Gothic"/>
+          <w:i/>
+          <w:iCs/>
+          <w:sz w:val="20"/>
+          <w:szCs w:val="20"/>
+          <w:shd w:val="clear" w:color="auto" w:fill="FFFFFF"/>
+        </w:rPr>
+        <w:t>Fig</w:t>
+      </w:r>
+      <w:r>
+        <w:rPr>
+          <w:rFonts w:ascii="Century Gothic" w:hAnsi="Century Gothic"/>
+          <w:i/>
+          <w:iCs/>
+          <w:sz w:val="20"/>
+          <w:szCs w:val="20"/>
+          <w:shd w:val="clear" w:color="auto" w:fill="FFFFFF"/>
+        </w:rPr>
+        <w:t>.</w:t>
+      </w:r>
+      <w:r>
+        <w:rPr>
+          <w:rFonts w:ascii="Century Gothic" w:hAnsi="Century Gothic"/>
+          <w:i/>
+          <w:iCs/>
+          <w:sz w:val="20"/>
+          <w:szCs w:val="20"/>
+          <w:shd w:val="clear" w:color="auto" w:fill="FFFFFF"/>
+        </w:rPr>
+        <w:t xml:space="preserve"> </w:t>
+      </w:r>
+      <w:r>
+        <w:rPr>
+          <w:rFonts w:ascii="Century Gothic" w:hAnsi="Century Gothic"/>
+          <w:i/>
+          <w:iCs/>
+          <w:sz w:val="20"/>
+          <w:szCs w:val="20"/>
+          <w:shd w:val="clear" w:color="auto" w:fill="FFFFFF"/>
+        </w:rPr>
+        <w:t>3</w:t>
+      </w:r>
+      <w:r>
+        <w:rPr>
+          <w:rFonts w:ascii="Century Gothic" w:hAnsi="Century Gothic"/>
+          <w:i/>
+          <w:iCs/>
+          <w:sz w:val="20"/>
+          <w:szCs w:val="20"/>
+          <w:shd w:val="clear" w:color="auto" w:fill="FFFFFF"/>
+        </w:rPr>
+        <w:t xml:space="preserve"> BERT </w:t>
+      </w:r>
+      <w:r>
+        <w:rPr>
+          <w:rFonts w:ascii="Century Gothic" w:hAnsi="Century Gothic"/>
+          <w:i/>
+          <w:iCs/>
+          <w:sz w:val="20"/>
+          <w:szCs w:val="20"/>
+          <w:shd w:val="clear" w:color="auto" w:fill="FFFFFF"/>
+        </w:rPr>
+        <w:t>on unlemmatized text</w:t>
       </w:r>
     </w:p>
     <w:p>
@@ -7352,7 +8562,7 @@
                     <pic:cNvPicPr/>
                   </pic:nvPicPr>
                   <pic:blipFill>
-                    <a:blip r:embed="rId15" cstate="print">
+                    <a:blip r:embed="rId19" cstate="print">
                       <a:extLst>
                         <a:ext uri="{28A0092B-C50C-407E-A947-70E740481C1C}">
                           <a14:useLocalDpi xmlns:a14="http://schemas.microsoft.com/office/drawing/2010/main" val="0"/>
@@ -7607,7 +8817,7 @@
                     <pic:cNvPicPr/>
                   </pic:nvPicPr>
                   <pic:blipFill>
-                    <a:blip r:embed="rId16" cstate="print">
+                    <a:blip r:embed="rId20" cstate="print">
                       <a:extLst>
                         <a:ext uri="{28A0092B-C50C-407E-A947-70E740481C1C}">
                           <a14:useLocalDpi xmlns:a14="http://schemas.microsoft.com/office/drawing/2010/main" val="0"/>
@@ -7712,7 +8922,7 @@
                     <pic:cNvPicPr/>
                   </pic:nvPicPr>
                   <pic:blipFill rotWithShape="1">
-                    <a:blip r:embed="rId17" cstate="print">
+                    <a:blip r:embed="rId21" cstate="print">
                       <a:extLst>
                         <a:ext uri="{28A0092B-C50C-407E-A947-70E740481C1C}">
                           <a14:useLocalDpi xmlns:a14="http://schemas.microsoft.com/office/drawing/2010/main" val="0"/>
@@ -7808,7 +9018,7 @@
                     <pic:cNvPicPr/>
                   </pic:nvPicPr>
                   <pic:blipFill rotWithShape="1">
-                    <a:blip r:embed="rId18" cstate="print">
+                    <a:blip r:embed="rId22" cstate="print">
                       <a:extLst>
                         <a:ext uri="{28A0092B-C50C-407E-A947-70E740481C1C}">
                           <a14:useLocalDpi xmlns:a14="http://schemas.microsoft.com/office/drawing/2010/main" val="0"/>
@@ -7902,7 +9112,7 @@
                     <pic:cNvPicPr/>
                   </pic:nvPicPr>
                   <pic:blipFill>
-                    <a:blip r:embed="rId19" cstate="print">
+                    <a:blip r:embed="rId23" cstate="print">
                       <a:extLst>
                         <a:ext uri="{28A0092B-C50C-407E-A947-70E740481C1C}">
                           <a14:useLocalDpi xmlns:a14="http://schemas.microsoft.com/office/drawing/2010/main" val="0"/>
@@ -7999,7 +9209,7 @@
                     <pic:cNvPicPr/>
                   </pic:nvPicPr>
                   <pic:blipFill>
-                    <a:blip r:embed="rId20" cstate="print">
+                    <a:blip r:embed="rId24" cstate="print">
                       <a:extLst>
                         <a:ext uri="{28A0092B-C50C-407E-A947-70E740481C1C}">
                           <a14:useLocalDpi xmlns:a14="http://schemas.microsoft.com/office/drawing/2010/main" val="0"/>
@@ -8908,25 +10118,7 @@
                 <w:sz w:val="18"/>
                 <w:szCs w:val="18"/>
               </w:rPr>
-              <w:t xml:space="preserve">It did improve and now we want to focus on working with features for the LSTM and XGBoost as they are executed </w:t>
-            </w:r>
-            <w:proofErr w:type="gramStart"/>
-            <w:r>
-              <w:rPr>
-                <w:rFonts w:ascii="Century Gothic" w:hAnsi="Century Gothic"/>
-                <w:sz w:val="18"/>
-                <w:szCs w:val="18"/>
-              </w:rPr>
-              <w:t>fast</w:t>
-            </w:r>
-            <w:proofErr w:type="gramEnd"/>
-            <w:r>
-              <w:rPr>
-                <w:rFonts w:ascii="Century Gothic" w:hAnsi="Century Gothic"/>
-                <w:sz w:val="18"/>
-                <w:szCs w:val="18"/>
-              </w:rPr>
-              <w:t xml:space="preserve"> and we can test easily in this way. </w:t>
+              <w:t xml:space="preserve">It did improve and now we want to focus on working with features for the LSTM and XGBoost as they are executed fast and we can test easily in this way. </w:t>
             </w:r>
           </w:p>
         </w:tc>
@@ -9121,8 +10313,8 @@
       </w:pPr>
     </w:p>
     <w:sectPr>
-      <w:footerReference w:type="default" r:id="rId21"/>
-      <w:footerReference w:type="first" r:id="rId22"/>
+      <w:footerReference w:type="default" r:id="rId25"/>
+      <w:footerReference w:type="first" r:id="rId26"/>
       <w:pgSz w:w="12240" w:h="15840"/>
       <w:pgMar w:top="1440" w:right="1440" w:bottom="1440" w:left="1440" w:header="720" w:footer="720" w:gutter="0"/>
       <w:pgNumType w:start="0"/>
@@ -10482,6 +11674,119 @@
     </w:lvl>
   </w:abstractNum>
   <w:abstractNum w:abstractNumId="9" w15:restartNumberingAfterBreak="0">
+    <w:nsid w:val="23B21BED"/>
+    <w:multiLevelType w:val="hybridMultilevel"/>
+    <w:tmpl w:val="123843A8"/>
+    <w:lvl w:ilvl="0" w:tplc="0409000B">
+      <w:start w:val="1"/>
+      <w:numFmt w:val="bullet"/>
+      <w:lvlText w:val=""/>
+      <w:lvlJc w:val="left"/>
+      <w:pPr>
+        <w:ind w:left="720" w:hanging="360"/>
+      </w:pPr>
+      <w:rPr>
+        <w:rFonts w:ascii="Wingdings" w:hAnsi="Wingdings" w:hint="default"/>
+      </w:rPr>
+    </w:lvl>
+    <w:lvl w:ilvl="1" w:tplc="04090003" w:tentative="1">
+      <w:start w:val="1"/>
+      <w:numFmt w:val="bullet"/>
+      <w:lvlText w:val="o"/>
+      <w:lvlJc w:val="left"/>
+      <w:pPr>
+        <w:ind w:left="1440" w:hanging="360"/>
+      </w:pPr>
+      <w:rPr>
+        <w:rFonts w:ascii="Courier New" w:hAnsi="Courier New" w:cs="Courier New" w:hint="default"/>
+      </w:rPr>
+    </w:lvl>
+    <w:lvl w:ilvl="2" w:tplc="04090005" w:tentative="1">
+      <w:start w:val="1"/>
+      <w:numFmt w:val="bullet"/>
+      <w:lvlText w:val=""/>
+      <w:lvlJc w:val="left"/>
+      <w:pPr>
+        <w:ind w:left="2160" w:hanging="360"/>
+      </w:pPr>
+      <w:rPr>
+        <w:rFonts w:ascii="Wingdings" w:hAnsi="Wingdings" w:hint="default"/>
+      </w:rPr>
+    </w:lvl>
+    <w:lvl w:ilvl="3" w:tplc="04090001" w:tentative="1">
+      <w:start w:val="1"/>
+      <w:numFmt w:val="bullet"/>
+      <w:lvlText w:val=""/>
+      <w:lvlJc w:val="left"/>
+      <w:pPr>
+        <w:ind w:left="2880" w:hanging="360"/>
+      </w:pPr>
+      <w:rPr>
+        <w:rFonts w:ascii="Symbol" w:hAnsi="Symbol" w:hint="default"/>
+      </w:rPr>
+    </w:lvl>
+    <w:lvl w:ilvl="4" w:tplc="04090003" w:tentative="1">
+      <w:start w:val="1"/>
+      <w:numFmt w:val="bullet"/>
+      <w:lvlText w:val="o"/>
+      <w:lvlJc w:val="left"/>
+      <w:pPr>
+        <w:ind w:left="3600" w:hanging="360"/>
+      </w:pPr>
+      <w:rPr>
+        <w:rFonts w:ascii="Courier New" w:hAnsi="Courier New" w:cs="Courier New" w:hint="default"/>
+      </w:rPr>
+    </w:lvl>
+    <w:lvl w:ilvl="5" w:tplc="04090005" w:tentative="1">
+      <w:start w:val="1"/>
+      <w:numFmt w:val="bullet"/>
+      <w:lvlText w:val=""/>
+      <w:lvlJc w:val="left"/>
+      <w:pPr>
+        <w:ind w:left="4320" w:hanging="360"/>
+      </w:pPr>
+      <w:rPr>
+        <w:rFonts w:ascii="Wingdings" w:hAnsi="Wingdings" w:hint="default"/>
+      </w:rPr>
+    </w:lvl>
+    <w:lvl w:ilvl="6" w:tplc="04090001" w:tentative="1">
+      <w:start w:val="1"/>
+      <w:numFmt w:val="bullet"/>
+      <w:lvlText w:val=""/>
+      <w:lvlJc w:val="left"/>
+      <w:pPr>
+        <w:ind w:left="5040" w:hanging="360"/>
+      </w:pPr>
+      <w:rPr>
+        <w:rFonts w:ascii="Symbol" w:hAnsi="Symbol" w:hint="default"/>
+      </w:rPr>
+    </w:lvl>
+    <w:lvl w:ilvl="7" w:tplc="04090003" w:tentative="1">
+      <w:start w:val="1"/>
+      <w:numFmt w:val="bullet"/>
+      <w:lvlText w:val="o"/>
+      <w:lvlJc w:val="left"/>
+      <w:pPr>
+        <w:ind w:left="5760" w:hanging="360"/>
+      </w:pPr>
+      <w:rPr>
+        <w:rFonts w:ascii="Courier New" w:hAnsi="Courier New" w:cs="Courier New" w:hint="default"/>
+      </w:rPr>
+    </w:lvl>
+    <w:lvl w:ilvl="8" w:tplc="04090005" w:tentative="1">
+      <w:start w:val="1"/>
+      <w:numFmt w:val="bullet"/>
+      <w:lvlText w:val=""/>
+      <w:lvlJc w:val="left"/>
+      <w:pPr>
+        <w:ind w:left="6480" w:hanging="360"/>
+      </w:pPr>
+      <w:rPr>
+        <w:rFonts w:ascii="Wingdings" w:hAnsi="Wingdings" w:hint="default"/>
+      </w:rPr>
+    </w:lvl>
+  </w:abstractNum>
+  <w:abstractNum w:abstractNumId="10" w15:restartNumberingAfterBreak="0">
     <w:nsid w:val="291C5345"/>
     <w:multiLevelType w:val="hybridMultilevel"/>
     <w:tmpl w:val="2AC408E2"/>
@@ -10570,7 +11875,7 @@
       </w:pPr>
     </w:lvl>
   </w:abstractNum>
-  <w:abstractNum w:abstractNumId="10" w15:restartNumberingAfterBreak="0">
+  <w:abstractNum w:abstractNumId="11" w15:restartNumberingAfterBreak="0">
     <w:nsid w:val="2CAB5044"/>
     <w:multiLevelType w:val="multilevel"/>
     <w:tmpl w:val="EAFEAB02"/>
@@ -10719,7 +12024,7 @@
       </w:rPr>
     </w:lvl>
   </w:abstractNum>
-  <w:abstractNum w:abstractNumId="11" w15:restartNumberingAfterBreak="0">
+  <w:abstractNum w:abstractNumId="12" w15:restartNumberingAfterBreak="0">
     <w:nsid w:val="2F562CF5"/>
     <w:multiLevelType w:val="hybridMultilevel"/>
     <w:tmpl w:val="C6AE866E"/>
@@ -10832,7 +12137,7 @@
       </w:rPr>
     </w:lvl>
   </w:abstractNum>
-  <w:abstractNum w:abstractNumId="12" w15:restartNumberingAfterBreak="0">
+  <w:abstractNum w:abstractNumId="13" w15:restartNumberingAfterBreak="0">
     <w:nsid w:val="32714F67"/>
     <w:multiLevelType w:val="multilevel"/>
     <w:tmpl w:val="CD0CF12C"/>
@@ -10981,7 +12286,7 @@
       </w:rPr>
     </w:lvl>
   </w:abstractNum>
-  <w:abstractNum w:abstractNumId="13" w15:restartNumberingAfterBreak="0">
+  <w:abstractNum w:abstractNumId="14" w15:restartNumberingAfterBreak="0">
     <w:nsid w:val="3AE05B85"/>
     <w:multiLevelType w:val="hybridMultilevel"/>
     <w:tmpl w:val="65B096F6"/>
@@ -11094,7 +12399,7 @@
       </w:rPr>
     </w:lvl>
   </w:abstractNum>
-  <w:abstractNum w:abstractNumId="14" w15:restartNumberingAfterBreak="0">
+  <w:abstractNum w:abstractNumId="15" w15:restartNumberingAfterBreak="0">
     <w:nsid w:val="3B1D7571"/>
     <w:multiLevelType w:val="multilevel"/>
     <w:tmpl w:val="5AA84978"/>
@@ -11215,7 +12520,7 @@
       </w:rPr>
     </w:lvl>
   </w:abstractNum>
-  <w:abstractNum w:abstractNumId="15" w15:restartNumberingAfterBreak="0">
+  <w:abstractNum w:abstractNumId="16" w15:restartNumberingAfterBreak="0">
     <w:nsid w:val="3B445059"/>
     <w:multiLevelType w:val="hybridMultilevel"/>
     <w:tmpl w:val="70CCB84E"/>
@@ -11328,7 +12633,7 @@
       </w:rPr>
     </w:lvl>
   </w:abstractNum>
-  <w:abstractNum w:abstractNumId="16" w15:restartNumberingAfterBreak="0">
+  <w:abstractNum w:abstractNumId="17" w15:restartNumberingAfterBreak="0">
     <w:nsid w:val="3FE32287"/>
     <w:multiLevelType w:val="hybridMultilevel"/>
     <w:tmpl w:val="B0FAE11A"/>
@@ -11441,7 +12746,7 @@
       </w:rPr>
     </w:lvl>
   </w:abstractNum>
-  <w:abstractNum w:abstractNumId="17" w15:restartNumberingAfterBreak="0">
+  <w:abstractNum w:abstractNumId="18" w15:restartNumberingAfterBreak="0">
     <w:nsid w:val="46F56A54"/>
     <w:multiLevelType w:val="hybridMultilevel"/>
     <w:tmpl w:val="C9BA8FE2"/>
@@ -11530,7 +12835,7 @@
       </w:pPr>
     </w:lvl>
   </w:abstractNum>
-  <w:abstractNum w:abstractNumId="18" w15:restartNumberingAfterBreak="0">
+  <w:abstractNum w:abstractNumId="19" w15:restartNumberingAfterBreak="0">
     <w:nsid w:val="48872B9E"/>
     <w:multiLevelType w:val="multilevel"/>
     <w:tmpl w:val="F9A60A1E"/>
@@ -11679,7 +12984,7 @@
       </w:rPr>
     </w:lvl>
   </w:abstractNum>
-  <w:abstractNum w:abstractNumId="19" w15:restartNumberingAfterBreak="0">
+  <w:abstractNum w:abstractNumId="20" w15:restartNumberingAfterBreak="0">
     <w:nsid w:val="49D817B3"/>
     <w:multiLevelType w:val="hybridMultilevel"/>
     <w:tmpl w:val="D2B4F7AE"/>
@@ -11792,7 +13097,7 @@
       </w:rPr>
     </w:lvl>
   </w:abstractNum>
-  <w:abstractNum w:abstractNumId="20" w15:restartNumberingAfterBreak="0">
+  <w:abstractNum w:abstractNumId="21" w15:restartNumberingAfterBreak="0">
     <w:nsid w:val="5185181C"/>
     <w:multiLevelType w:val="multilevel"/>
     <w:tmpl w:val="551682A2"/>
@@ -11941,7 +13246,7 @@
       </w:rPr>
     </w:lvl>
   </w:abstractNum>
-  <w:abstractNum w:abstractNumId="21" w15:restartNumberingAfterBreak="0">
+  <w:abstractNum w:abstractNumId="22" w15:restartNumberingAfterBreak="0">
     <w:nsid w:val="52B12321"/>
     <w:multiLevelType w:val="multilevel"/>
     <w:tmpl w:val="B0E820A4"/>
@@ -12090,7 +13395,7 @@
       </w:rPr>
     </w:lvl>
   </w:abstractNum>
-  <w:abstractNum w:abstractNumId="22" w15:restartNumberingAfterBreak="0">
+  <w:abstractNum w:abstractNumId="23" w15:restartNumberingAfterBreak="0">
     <w:nsid w:val="53F34B02"/>
     <w:multiLevelType w:val="multilevel"/>
     <w:tmpl w:val="C2B67D3E"/>
@@ -12239,7 +13544,7 @@
       </w:rPr>
     </w:lvl>
   </w:abstractNum>
-  <w:abstractNum w:abstractNumId="23" w15:restartNumberingAfterBreak="0">
+  <w:abstractNum w:abstractNumId="24" w15:restartNumberingAfterBreak="0">
     <w:nsid w:val="567338B5"/>
     <w:multiLevelType w:val="hybridMultilevel"/>
     <w:tmpl w:val="0204D2BC"/>
@@ -12328,7 +13633,7 @@
       </w:pPr>
     </w:lvl>
   </w:abstractNum>
-  <w:abstractNum w:abstractNumId="24" w15:restartNumberingAfterBreak="0">
+  <w:abstractNum w:abstractNumId="25" w15:restartNumberingAfterBreak="0">
     <w:nsid w:val="56E56904"/>
     <w:multiLevelType w:val="multilevel"/>
     <w:tmpl w:val="10561AB8"/>
@@ -12450,7 +13755,7 @@
       </w:rPr>
     </w:lvl>
   </w:abstractNum>
-  <w:abstractNum w:abstractNumId="25" w15:restartNumberingAfterBreak="0">
+  <w:abstractNum w:abstractNumId="26" w15:restartNumberingAfterBreak="0">
     <w:nsid w:val="576E5631"/>
     <w:multiLevelType w:val="multilevel"/>
     <w:tmpl w:val="AA888DBE"/>
@@ -12599,7 +13904,7 @@
       </w:rPr>
     </w:lvl>
   </w:abstractNum>
-  <w:abstractNum w:abstractNumId="26" w15:restartNumberingAfterBreak="0">
+  <w:abstractNum w:abstractNumId="27" w15:restartNumberingAfterBreak="0">
     <w:nsid w:val="5B50545E"/>
     <w:multiLevelType w:val="multilevel"/>
     <w:tmpl w:val="D09A593C"/>
@@ -12748,7 +14053,7 @@
       </w:rPr>
     </w:lvl>
   </w:abstractNum>
-  <w:abstractNum w:abstractNumId="27" w15:restartNumberingAfterBreak="0">
+  <w:abstractNum w:abstractNumId="28" w15:restartNumberingAfterBreak="0">
     <w:nsid w:val="61DB647A"/>
     <w:multiLevelType w:val="hybridMultilevel"/>
     <w:tmpl w:val="C7664FF2"/>
@@ -12861,7 +14166,7 @@
       </w:rPr>
     </w:lvl>
   </w:abstractNum>
-  <w:abstractNum w:abstractNumId="28" w15:restartNumberingAfterBreak="0">
+  <w:abstractNum w:abstractNumId="29" w15:restartNumberingAfterBreak="0">
     <w:nsid w:val="63BE2A08"/>
     <w:multiLevelType w:val="multilevel"/>
     <w:tmpl w:val="61C64E78"/>
@@ -13010,7 +14315,7 @@
       </w:rPr>
     </w:lvl>
   </w:abstractNum>
-  <w:abstractNum w:abstractNumId="29" w15:restartNumberingAfterBreak="0">
+  <w:abstractNum w:abstractNumId="30" w15:restartNumberingAfterBreak="0">
     <w:nsid w:val="6518110F"/>
     <w:multiLevelType w:val="multilevel"/>
     <w:tmpl w:val="4162DA80"/>
@@ -13159,7 +14464,7 @@
       </w:rPr>
     </w:lvl>
   </w:abstractNum>
-  <w:abstractNum w:abstractNumId="30" w15:restartNumberingAfterBreak="0">
+  <w:abstractNum w:abstractNumId="31" w15:restartNumberingAfterBreak="0">
     <w:nsid w:val="72A44803"/>
     <w:multiLevelType w:val="multilevel"/>
     <w:tmpl w:val="AA32D7D4"/>
@@ -13308,7 +14613,7 @@
       </w:rPr>
     </w:lvl>
   </w:abstractNum>
-  <w:abstractNum w:abstractNumId="31" w15:restartNumberingAfterBreak="0">
+  <w:abstractNum w:abstractNumId="32" w15:restartNumberingAfterBreak="0">
     <w:nsid w:val="76586BC0"/>
     <w:multiLevelType w:val="hybridMultilevel"/>
     <w:tmpl w:val="1A98A938"/>
@@ -13397,7 +14702,7 @@
       </w:pPr>
     </w:lvl>
   </w:abstractNum>
-  <w:abstractNum w:abstractNumId="32" w15:restartNumberingAfterBreak="0">
+  <w:abstractNum w:abstractNumId="33" w15:restartNumberingAfterBreak="0">
     <w:nsid w:val="76E44CC3"/>
     <w:multiLevelType w:val="multilevel"/>
     <w:tmpl w:val="54EC44C4"/>
@@ -13547,67 +14852,67 @@
     </w:lvl>
   </w:abstractNum>
   <w:num w:numId="1">
-    <w:abstractNumId w:val="14"/>
+    <w:abstractNumId w:val="15"/>
   </w:num>
   <w:num w:numId="2">
     <w:abstractNumId w:val="0"/>
   </w:num>
   <w:num w:numId="3">
-    <w:abstractNumId w:val="22"/>
+    <w:abstractNumId w:val="23"/>
   </w:num>
   <w:num w:numId="4">
     <w:abstractNumId w:val="3"/>
   </w:num>
   <w:num w:numId="5">
+    <w:abstractNumId w:val="30"/>
+  </w:num>
+  <w:num w:numId="6">
+    <w:abstractNumId w:val="11"/>
+  </w:num>
+  <w:num w:numId="7">
     <w:abstractNumId w:val="29"/>
   </w:num>
-  <w:num w:numId="6">
-    <w:abstractNumId w:val="10"/>
-  </w:num>
-  <w:num w:numId="7">
-    <w:abstractNumId w:val="28"/>
-  </w:num>
   <w:num w:numId="8">
-    <w:abstractNumId w:val="21"/>
+    <w:abstractNumId w:val="22"/>
   </w:num>
   <w:num w:numId="9">
-    <w:abstractNumId w:val="12"/>
+    <w:abstractNumId w:val="13"/>
   </w:num>
   <w:num w:numId="10">
     <w:abstractNumId w:val="6"/>
   </w:num>
   <w:num w:numId="11">
-    <w:abstractNumId w:val="18"/>
+    <w:abstractNumId w:val="19"/>
   </w:num>
   <w:num w:numId="12">
-    <w:abstractNumId w:val="30"/>
+    <w:abstractNumId w:val="31"/>
   </w:num>
   <w:num w:numId="13">
-    <w:abstractNumId w:val="26"/>
+    <w:abstractNumId w:val="27"/>
   </w:num>
   <w:num w:numId="14">
-    <w:abstractNumId w:val="19"/>
+    <w:abstractNumId w:val="20"/>
   </w:num>
   <w:num w:numId="15">
-    <w:abstractNumId w:val="20"/>
+    <w:abstractNumId w:val="21"/>
   </w:num>
   <w:num w:numId="16">
     <w:abstractNumId w:val="5"/>
   </w:num>
   <w:num w:numId="17">
-    <w:abstractNumId w:val="25"/>
+    <w:abstractNumId w:val="26"/>
   </w:num>
   <w:num w:numId="18">
+    <w:abstractNumId w:val="33"/>
+  </w:num>
+  <w:num w:numId="19">
     <w:abstractNumId w:val="32"/>
   </w:num>
-  <w:num w:numId="19">
-    <w:abstractNumId w:val="31"/>
-  </w:num>
   <w:num w:numId="20">
-    <w:abstractNumId w:val="13"/>
+    <w:abstractNumId w:val="14"/>
   </w:num>
   <w:num w:numId="21">
-    <w:abstractNumId w:val="11"/>
+    <w:abstractNumId w:val="12"/>
   </w:num>
   <w:num w:numId="22">
     <w:abstractNumId w:val="4"/>
@@ -13616,7 +14921,7 @@
     <w:abstractNumId w:val="1"/>
   </w:num>
   <w:num w:numId="24">
-    <w:abstractNumId w:val="9"/>
+    <w:abstractNumId w:val="10"/>
   </w:num>
   <w:num w:numId="25">
     <w:abstractNumId w:val="8"/>
@@ -13625,25 +14930,28 @@
     <w:abstractNumId w:val="2"/>
   </w:num>
   <w:num w:numId="27">
-    <w:abstractNumId w:val="16"/>
+    <w:abstractNumId w:val="17"/>
   </w:num>
   <w:num w:numId="28">
+    <w:abstractNumId w:val="25"/>
+  </w:num>
+  <w:num w:numId="29">
+    <w:abstractNumId w:val="28"/>
+  </w:num>
+  <w:num w:numId="30">
     <w:abstractNumId w:val="24"/>
   </w:num>
-  <w:num w:numId="29">
-    <w:abstractNumId w:val="27"/>
-  </w:num>
-  <w:num w:numId="30">
-    <w:abstractNumId w:val="23"/>
-  </w:num>
   <w:num w:numId="31">
-    <w:abstractNumId w:val="17"/>
+    <w:abstractNumId w:val="18"/>
   </w:num>
   <w:num w:numId="32">
-    <w:abstractNumId w:val="15"/>
+    <w:abstractNumId w:val="16"/>
   </w:num>
   <w:num w:numId="33">
     <w:abstractNumId w:val="7"/>
+  </w:num>
+  <w:num w:numId="34">
+    <w:abstractNumId w:val="9"/>
   </w:num>
 </w:numbering>
 </file>
@@ -14788,12 +16096,7 @@
 </file>
 
 <file path=customXml/item2.xml><?xml version="1.0" encoding="utf-8"?>
-<?mso-contentType ?>
-<FormTemplates xmlns="http://schemas.microsoft.com/sharepoint/v3/contenttype/forms">
-  <Display>DocumentLibraryForm</Display>
-  <Edit>DocumentLibraryForm</Edit>
-  <New>DocumentLibraryForm</New>
-</FormTemplates>
+<b:Sources xmlns:b="http://schemas.openxmlformats.org/officeDocument/2006/bibliography" xmlns="http://schemas.openxmlformats.org/officeDocument/2006/bibliography" SelectedStyle="\APASixthEditionOfficeOnline.xsl" StyleName="APA" Version="6"/>
 </file>
 
 <file path=customXml/item3.xml><?xml version="1.0" encoding="utf-8"?>
@@ -15014,7 +16317,12 @@
 </file>
 
 <file path=customXml/item4.xml><?xml version="1.0" encoding="utf-8"?>
-<b:Sources xmlns:b="http://schemas.openxmlformats.org/officeDocument/2006/bibliography" xmlns="http://schemas.openxmlformats.org/officeDocument/2006/bibliography" SelectedStyle="\APASixthEditionOfficeOnline.xsl" StyleName="APA" Version="6"/>
+<?mso-contentType ?>
+<FormTemplates xmlns="http://schemas.microsoft.com/sharepoint/v3/contenttype/forms">
+  <Display>DocumentLibraryForm</Display>
+  <Edit>DocumentLibraryForm</Edit>
+  <New>DocumentLibraryForm</New>
+</FormTemplates>
 </file>
 
 <file path=customXml/itemProps1.xml><?xml version="1.0" encoding="utf-8"?>
@@ -15027,9 +16335,9 @@
 </file>
 
 <file path=customXml/itemProps2.xml><?xml version="1.0" encoding="utf-8"?>
-<ds:datastoreItem xmlns:ds="http://schemas.openxmlformats.org/officeDocument/2006/customXml" ds:itemID="{4D1AB783-E7C3-4C3D-8992-0536B6AB048E}">
+<ds:datastoreItem xmlns:ds="http://schemas.openxmlformats.org/officeDocument/2006/customXml" ds:itemID="{480AEFCA-1094-4121-AB26-66B17BAFCB74}">
   <ds:schemaRefs>
-    <ds:schemaRef ds:uri="http://schemas.microsoft.com/sharepoint/v3/contenttype/forms"/>
+    <ds:schemaRef ds:uri="http://schemas.openxmlformats.org/officeDocument/2006/bibliography"/>
   </ds:schemaRefs>
 </ds:datastoreItem>
 </file>
@@ -15054,9 +16362,9 @@
 </file>
 
 <file path=customXml/itemProps4.xml><?xml version="1.0" encoding="utf-8"?>
-<ds:datastoreItem xmlns:ds="http://schemas.openxmlformats.org/officeDocument/2006/customXml" ds:itemID="{480AEFCA-1094-4121-AB26-66B17BAFCB74}">
+<ds:datastoreItem xmlns:ds="http://schemas.openxmlformats.org/officeDocument/2006/customXml" ds:itemID="{4D1AB783-E7C3-4C3D-8992-0536B6AB048E}">
   <ds:schemaRefs>
-    <ds:schemaRef ds:uri="http://schemas.openxmlformats.org/officeDocument/2006/bibliography"/>
+    <ds:schemaRef ds:uri="http://schemas.microsoft.com/sharepoint/v3/contenttype/forms"/>
   </ds:schemaRefs>
 </ds:datastoreItem>
 </file>
</xml_diff>

<commit_message>
added xgboost with features to report
</commit_message>
<xml_diff>
--- a/documents/DC2_Report.docx
+++ b/documents/DC2_Report.docx
@@ -2632,25 +2632,7 @@
           <w:sz w:val="20"/>
           <w:szCs w:val="20"/>
         </w:rPr>
-        <w:t xml:space="preserve">Spreading news has become easier and faster than </w:t>
-      </w:r>
-      <w:proofErr w:type="gramStart"/>
-      <w:r>
-        <w:rPr>
-          <w:rFonts w:ascii="Century Gothic" w:hAnsi="Century Gothic"/>
-          <w:sz w:val="20"/>
-          <w:szCs w:val="20"/>
-        </w:rPr>
-        <w:t>never before</w:t>
-      </w:r>
-      <w:proofErr w:type="gramEnd"/>
-      <w:r>
-        <w:rPr>
-          <w:rFonts w:ascii="Century Gothic" w:hAnsi="Century Gothic"/>
-          <w:sz w:val="20"/>
-          <w:szCs w:val="20"/>
-        </w:rPr>
-        <w:t>. However, with th</w:t>
+        <w:t>Spreading news has become easier and faster than never before. However, with th</w:t>
       </w:r>
       <w:r>
         <w:rPr>
@@ -2738,25 +2720,7 @@
           <w:sz w:val="20"/>
           <w:szCs w:val="20"/>
         </w:rPr>
-        <w:t xml:space="preserve"> </w:t>
-      </w:r>
-      <w:proofErr w:type="gramStart"/>
-      <w:r>
-        <w:rPr>
-          <w:rFonts w:ascii="Century Gothic" w:hAnsi="Century Gothic"/>
-          <w:sz w:val="20"/>
-          <w:szCs w:val="20"/>
-        </w:rPr>
-        <w:t>an applied research</w:t>
-      </w:r>
-      <w:proofErr w:type="gramEnd"/>
-      <w:r>
-        <w:rPr>
-          <w:rFonts w:ascii="Century Gothic" w:hAnsi="Century Gothic"/>
-          <w:sz w:val="20"/>
-          <w:szCs w:val="20"/>
-        </w:rPr>
-        <w:t xml:space="preserve"> </w:t>
+        <w:t xml:space="preserve"> an applied research </w:t>
       </w:r>
       <w:r>
         <w:rPr>
@@ -3248,16 +3212,14 @@
         </w:rPr>
         <w:t xml:space="preserve">For this Deep Learning </w:t>
       </w:r>
-      <w:proofErr w:type="gramStart"/>
-      <w:r>
-        <w:rPr>
-          <w:rFonts w:ascii="Century Gothic" w:hAnsi="Century Gothic"/>
-          <w:sz w:val="20"/>
-          <w:szCs w:val="20"/>
-        </w:rPr>
-        <w:t>Challenge</w:t>
-      </w:r>
-      <w:proofErr w:type="gramEnd"/>
+      <w:r>
+        <w:rPr>
+          <w:rFonts w:ascii="Century Gothic" w:hAnsi="Century Gothic"/>
+          <w:sz w:val="20"/>
+          <w:szCs w:val="20"/>
+        </w:rPr>
+        <w:t>Challenge,</w:t>
+      </w:r>
       <w:r>
         <w:rPr>
           <w:rFonts w:ascii="Century Gothic" w:hAnsi="Century Gothic"/>
@@ -3288,31 +3250,7 @@
           <w:szCs w:val="20"/>
           <w:shd w:val="clear" w:color="auto" w:fill="FFFFFF"/>
         </w:rPr>
-        <w:t xml:space="preserve">.  These stages are linked to one another to help us solve the </w:t>
-      </w:r>
-      <w:proofErr w:type="gramStart"/>
-      <w:r>
-        <w:rPr>
-          <w:rStyle w:val="normaltextrun"/>
-          <w:rFonts w:ascii="Century Gothic" w:hAnsi="Century Gothic"/>
-          <w:color w:val="000000"/>
-          <w:sz w:val="20"/>
-          <w:szCs w:val="20"/>
-          <w:shd w:val="clear" w:color="auto" w:fill="FFFFFF"/>
-        </w:rPr>
-        <w:t>particular data</w:t>
-      </w:r>
-      <w:proofErr w:type="gramEnd"/>
-      <w:r>
-        <w:rPr>
-          <w:rStyle w:val="normaltextrun"/>
-          <w:rFonts w:ascii="Century Gothic" w:hAnsi="Century Gothic"/>
-          <w:color w:val="000000"/>
-          <w:sz w:val="20"/>
-          <w:szCs w:val="20"/>
-          <w:shd w:val="clear" w:color="auto" w:fill="FFFFFF"/>
-        </w:rPr>
-        <w:t xml:space="preserve"> science problem.  </w:t>
+        <w:t xml:space="preserve">.  These stages are linked to one another to help us solve the particular data science problem.  </w:t>
       </w:r>
     </w:p>
     <w:p>
@@ -3421,31 +3359,7 @@
           <w:szCs w:val="20"/>
           <w:u w:val="single"/>
         </w:rPr>
-        <w:t>For this part the following things </w:t>
-      </w:r>
-      <w:proofErr w:type="gramStart"/>
-      <w:r>
-        <w:rPr>
-          <w:rFonts w:ascii="Century Gothic" w:hAnsi="Century Gothic"/>
-          <w:b/>
-          <w:bCs/>
-          <w:sz w:val="20"/>
-          <w:szCs w:val="20"/>
-          <w:u w:val="single"/>
-        </w:rPr>
-        <w:t>have to</w:t>
-      </w:r>
-      <w:proofErr w:type="gramEnd"/>
-      <w:r>
-        <w:rPr>
-          <w:rFonts w:ascii="Century Gothic" w:hAnsi="Century Gothic"/>
-          <w:b/>
-          <w:bCs/>
-          <w:sz w:val="20"/>
-          <w:szCs w:val="20"/>
-          <w:u w:val="single"/>
-        </w:rPr>
-        <w:t> be done: </w:t>
+        <w:t>For this part the following things have to be done: </w:t>
       </w:r>
       <w:r>
         <w:rPr>
@@ -3530,25 +3444,7 @@
           <w:sz w:val="20"/>
           <w:szCs w:val="20"/>
         </w:rPr>
-        <w:t xml:space="preserve">The Plan took till the end of week 11 to get finished. The first thing we as a team had to do was to look up the challenges in Kaggle. When we selected several of </w:t>
-      </w:r>
-      <w:proofErr w:type="gramStart"/>
-      <w:r>
-        <w:rPr>
-          <w:rFonts w:ascii="Century Gothic" w:hAnsi="Century Gothic"/>
-          <w:sz w:val="20"/>
-          <w:szCs w:val="20"/>
-        </w:rPr>
-        <w:t>them</w:t>
-      </w:r>
-      <w:proofErr w:type="gramEnd"/>
-      <w:r>
-        <w:rPr>
-          <w:rFonts w:ascii="Century Gothic" w:hAnsi="Century Gothic"/>
-          <w:sz w:val="20"/>
-          <w:szCs w:val="20"/>
-        </w:rPr>
-        <w:t xml:space="preserve"> we had a discussion what is the potential value of each challenges regarding our learning progression. For instance, one of our options was the Google Landmarks challenge but we decided against it as its focus is on CNN which we are already actively applying in our group project. And since both of us are interested in NLP but have only used it in one Core Program exercise, we wanted to improve our skills and expand our knowledge. We both liked the Disaster Tweets NLP challenge and started to brainstorm a more specific goal for this challenge.</w:t>
+        <w:t>The Plan took till the end of week 11 to get finished. The first thing we as a team had to do was to look up the challenges in Kaggle. When we selected several of them we had a discussion what is the potential value of each challenges regarding our learning progression. For instance, one of our options was the Google Landmarks challenge but we decided against it as its focus is on CNN which we are already actively applying in our group project. And since both of us are interested in NLP but have only used it in one Core Program exercise, we wanted to improve our skills and expand our knowledge. We both liked the Disaster Tweets NLP challenge and started to brainstorm a more specific goal for this challenge.</w:t>
       </w:r>
     </w:p>
     <w:p>
@@ -3568,25 +3464,7 @@
           <w:szCs w:val="20"/>
         </w:rPr>
         <w:lastRenderedPageBreak/>
-        <w:t xml:space="preserve">The plan was prepared by both of us – Lia writing the description, goal and expected results, and Kristina taking care of the approach and the timeline. After we were </w:t>
-      </w:r>
-      <w:proofErr w:type="gramStart"/>
-      <w:r>
-        <w:rPr>
-          <w:rFonts w:ascii="Century Gothic" w:hAnsi="Century Gothic"/>
-          <w:sz w:val="20"/>
-          <w:szCs w:val="20"/>
-        </w:rPr>
-        <w:t>finished</w:t>
-      </w:r>
-      <w:proofErr w:type="gramEnd"/>
-      <w:r>
-        <w:rPr>
-          <w:rFonts w:ascii="Century Gothic" w:hAnsi="Century Gothic"/>
-          <w:sz w:val="20"/>
-          <w:szCs w:val="20"/>
-        </w:rPr>
-        <w:t xml:space="preserve"> we did a peer review of each other’s chapters and suggested what could be improved.  </w:t>
+        <w:t xml:space="preserve">The plan was prepared by both of us – Lia writing the description, goal and expected results, and Kristina taking care of the approach and the timeline. After we were finished we did a peer review of each other’s chapters and suggested what could be improved.  </w:t>
       </w:r>
     </w:p>
     <w:p>
@@ -3667,43 +3545,7 @@
           <w:sz w:val="20"/>
           <w:szCs w:val="20"/>
         </w:rPr>
-        <w:t xml:space="preserve">Twitter was brought to the horizon of the Internet in 2006 and ever since then it has become one of the most famous social </w:t>
-      </w:r>
-      <w:proofErr w:type="gramStart"/>
-      <w:r>
-        <w:rPr>
-          <w:rFonts w:ascii="Century Gothic" w:hAnsi="Century Gothic"/>
-          <w:sz w:val="20"/>
-          <w:szCs w:val="20"/>
-        </w:rPr>
-        <w:t>website</w:t>
-      </w:r>
-      <w:proofErr w:type="gramEnd"/>
-      <w:r>
-        <w:rPr>
-          <w:rFonts w:ascii="Century Gothic" w:hAnsi="Century Gothic"/>
-          <w:sz w:val="20"/>
-          <w:szCs w:val="20"/>
-        </w:rPr>
-        <w:t xml:space="preserve"> with millions of users around the globe. </w:t>
-      </w:r>
-      <w:proofErr w:type="gramStart"/>
-      <w:r>
-        <w:rPr>
-          <w:rFonts w:ascii="Century Gothic" w:hAnsi="Century Gothic"/>
-          <w:sz w:val="20"/>
-          <w:szCs w:val="20"/>
-        </w:rPr>
-        <w:t>Despite the fact that</w:t>
-      </w:r>
-      <w:proofErr w:type="gramEnd"/>
-      <w:r>
-        <w:rPr>
-          <w:rFonts w:ascii="Century Gothic" w:hAnsi="Century Gothic"/>
-          <w:sz w:val="20"/>
-          <w:szCs w:val="20"/>
-        </w:rPr>
-        <w:t xml:space="preserve"> other medias such as Instagram, </w:t>
+        <w:t xml:space="preserve">Twitter was brought to the horizon of the Internet in 2006 and ever since then it has become one of the most famous social website with millions of users around the globe. Despite the fact that other medias such as Instagram, </w:t>
       </w:r>
       <w:proofErr w:type="spellStart"/>
       <w:r>
@@ -3758,25 +3600,7 @@
           <w:sz w:val="20"/>
           <w:szCs w:val="20"/>
         </w:rPr>
-        <w:t xml:space="preserve">In recent years, this has led to Twitter becoming an integral part of the information flow. The news </w:t>
-      </w:r>
-      <w:proofErr w:type="gramStart"/>
-      <w:r>
-        <w:rPr>
-          <w:rFonts w:ascii="Century Gothic" w:hAnsi="Century Gothic"/>
-          <w:sz w:val="20"/>
-          <w:szCs w:val="20"/>
-        </w:rPr>
-        <w:t>are</w:t>
-      </w:r>
-      <w:proofErr w:type="gramEnd"/>
-      <w:r>
-        <w:rPr>
-          <w:rFonts w:ascii="Century Gothic" w:hAnsi="Century Gothic"/>
-          <w:sz w:val="20"/>
-          <w:szCs w:val="20"/>
-        </w:rPr>
-        <w:t xml:space="preserve"> no longer only controlled by the newspapers and tv, but also by the Twitter users. They can post, comment, and share about local and global events almost in real time. Exactly here we are faced with the challenge of determining which disaster tweets are real and which are not. </w:t>
+        <w:t xml:space="preserve">In recent years, this has led to Twitter becoming an integral part of the information flow. The news are no longer only controlled by the newspapers and tv, but also by the Twitter users. They can post, comment, and share about local and global events almost in real time. Exactly here we are faced with the challenge of determining which disaster tweets are real and which are not. </w:t>
       </w:r>
     </w:p>
     <w:p>
@@ -3795,25 +3619,7 @@
           <w:sz w:val="20"/>
           <w:szCs w:val="20"/>
         </w:rPr>
-        <w:t xml:space="preserve">With this data challenge, we aim to explore the power of AI and specifically NLP and test if the models such as BERT, XGBoost, and LSTM </w:t>
-      </w:r>
-      <w:proofErr w:type="gramStart"/>
-      <w:r>
-        <w:rPr>
-          <w:rFonts w:ascii="Century Gothic" w:hAnsi="Century Gothic"/>
-          <w:sz w:val="20"/>
-          <w:szCs w:val="20"/>
-        </w:rPr>
-        <w:t>are able to</w:t>
-      </w:r>
-      <w:proofErr w:type="gramEnd"/>
-      <w:r>
-        <w:rPr>
-          <w:rFonts w:ascii="Century Gothic" w:hAnsi="Century Gothic"/>
-          <w:sz w:val="20"/>
-          <w:szCs w:val="20"/>
-        </w:rPr>
-        <w:t xml:space="preserve"> distinguish between tweets with real information about disasters and ones where it was meant metaphorically. </w:t>
+        <w:t xml:space="preserve">With this data challenge, we aim to explore the power of AI and specifically NLP and test if the models such as BERT, XGBoost, and LSTM are able to distinguish between tweets with real information about disasters and ones where it was meant metaphorically. </w:t>
       </w:r>
     </w:p>
     <w:p>
@@ -3866,25 +3672,7 @@
           <w:sz w:val="20"/>
           <w:szCs w:val="20"/>
         </w:rPr>
-        <w:t xml:space="preserve"> – Inventory of resources (both students working on the Data Challenge, </w:t>
-      </w:r>
-      <w:proofErr w:type="gramStart"/>
-      <w:r>
-        <w:rPr>
-          <w:rFonts w:ascii="Century Gothic" w:hAnsi="Century Gothic"/>
-          <w:sz w:val="20"/>
-          <w:szCs w:val="20"/>
-        </w:rPr>
-        <w:t>taking into account</w:t>
-      </w:r>
-      <w:proofErr w:type="gramEnd"/>
-      <w:r>
-        <w:rPr>
-          <w:rFonts w:ascii="Century Gothic" w:hAnsi="Century Gothic"/>
-          <w:sz w:val="20"/>
-          <w:szCs w:val="20"/>
-        </w:rPr>
-        <w:t xml:space="preserve"> how qualified we are), Constraints and Risks tables</w:t>
+        <w:t> – Inventory of resources (both students working on the Data Challenge, taking into account how qualified we are), Constraints and Risks tables</w:t>
       </w:r>
       <w:r>
         <w:rPr>
@@ -3939,25 +3727,7 @@
           <w:szCs w:val="20"/>
         </w:rPr>
         <w:lastRenderedPageBreak/>
-        <w:t xml:space="preserve">Furthermore, as both of us wanted to actively take participation in </w:t>
-      </w:r>
-      <w:proofErr w:type="gramStart"/>
-      <w:r>
-        <w:rPr>
-          <w:rFonts w:ascii="Century Gothic" w:hAnsi="Century Gothic"/>
-          <w:sz w:val="20"/>
-          <w:szCs w:val="20"/>
-        </w:rPr>
-        <w:t>all of</w:t>
-      </w:r>
-      <w:proofErr w:type="gramEnd"/>
-      <w:r>
-        <w:rPr>
-          <w:rFonts w:ascii="Century Gothic" w:hAnsi="Century Gothic"/>
-          <w:sz w:val="20"/>
-          <w:szCs w:val="20"/>
-        </w:rPr>
-        <w:t xml:space="preserve"> the stages of development, the work was split between us. </w:t>
+        <w:t xml:space="preserve">Furthermore, as both of us wanted to actively take participation in all of the stages of development, the work was split between us. </w:t>
       </w:r>
       <w:r>
         <w:rPr>
@@ -4189,21 +3959,7 @@
               <w:rPr>
                 <w:rFonts w:ascii="Century Gothic" w:hAnsi="Century Gothic"/>
               </w:rPr>
-              <w:t xml:space="preserve">November 16, </w:t>
-            </w:r>
-            <w:proofErr w:type="gramStart"/>
-            <w:r>
-              <w:rPr>
-                <w:rFonts w:ascii="Century Gothic" w:hAnsi="Century Gothic"/>
-              </w:rPr>
-              <w:t>2021</w:t>
-            </w:r>
-            <w:proofErr w:type="gramEnd"/>
-            <w:r>
-              <w:rPr>
-                <w:rFonts w:ascii="Century Gothic" w:hAnsi="Century Gothic"/>
-              </w:rPr>
-              <w:t xml:space="preserve"> and</w:t>
+              <w:t>November 16, 2021 and</w:t>
             </w:r>
             <w:r>
               <w:rPr>
@@ -5283,31 +5039,7 @@
           <w:szCs w:val="20"/>
           <w:u w:val="single"/>
         </w:rPr>
-        <w:t>For this part the following things </w:t>
-      </w:r>
-      <w:proofErr w:type="gramStart"/>
-      <w:r>
-        <w:rPr>
-          <w:rFonts w:ascii="Century Gothic" w:hAnsi="Century Gothic"/>
-          <w:b/>
-          <w:bCs/>
-          <w:sz w:val="20"/>
-          <w:szCs w:val="20"/>
-          <w:u w:val="single"/>
-        </w:rPr>
-        <w:t>have to</w:t>
-      </w:r>
-      <w:proofErr w:type="gramEnd"/>
-      <w:r>
-        <w:rPr>
-          <w:rFonts w:ascii="Century Gothic" w:hAnsi="Century Gothic"/>
-          <w:b/>
-          <w:bCs/>
-          <w:sz w:val="20"/>
-          <w:szCs w:val="20"/>
-          <w:u w:val="single"/>
-        </w:rPr>
-        <w:t> be done: </w:t>
+        <w:t>For this part the following things have to be done: </w:t>
       </w:r>
       <w:r>
         <w:rPr>
@@ -5434,25 +5166,7 @@
           <w:sz w:val="20"/>
           <w:szCs w:val="20"/>
         </w:rPr>
-        <w:t xml:space="preserve"> and the data is </w:t>
-      </w:r>
-      <w:proofErr w:type="gramStart"/>
-      <w:r>
-        <w:rPr>
-          <w:rFonts w:ascii="Century Gothic" w:hAnsi="Century Gothic"/>
-          <w:sz w:val="20"/>
-          <w:szCs w:val="20"/>
-        </w:rPr>
-        <w:t>open-source</w:t>
-      </w:r>
-      <w:proofErr w:type="gramEnd"/>
-      <w:r>
-        <w:rPr>
-          <w:rFonts w:ascii="Century Gothic" w:hAnsi="Century Gothic"/>
-          <w:sz w:val="20"/>
-          <w:szCs w:val="20"/>
-        </w:rPr>
-        <w:t xml:space="preserve">. </w:t>
+        <w:t xml:space="preserve"> and the data is open-source. </w:t>
       </w:r>
     </w:p>
     <w:p>
@@ -5514,25 +5228,7 @@
           <w:sz w:val="20"/>
           <w:szCs w:val="20"/>
         </w:rPr>
-        <w:t xml:space="preserve">There are 7614 records in train dataset and 3264 in test dataset. The total number of fields in the train dataset are five – “id”, “Keyword” – serves as category of the tweet, “Location” – the country or city that is mentioned in the tweet, “Text” – the tweet, and “Target” – defines if a </w:t>
-      </w:r>
-      <w:proofErr w:type="gramStart"/>
-      <w:r>
-        <w:rPr>
-          <w:rFonts w:ascii="Century Gothic" w:hAnsi="Century Gothic" w:cs="Arial"/>
-          <w:sz w:val="20"/>
-          <w:szCs w:val="20"/>
-        </w:rPr>
-        <w:t>tweet  is</w:t>
-      </w:r>
-      <w:proofErr w:type="gramEnd"/>
-      <w:r>
-        <w:rPr>
-          <w:rFonts w:ascii="Century Gothic" w:hAnsi="Century Gothic" w:cs="Arial"/>
-          <w:sz w:val="20"/>
-          <w:szCs w:val="20"/>
-        </w:rPr>
-        <w:t xml:space="preserve"> real or fake disaster by the values of 1(real disaster) and 0 (fake disaster).  This last column is not present in the test dataset.</w:t>
+        <w:t>There are 7614 records in train dataset and 3264 in test dataset. The total number of fields in the train dataset are five – “id”, “Keyword” – serves as category of the tweet, “Location” – the country or city that is mentioned in the tweet, “Text” – the tweet, and “Target” – defines if a tweet  is real or fake disaster by the values of 1(real disaster) and 0 (fake disaster).  This last column is not present in the test dataset.</w:t>
       </w:r>
     </w:p>
     <w:p>
@@ -5768,31 +5464,7 @@
           <w:u w:val="single"/>
         </w:rPr>
         <w:lastRenderedPageBreak/>
-        <w:t>For this part the following things </w:t>
-      </w:r>
-      <w:proofErr w:type="gramStart"/>
-      <w:r>
-        <w:rPr>
-          <w:rFonts w:ascii="Century Gothic" w:hAnsi="Century Gothic"/>
-          <w:b/>
-          <w:bCs/>
-          <w:sz w:val="20"/>
-          <w:szCs w:val="20"/>
-          <w:u w:val="single"/>
-        </w:rPr>
-        <w:t>have to</w:t>
-      </w:r>
-      <w:proofErr w:type="gramEnd"/>
-      <w:r>
-        <w:rPr>
-          <w:rFonts w:ascii="Century Gothic" w:hAnsi="Century Gothic"/>
-          <w:b/>
-          <w:bCs/>
-          <w:sz w:val="20"/>
-          <w:szCs w:val="20"/>
-          <w:u w:val="single"/>
-        </w:rPr>
-        <w:t> be done: </w:t>
+        <w:t>For this part the following things have to be done: </w:t>
       </w:r>
       <w:r>
         <w:rPr>
@@ -5857,16 +5529,14 @@
         </w:rPr>
         <w:t xml:space="preserve">For two weeks (14 and 15), we are cleaning the dataset and in this </w:t>
       </w:r>
-      <w:proofErr w:type="gramStart"/>
       <w:r>
         <w:rPr>
           <w:rFonts w:ascii="Century Gothic" w:hAnsi="Century Gothic" w:cs="Arial"/>
           <w:sz w:val="20"/>
           <w:szCs w:val="20"/>
         </w:rPr>
-        <w:t>way</w:t>
-      </w:r>
-      <w:proofErr w:type="gramEnd"/>
+        <w:t>way,</w:t>
+      </w:r>
       <w:r>
         <w:rPr>
           <w:rFonts w:ascii="Century Gothic" w:hAnsi="Century Gothic" w:cs="Arial"/>
@@ -5945,7 +5615,23 @@
           <w:sz w:val="20"/>
           <w:szCs w:val="20"/>
         </w:rPr>
-        <w:t xml:space="preserve">Furthermore, we have removed any </w:t>
+        <w:t>Furthermore, we have removed any stop</w:t>
+      </w:r>
+      <w:r>
+        <w:rPr>
+          <w:rFonts w:ascii="Century Gothic" w:hAnsi="Century Gothic"/>
+          <w:sz w:val="20"/>
+          <w:szCs w:val="20"/>
+        </w:rPr>
+        <w:t xml:space="preserve"> </w:t>
+      </w:r>
+      <w:r>
+        <w:rPr>
+          <w:rFonts w:ascii="Century Gothic" w:hAnsi="Century Gothic"/>
+          <w:sz w:val="20"/>
+          <w:szCs w:val="20"/>
+        </w:rPr>
+        <w:t>words. In our case these are the English words which do not add much value to the meaning of a sentence. They can safely be ignored without sacrificing the meaning of the sentence. The following code: “</w:t>
       </w:r>
       <w:proofErr w:type="spellStart"/>
       <w:r>
@@ -5954,7 +5640,7 @@
           <w:sz w:val="20"/>
           <w:szCs w:val="20"/>
         </w:rPr>
-        <w:t>stopwords</w:t>
+        <w:t>stopwords.words</w:t>
       </w:r>
       <w:proofErr w:type="spellEnd"/>
       <w:r>
@@ -5963,63 +5649,41 @@
           <w:sz w:val="20"/>
           <w:szCs w:val="20"/>
         </w:rPr>
-        <w:t>. In our case these are the English words which do not add much value to the meaning of a sentence. They can safely be ignored without sacrificing the meaning of the sentence. The following code: “</w:t>
+        <w:t>('</w:t>
       </w:r>
       <w:proofErr w:type="spellStart"/>
-      <w:proofErr w:type="gramStart"/>
-      <w:r>
-        <w:rPr>
-          <w:rFonts w:ascii="Century Gothic" w:hAnsi="Century Gothic"/>
-          <w:sz w:val="20"/>
-          <w:szCs w:val="20"/>
-        </w:rPr>
-        <w:t>stopwords.words</w:t>
+      <w:r>
+        <w:rPr>
+          <w:rFonts w:ascii="Century Gothic" w:hAnsi="Century Gothic"/>
+          <w:sz w:val="20"/>
+          <w:szCs w:val="20"/>
+        </w:rPr>
+        <w:t>english</w:t>
       </w:r>
       <w:proofErr w:type="spellEnd"/>
-      <w:proofErr w:type="gramEnd"/>
-      <w:r>
-        <w:rPr>
-          <w:rFonts w:ascii="Century Gothic" w:hAnsi="Century Gothic"/>
-          <w:sz w:val="20"/>
-          <w:szCs w:val="20"/>
-        </w:rPr>
-        <w:t>('</w:t>
-      </w:r>
-      <w:proofErr w:type="spellStart"/>
-      <w:r>
-        <w:rPr>
-          <w:rFonts w:ascii="Century Gothic" w:hAnsi="Century Gothic"/>
-          <w:sz w:val="20"/>
-          <w:szCs w:val="20"/>
-        </w:rPr>
-        <w:t>english</w:t>
-      </w:r>
-      <w:proofErr w:type="spellEnd"/>
-      <w:r>
-        <w:rPr>
-          <w:rFonts w:ascii="Century Gothic" w:hAnsi="Century Gothic"/>
-          <w:sz w:val="20"/>
-          <w:szCs w:val="20"/>
-        </w:rPr>
-        <w:t xml:space="preserve">')” removes all </w:t>
-      </w:r>
-      <w:proofErr w:type="spellStart"/>
-      <w:r>
-        <w:rPr>
-          <w:rFonts w:ascii="Century Gothic" w:hAnsi="Century Gothic"/>
-          <w:sz w:val="20"/>
-          <w:szCs w:val="20"/>
-        </w:rPr>
-        <w:t>stopwords</w:t>
-      </w:r>
-      <w:proofErr w:type="spellEnd"/>
-      <w:r>
-        <w:rPr>
-          <w:rFonts w:ascii="Century Gothic" w:hAnsi="Century Gothic"/>
-          <w:sz w:val="20"/>
-          <w:szCs w:val="20"/>
-        </w:rPr>
-        <w:t xml:space="preserve"> in the English language such as “the, a/an, our, we,”, etc. </w:t>
+      <w:r>
+        <w:rPr>
+          <w:rFonts w:ascii="Century Gothic" w:hAnsi="Century Gothic"/>
+          <w:sz w:val="20"/>
+          <w:szCs w:val="20"/>
+        </w:rPr>
+        <w:t>')” removes all stop</w:t>
+      </w:r>
+      <w:r>
+        <w:rPr>
+          <w:rFonts w:ascii="Century Gothic" w:hAnsi="Century Gothic"/>
+          <w:sz w:val="20"/>
+          <w:szCs w:val="20"/>
+        </w:rPr>
+        <w:t xml:space="preserve"> </w:t>
+      </w:r>
+      <w:r>
+        <w:rPr>
+          <w:rFonts w:ascii="Century Gothic" w:hAnsi="Century Gothic"/>
+          <w:sz w:val="20"/>
+          <w:szCs w:val="20"/>
+        </w:rPr>
+        <w:t xml:space="preserve">words in the English language such as “the, a/an, our, we,”, etc. </w:t>
       </w:r>
     </w:p>
     <w:p>
@@ -6198,25 +5862,7 @@
           <w:sz w:val="20"/>
           <w:szCs w:val="20"/>
         </w:rPr>
-        <w:t>– Syncing the data when </w:t>
-      </w:r>
-      <w:proofErr w:type="gramStart"/>
-      <w:r>
-        <w:rPr>
-          <w:rFonts w:ascii="Century Gothic" w:hAnsi="Century Gothic"/>
-          <w:sz w:val="20"/>
-          <w:szCs w:val="20"/>
-        </w:rPr>
-        <w:t>all of</w:t>
-      </w:r>
-      <w:proofErr w:type="gramEnd"/>
-      <w:r>
-        <w:rPr>
-          <w:rFonts w:ascii="Century Gothic" w:hAnsi="Century Gothic"/>
-          <w:sz w:val="20"/>
-          <w:szCs w:val="20"/>
-        </w:rPr>
-        <w:t> the above-mentioned techniques are applied.</w:t>
+        <w:t>– Syncing the data when all of the above-mentioned techniques are applied.</w:t>
       </w:r>
     </w:p>
     <w:p>
@@ -6321,25 +5967,7 @@
           <w:sz w:val="20"/>
           <w:szCs w:val="20"/>
         </w:rPr>
-        <w:t>When the data is ready, the modeling happens where </w:t>
-      </w:r>
-      <w:proofErr w:type="gramStart"/>
-      <w:r>
-        <w:rPr>
-          <w:rFonts w:ascii="Century Gothic" w:hAnsi="Century Gothic"/>
-          <w:sz w:val="20"/>
-          <w:szCs w:val="20"/>
-        </w:rPr>
-        <w:t>a number of</w:t>
-      </w:r>
-      <w:proofErr w:type="gramEnd"/>
-      <w:r>
-        <w:rPr>
-          <w:rFonts w:ascii="Century Gothic" w:hAnsi="Century Gothic"/>
-          <w:sz w:val="20"/>
-          <w:szCs w:val="20"/>
-        </w:rPr>
-        <w:t> different techniques are selected and applied, and their parameters are tuned in search for the optimal solution. </w:t>
+        <w:t>When the data is ready, the modeling happens where a number of different techniques are selected and applied, and their parameters are tuned in search for the optimal solution. </w:t>
       </w:r>
     </w:p>
     <w:p>
@@ -6361,31 +5989,7 @@
           <w:szCs w:val="20"/>
           <w:u w:val="single"/>
         </w:rPr>
-        <w:t>For this part the following things </w:t>
-      </w:r>
-      <w:proofErr w:type="gramStart"/>
-      <w:r>
-        <w:rPr>
-          <w:rFonts w:ascii="Century Gothic" w:hAnsi="Century Gothic"/>
-          <w:b/>
-          <w:bCs/>
-          <w:sz w:val="20"/>
-          <w:szCs w:val="20"/>
-          <w:u w:val="single"/>
-        </w:rPr>
-        <w:t>have to</w:t>
-      </w:r>
-      <w:proofErr w:type="gramEnd"/>
-      <w:r>
-        <w:rPr>
-          <w:rFonts w:ascii="Century Gothic" w:hAnsi="Century Gothic"/>
-          <w:b/>
-          <w:bCs/>
-          <w:sz w:val="20"/>
-          <w:szCs w:val="20"/>
-          <w:u w:val="single"/>
-        </w:rPr>
-        <w:t> be done: </w:t>
+        <w:t>For this part the following things have to be done: </w:t>
       </w:r>
       <w:r>
         <w:rPr>
@@ -6597,25 +6201,7 @@
           <w:sz w:val="20"/>
           <w:szCs w:val="20"/>
         </w:rPr>
-        <w:t xml:space="preserve"> the model can learn the context of a word based on </w:t>
-      </w:r>
-      <w:proofErr w:type="gramStart"/>
-      <w:r>
-        <w:rPr>
-          <w:rFonts w:ascii="Century Gothic" w:hAnsi="Century Gothic" w:cs="Arial"/>
-          <w:sz w:val="20"/>
-          <w:szCs w:val="20"/>
-        </w:rPr>
-        <w:t>all of</w:t>
-      </w:r>
-      <w:proofErr w:type="gramEnd"/>
-      <w:r>
-        <w:rPr>
-          <w:rFonts w:ascii="Century Gothic" w:hAnsi="Century Gothic" w:cs="Arial"/>
-          <w:sz w:val="20"/>
-          <w:szCs w:val="20"/>
-        </w:rPr>
-        <w:t xml:space="preserve"> its surroundings. This is exactly what we need for this challenge – to define whether a keyword for disaster is used metaphorically (fake disaster) or indicates a real disaster. </w:t>
+        <w:t xml:space="preserve"> the model can learn the context of a word based on all of its surroundings. This is exactly what we need for this challenge – to define whether a keyword for disaster is used metaphorically (fake disaster) or indicates a real disaster. </w:t>
       </w:r>
     </w:p>
     <w:p>
@@ -6983,6 +6569,83 @@
           <w:szCs w:val="20"/>
         </w:rPr>
       </w:pPr>
+      <w:r>
+        <w:rPr>
+          <w:rFonts w:ascii="Century Gothic" w:hAnsi="Century Gothic" w:cs="Arial"/>
+          <w:sz w:val="20"/>
+          <w:szCs w:val="20"/>
+        </w:rPr>
+        <w:t xml:space="preserve">Moreover, we made two more models of XGBoost - one on three features – “Text”, “URL” and “number” columns. The second model was trained on all features in the dataset. In both </w:t>
+      </w:r>
+      <w:r>
+        <w:rPr>
+          <w:rFonts w:ascii="Century Gothic" w:hAnsi="Century Gothic" w:cs="Arial"/>
+          <w:sz w:val="20"/>
+          <w:szCs w:val="20"/>
+        </w:rPr>
+        <w:t>cases, two</w:t>
+      </w:r>
+      <w:r>
+        <w:rPr>
+          <w:rFonts w:ascii="Century Gothic" w:hAnsi="Century Gothic" w:cs="Arial"/>
+          <w:sz w:val="20"/>
+          <w:szCs w:val="20"/>
+        </w:rPr>
+        <w:t xml:space="preserve"> pipelines had to be created – one for categorical features and other for numerical. </w:t>
+      </w:r>
+      <w:r>
+        <w:rPr>
+          <w:rFonts w:ascii="Century Gothic" w:hAnsi="Century Gothic" w:cs="Arial"/>
+          <w:sz w:val="20"/>
+          <w:szCs w:val="20"/>
+        </w:rPr>
+        <w:t>Later,</w:t>
+      </w:r>
+      <w:r>
+        <w:rPr>
+          <w:rFonts w:ascii="Century Gothic" w:hAnsi="Century Gothic" w:cs="Arial"/>
+          <w:sz w:val="20"/>
+          <w:szCs w:val="20"/>
+        </w:rPr>
+        <w:t xml:space="preserve"> we </w:t>
+      </w:r>
+      <w:r>
+        <w:rPr>
+          <w:rFonts w:ascii="Century Gothic" w:hAnsi="Century Gothic" w:cs="Arial"/>
+          <w:sz w:val="20"/>
+          <w:szCs w:val="20"/>
+        </w:rPr>
+        <w:t>combine</w:t>
+      </w:r>
+      <w:r>
+        <w:rPr>
+          <w:rFonts w:ascii="Century Gothic" w:hAnsi="Century Gothic" w:cs="Arial"/>
+          <w:sz w:val="20"/>
+          <w:szCs w:val="20"/>
+        </w:rPr>
+        <w:t>d</w:t>
+      </w:r>
+      <w:r>
+        <w:rPr>
+          <w:rFonts w:ascii="Century Gothic" w:hAnsi="Century Gothic" w:cs="Arial"/>
+          <w:sz w:val="20"/>
+          <w:szCs w:val="20"/>
+        </w:rPr>
+        <w:t xml:space="preserve"> the two pipelines with a column transformer.</w:t>
+      </w:r>
+    </w:p>
+    <w:p>
+      <w:pPr>
+        <w:pStyle w:val="ListParagraph"/>
+        <w:spacing w:line="360" w:lineRule="auto"/>
+        <w:ind w:left="360"/>
+        <w:jc w:val="both"/>
+        <w:rPr>
+          <w:rFonts w:ascii="Century Gothic" w:hAnsi="Century Gothic" w:cs="Arial"/>
+          <w:sz w:val="20"/>
+          <w:szCs w:val="20"/>
+        </w:rPr>
+      </w:pPr>
     </w:p>
     <w:p>
       <w:pPr>
@@ -7054,25 +6717,7 @@
           <w:sz w:val="20"/>
           <w:szCs w:val="20"/>
         </w:rPr>
-        <w:t xml:space="preserve"> is a recurrent neural network architecture meaning it has feedback connections. It can process entire sequences of data that is fed to the LSTM token by token. The new token is propagated through the network, and it also </w:t>
-      </w:r>
-      <w:proofErr w:type="gramStart"/>
-      <w:r>
-        <w:rPr>
-          <w:rFonts w:ascii="Century Gothic" w:hAnsi="Century Gothic" w:cs="Arial"/>
-          <w:sz w:val="20"/>
-          <w:szCs w:val="20"/>
-        </w:rPr>
-        <w:t>takes into account</w:t>
-      </w:r>
-      <w:proofErr w:type="gramEnd"/>
-      <w:r>
-        <w:rPr>
-          <w:rFonts w:ascii="Century Gothic" w:hAnsi="Century Gothic" w:cs="Arial"/>
-          <w:sz w:val="20"/>
-          <w:szCs w:val="20"/>
-        </w:rPr>
-        <w:t xml:space="preserve"> the state of the memory cell.</w:t>
+        <w:t xml:space="preserve"> is a recurrent neural network architecture meaning it has feedback connections. It can process entire sequences of data that is fed to the LSTM token by token. The new token is propagated through the network, and it also takes into account the state of the memory cell.</w:t>
       </w:r>
     </w:p>
     <w:p>
@@ -7397,33 +7042,7 @@
           <w:szCs w:val="20"/>
           <w:u w:val="single"/>
         </w:rPr>
-        <w:t>For this part the following things </w:t>
-      </w:r>
-      <w:proofErr w:type="gramStart"/>
-      <w:r>
-        <w:rPr>
-          <w:rStyle w:val="normaltextrun"/>
-          <w:rFonts w:ascii="Century Gothic" w:eastAsiaTheme="majorEastAsia" w:hAnsi="Century Gothic" w:cs="Segoe UI"/>
-          <w:b/>
-          <w:bCs/>
-          <w:sz w:val="20"/>
-          <w:szCs w:val="20"/>
-          <w:u w:val="single"/>
-        </w:rPr>
-        <w:t>have to</w:t>
-      </w:r>
-      <w:proofErr w:type="gramEnd"/>
-      <w:r>
-        <w:rPr>
-          <w:rStyle w:val="normaltextrun"/>
-          <w:rFonts w:ascii="Century Gothic" w:eastAsiaTheme="majorEastAsia" w:hAnsi="Century Gothic" w:cs="Segoe UI"/>
-          <w:b/>
-          <w:bCs/>
-          <w:sz w:val="20"/>
-          <w:szCs w:val="20"/>
-          <w:u w:val="single"/>
-        </w:rPr>
-        <w:t> be done: </w:t>
+        <w:t>For this part the following things have to be done: </w:t>
       </w:r>
       <w:r>
         <w:rPr>
@@ -7470,27 +7089,7 @@
           <w:sz w:val="20"/>
           <w:szCs w:val="20"/>
         </w:rPr>
-        <w:t>– This step is a bit </w:t>
-      </w:r>
-      <w:proofErr w:type="gramStart"/>
-      <w:r>
-        <w:rPr>
-          <w:rStyle w:val="normaltextrun"/>
-          <w:rFonts w:ascii="Century Gothic" w:eastAsiaTheme="majorEastAsia" w:hAnsi="Century Gothic" w:cs="Segoe UI"/>
-          <w:sz w:val="20"/>
-          <w:szCs w:val="20"/>
-        </w:rPr>
-        <w:t>similar to</w:t>
-      </w:r>
-      <w:proofErr w:type="gramEnd"/>
-      <w:r>
-        <w:rPr>
-          <w:rStyle w:val="normaltextrun"/>
-          <w:rFonts w:ascii="Century Gothic" w:eastAsiaTheme="majorEastAsia" w:hAnsi="Century Gothic" w:cs="Segoe UI"/>
-          <w:sz w:val="20"/>
-          <w:szCs w:val="20"/>
-        </w:rPr>
-        <w:t> the “Assess Model” one from the previous phase, but here we will focus on comparison between the different approaches (confusion matrix, plot accuracy and loss, etc.).</w:t>
+        <w:t>– This step is a bit similar to the “Assess Model” one from the previous phase, but here we will focus on comparison between the different approaches (confusion matrix, plot accuracy and loss, etc.).</w:t>
       </w:r>
     </w:p>
     <w:p>
@@ -8195,25 +7794,7 @@
           <w:sz w:val="20"/>
           <w:szCs w:val="20"/>
         </w:rPr>
-        <w:t xml:space="preserve">the model loss curves show that the validation loss on third (unlemmatized) BERT model is less in comparison with the first model. Therefore, despite that the difference between the accuracy scores is </w:t>
-      </w:r>
-      <w:proofErr w:type="gramStart"/>
-      <w:r>
-        <w:rPr>
-          <w:rFonts w:ascii="Century Gothic" w:eastAsia="Times New Roman" w:hAnsi="Century Gothic" w:cs="Segoe UI"/>
-          <w:sz w:val="20"/>
-          <w:szCs w:val="20"/>
-        </w:rPr>
-        <w:t>pretty small</w:t>
-      </w:r>
-      <w:proofErr w:type="gramEnd"/>
-      <w:r>
-        <w:rPr>
-          <w:rFonts w:ascii="Century Gothic" w:eastAsia="Times New Roman" w:hAnsi="Century Gothic" w:cs="Segoe UI"/>
-          <w:sz w:val="20"/>
-          <w:szCs w:val="20"/>
-        </w:rPr>
-        <w:t xml:space="preserve"> the loss is lower in the third model. </w:t>
+        <w:t xml:space="preserve">the model loss curves show that the validation loss on third (unlemmatized) BERT model is less in comparison with the first model. Therefore, despite that the difference between the accuracy scores is pretty small the loss is lower in the third model. </w:t>
       </w:r>
     </w:p>
     <w:p>
@@ -8257,25 +7838,7 @@
           <w:sz w:val="20"/>
           <w:szCs w:val="20"/>
         </w:rPr>
-        <w:t xml:space="preserve">Usually, the final step is to launch the model. However, as we are more focused on experimenting with the different approaches, our deployment phase would be more like an advice which model is the best for our </w:t>
-      </w:r>
-      <w:proofErr w:type="gramStart"/>
-      <w:r>
-        <w:rPr>
-          <w:rFonts w:ascii="Century Gothic" w:hAnsi="Century Gothic"/>
-          <w:sz w:val="20"/>
-          <w:szCs w:val="20"/>
-        </w:rPr>
-        <w:t>particular case</w:t>
-      </w:r>
-      <w:proofErr w:type="gramEnd"/>
-      <w:r>
-        <w:rPr>
-          <w:rFonts w:ascii="Century Gothic" w:hAnsi="Century Gothic"/>
-          <w:sz w:val="20"/>
-          <w:szCs w:val="20"/>
-        </w:rPr>
-        <w:t xml:space="preserve">. </w:t>
+        <w:t xml:space="preserve">Usually, the final step is to launch the model. However, as we are more focused on experimenting with the different approaches, our deployment phase would be more like an advice which model is the best for our particular case. </w:t>
       </w:r>
     </w:p>
     <w:p>
@@ -8297,31 +7860,7 @@
           <w:szCs w:val="20"/>
           <w:u w:val="single"/>
         </w:rPr>
-        <w:t>For this part the following things </w:t>
-      </w:r>
-      <w:proofErr w:type="gramStart"/>
-      <w:r>
-        <w:rPr>
-          <w:rFonts w:ascii="Century Gothic" w:hAnsi="Century Gothic"/>
-          <w:b/>
-          <w:bCs/>
-          <w:sz w:val="20"/>
-          <w:szCs w:val="20"/>
-          <w:u w:val="single"/>
-        </w:rPr>
-        <w:t>have to</w:t>
-      </w:r>
-      <w:proofErr w:type="gramEnd"/>
-      <w:r>
-        <w:rPr>
-          <w:rFonts w:ascii="Century Gothic" w:hAnsi="Century Gothic"/>
-          <w:b/>
-          <w:bCs/>
-          <w:sz w:val="20"/>
-          <w:szCs w:val="20"/>
-          <w:u w:val="single"/>
-        </w:rPr>
-        <w:t> be done: </w:t>
+        <w:t>For this part the following things have to be done: </w:t>
       </w:r>
       <w:r>
         <w:rPr>
@@ -9359,19 +8898,18 @@
           <w:szCs w:val="20"/>
           <w:shd w:val="clear" w:color="auto" w:fill="FFFFFF"/>
         </w:rPr>
-        <w:t xml:space="preserve">The conclusion we have drawn from this experiment was that with a bit of tuning and not removing all information which we preliminary thought would not be </w:t>
-      </w:r>
-      <w:proofErr w:type="gramStart"/>
-      <w:r>
+        <w:t xml:space="preserve">The conclusion we have drawn from this experiment was that with a bit of tuning and not removing all information which we preliminary thought would not be necessary, the results can be improved. </w:t>
+      </w:r>
+    </w:p>
+    <w:p>
+      <w:pPr>
         <w:rPr>
           <w:rFonts w:ascii="Century Gothic" w:hAnsi="Century Gothic"/>
           <w:sz w:val="20"/>
           <w:szCs w:val="20"/>
           <w:shd w:val="clear" w:color="auto" w:fill="FFFFFF"/>
         </w:rPr>
-        <w:t>necessary,</w:t>
-      </w:r>
-      <w:proofErr w:type="gramEnd"/>
+      </w:pPr>
       <w:r>
         <w:rPr>
           <w:rFonts w:ascii="Century Gothic" w:hAnsi="Century Gothic"/>
@@ -9379,11 +8917,12 @@
           <w:szCs w:val="20"/>
           <w:shd w:val="clear" w:color="auto" w:fill="FFFFFF"/>
         </w:rPr>
-        <w:t xml:space="preserve"> the results can be improved. </w:t>
-      </w:r>
-    </w:p>
-    <w:p>
-      <w:pPr>
+        <w:br w:type="page"/>
+      </w:r>
+    </w:p>
+    <w:p>
+      <w:pPr>
+        <w:jc w:val="both"/>
         <w:rPr>
           <w:rFonts w:ascii="Century Gothic" w:hAnsi="Century Gothic"/>
           <w:sz w:val="20"/>
@@ -9393,36 +8932,12 @@
       </w:pPr>
       <w:r>
         <w:rPr>
-          <w:rFonts w:ascii="Century Gothic" w:hAnsi="Century Gothic"/>
-          <w:sz w:val="20"/>
-          <w:szCs w:val="20"/>
-          <w:shd w:val="clear" w:color="auto" w:fill="FFFFFF"/>
-        </w:rPr>
-        <w:br w:type="page"/>
-      </w:r>
-    </w:p>
-    <w:p>
-      <w:pPr>
-        <w:pStyle w:val="ListParagraph"/>
-        <w:jc w:val="both"/>
-        <w:rPr>
-          <w:rFonts w:ascii="Century Gothic" w:hAnsi="Century Gothic"/>
-          <w:sz w:val="20"/>
-          <w:szCs w:val="20"/>
-          <w:shd w:val="clear" w:color="auto" w:fill="FFFFFF"/>
-        </w:rPr>
-      </w:pPr>
-      <w:r>
-        <w:rPr>
-          <w:rFonts w:ascii="Century Gothic" w:hAnsi="Century Gothic"/>
           <w:noProof/>
-          <w:sz w:val="20"/>
-          <w:szCs w:val="20"/>
           <w:shd w:val="clear" w:color="auto" w:fill="FFFFFF"/>
         </w:rPr>
         <w:lastRenderedPageBreak/>
         <w:drawing>
-          <wp:anchor distT="0" distB="0" distL="114300" distR="114300" simplePos="0" relativeHeight="251662339" behindDoc="0" locked="0" layoutInCell="1" allowOverlap="1" wp14:anchorId="090AF96A" wp14:editId="1D5DD8BA">
+          <wp:anchor distT="0" distB="0" distL="114300" distR="114300" simplePos="0" relativeHeight="251662339" behindDoc="1" locked="0" layoutInCell="1" allowOverlap="1" wp14:anchorId="090AF96A" wp14:editId="6D01824D">
             <wp:simplePos x="0" y="0"/>
             <wp:positionH relativeFrom="margin">
               <wp:align>center</wp:align>
@@ -9432,7 +8947,7 @@
             </wp:positionV>
             <wp:extent cx="5274945" cy="2424430"/>
             <wp:effectExtent l="0" t="0" r="1905" b="0"/>
-            <wp:wrapTopAndBottom/>
+            <wp:wrapSquare wrapText="bothSides"/>
             <wp:docPr id="3" name="Picture 3" descr="Chart, treemap chart&#10;&#10;Description automatically generated"/>
             <wp:cNvGraphicFramePr>
               <a:graphicFrameLocks xmlns:a="http://schemas.openxmlformats.org/drawingml/2006/main" noChangeAspect="1"/>
@@ -9480,6 +8995,266 @@
     </w:p>
     <w:p>
       <w:pPr>
+        <w:jc w:val="both"/>
+        <w:rPr>
+          <w:rFonts w:ascii="Century Gothic" w:hAnsi="Century Gothic"/>
+          <w:sz w:val="20"/>
+          <w:szCs w:val="20"/>
+          <w:shd w:val="clear" w:color="auto" w:fill="FFFFFF"/>
+        </w:rPr>
+      </w:pPr>
+    </w:p>
+    <w:p>
+      <w:pPr>
+        <w:jc w:val="both"/>
+        <w:rPr>
+          <w:rFonts w:ascii="Century Gothic" w:hAnsi="Century Gothic"/>
+          <w:sz w:val="20"/>
+          <w:szCs w:val="20"/>
+          <w:shd w:val="clear" w:color="auto" w:fill="FFFFFF"/>
+        </w:rPr>
+      </w:pPr>
+      <w:r>
+        <w:rPr>
+          <w:rFonts w:ascii="Century Gothic" w:hAnsi="Century Gothic"/>
+          <w:sz w:val="20"/>
+          <w:szCs w:val="20"/>
+          <w:shd w:val="clear" w:color="auto" w:fill="FFFFFF"/>
+        </w:rPr>
+        <w:t xml:space="preserve">Regarding the XGBoost on three features the results are not very promising – the accuracy score is the lowest in comparison with the other models – 0,65. With this small results it is unnecessary to plot a confusion matrix. However, the XGBoost on all the features scored better accuracy of 0, 72. Below is the confusion matrix from which can be concluded that the best results remain the first two – XGBoost on the “Text” column only. </w:t>
+      </w:r>
+    </w:p>
+    <w:p>
+      <w:pPr>
+        <w:jc w:val="both"/>
+        <w:rPr>
+          <w:rFonts w:ascii="Century Gothic" w:hAnsi="Century Gothic"/>
+          <w:sz w:val="20"/>
+          <w:szCs w:val="20"/>
+          <w:shd w:val="clear" w:color="auto" w:fill="FFFFFF"/>
+        </w:rPr>
+      </w:pPr>
+      <w:r>
+        <w:rPr>
+          <w:rFonts w:ascii="Century Gothic" w:hAnsi="Century Gothic"/>
+          <w:noProof/>
+          <w:sz w:val="20"/>
+          <w:szCs w:val="20"/>
+          <w:shd w:val="clear" w:color="auto" w:fill="FFFFFF"/>
+        </w:rPr>
+        <w:drawing>
+          <wp:anchor distT="0" distB="0" distL="114300" distR="114300" simplePos="0" relativeHeight="251670531" behindDoc="0" locked="0" layoutInCell="1" allowOverlap="1" wp14:anchorId="198089D9" wp14:editId="5D916992">
+            <wp:simplePos x="0" y="0"/>
+            <wp:positionH relativeFrom="column">
+              <wp:posOffset>492125</wp:posOffset>
+            </wp:positionH>
+            <wp:positionV relativeFrom="paragraph">
+              <wp:posOffset>-1905</wp:posOffset>
+            </wp:positionV>
+            <wp:extent cx="5169535" cy="2760345"/>
+            <wp:effectExtent l="0" t="0" r="0" b="1905"/>
+            <wp:wrapSquare wrapText="bothSides"/>
+            <wp:docPr id="14" name="Picture 14" descr="Chart, treemap chart&#10;&#10;Description automatically generated"/>
+            <wp:cNvGraphicFramePr>
+              <a:graphicFrameLocks xmlns:a="http://schemas.openxmlformats.org/drawingml/2006/main" noChangeAspect="1"/>
+            </wp:cNvGraphicFramePr>
+            <a:graphic xmlns:a="http://schemas.openxmlformats.org/drawingml/2006/main">
+              <a:graphicData uri="http://schemas.openxmlformats.org/drawingml/2006/picture">
+                <pic:pic xmlns:pic="http://schemas.openxmlformats.org/drawingml/2006/picture">
+                  <pic:nvPicPr>
+                    <pic:cNvPr id="14" name="Picture 14" descr="Chart, treemap chart&#10;&#10;Description automatically generated"/>
+                    <pic:cNvPicPr/>
+                  </pic:nvPicPr>
+                  <pic:blipFill>
+                    <a:blip r:embed="rId21">
+                      <a:extLst>
+                        <a:ext uri="{28A0092B-C50C-407E-A947-70E740481C1C}">
+                          <a14:useLocalDpi xmlns:a14="http://schemas.microsoft.com/office/drawing/2010/main" val="0"/>
+                        </a:ext>
+                      </a:extLst>
+                    </a:blip>
+                    <a:stretch>
+                      <a:fillRect/>
+                    </a:stretch>
+                  </pic:blipFill>
+                  <pic:spPr>
+                    <a:xfrm>
+                      <a:off x="0" y="0"/>
+                      <a:ext cx="5169535" cy="2760345"/>
+                    </a:xfrm>
+                    <a:prstGeom prst="rect">
+                      <a:avLst/>
+                    </a:prstGeom>
+                  </pic:spPr>
+                </pic:pic>
+              </a:graphicData>
+            </a:graphic>
+            <wp14:sizeRelH relativeFrom="margin">
+              <wp14:pctWidth>0</wp14:pctWidth>
+            </wp14:sizeRelH>
+            <wp14:sizeRelV relativeFrom="margin">
+              <wp14:pctHeight>0</wp14:pctHeight>
+            </wp14:sizeRelV>
+          </wp:anchor>
+        </w:drawing>
+      </w:r>
+    </w:p>
+    <w:p>
+      <w:pPr>
+        <w:jc w:val="both"/>
+        <w:rPr>
+          <w:rFonts w:ascii="Century Gothic" w:hAnsi="Century Gothic"/>
+          <w:sz w:val="20"/>
+          <w:szCs w:val="20"/>
+          <w:shd w:val="clear" w:color="auto" w:fill="FFFFFF"/>
+        </w:rPr>
+      </w:pPr>
+    </w:p>
+    <w:p>
+      <w:pPr>
+        <w:jc w:val="both"/>
+        <w:rPr>
+          <w:rFonts w:ascii="Century Gothic" w:hAnsi="Century Gothic"/>
+          <w:sz w:val="20"/>
+          <w:szCs w:val="20"/>
+          <w:shd w:val="clear" w:color="auto" w:fill="FFFFFF"/>
+        </w:rPr>
+      </w:pPr>
+    </w:p>
+    <w:p>
+      <w:pPr>
+        <w:jc w:val="both"/>
+        <w:rPr>
+          <w:rFonts w:ascii="Century Gothic" w:hAnsi="Century Gothic"/>
+          <w:sz w:val="20"/>
+          <w:szCs w:val="20"/>
+          <w:shd w:val="clear" w:color="auto" w:fill="FFFFFF"/>
+        </w:rPr>
+      </w:pPr>
+    </w:p>
+    <w:p>
+      <w:pPr>
+        <w:jc w:val="both"/>
+        <w:rPr>
+          <w:rFonts w:ascii="Century Gothic" w:hAnsi="Century Gothic"/>
+          <w:sz w:val="20"/>
+          <w:szCs w:val="20"/>
+          <w:shd w:val="clear" w:color="auto" w:fill="FFFFFF"/>
+        </w:rPr>
+      </w:pPr>
+    </w:p>
+    <w:p>
+      <w:pPr>
+        <w:jc w:val="both"/>
+        <w:rPr>
+          <w:rFonts w:ascii="Century Gothic" w:hAnsi="Century Gothic"/>
+          <w:sz w:val="20"/>
+          <w:szCs w:val="20"/>
+          <w:shd w:val="clear" w:color="auto" w:fill="FFFFFF"/>
+        </w:rPr>
+      </w:pPr>
+    </w:p>
+    <w:p>
+      <w:pPr>
+        <w:jc w:val="both"/>
+        <w:rPr>
+          <w:rFonts w:ascii="Century Gothic" w:hAnsi="Century Gothic"/>
+          <w:sz w:val="20"/>
+          <w:szCs w:val="20"/>
+          <w:shd w:val="clear" w:color="auto" w:fill="FFFFFF"/>
+        </w:rPr>
+      </w:pPr>
+    </w:p>
+    <w:p>
+      <w:pPr>
+        <w:jc w:val="both"/>
+        <w:rPr>
+          <w:rFonts w:ascii="Century Gothic" w:hAnsi="Century Gothic"/>
+          <w:sz w:val="20"/>
+          <w:szCs w:val="20"/>
+          <w:shd w:val="clear" w:color="auto" w:fill="FFFFFF"/>
+        </w:rPr>
+      </w:pPr>
+    </w:p>
+    <w:p>
+      <w:pPr>
+        <w:jc w:val="both"/>
+        <w:rPr>
+          <w:rFonts w:ascii="Century Gothic" w:hAnsi="Century Gothic"/>
+          <w:sz w:val="20"/>
+          <w:szCs w:val="20"/>
+          <w:shd w:val="clear" w:color="auto" w:fill="FFFFFF"/>
+        </w:rPr>
+      </w:pPr>
+    </w:p>
+    <w:p>
+      <w:pPr>
+        <w:jc w:val="both"/>
+        <w:rPr>
+          <w:rFonts w:ascii="Century Gothic" w:hAnsi="Century Gothic"/>
+          <w:sz w:val="20"/>
+          <w:szCs w:val="20"/>
+          <w:shd w:val="clear" w:color="auto" w:fill="FFFFFF"/>
+        </w:rPr>
+      </w:pPr>
+    </w:p>
+    <w:p>
+      <w:pPr>
+        <w:jc w:val="both"/>
+        <w:rPr>
+          <w:rFonts w:ascii="Century Gothic" w:hAnsi="Century Gothic"/>
+          <w:sz w:val="20"/>
+          <w:szCs w:val="20"/>
+          <w:shd w:val="clear" w:color="auto" w:fill="FFFFFF"/>
+        </w:rPr>
+      </w:pPr>
+    </w:p>
+    <w:p>
+      <w:pPr>
+        <w:jc w:val="both"/>
+        <w:rPr>
+          <w:rFonts w:ascii="Century Gothic" w:hAnsi="Century Gothic"/>
+          <w:sz w:val="20"/>
+          <w:szCs w:val="20"/>
+          <w:shd w:val="clear" w:color="auto" w:fill="FFFFFF"/>
+        </w:rPr>
+      </w:pPr>
+    </w:p>
+    <w:p>
+      <w:pPr>
+        <w:jc w:val="both"/>
+        <w:rPr>
+          <w:rFonts w:ascii="Century Gothic" w:hAnsi="Century Gothic"/>
+          <w:sz w:val="20"/>
+          <w:szCs w:val="20"/>
+          <w:shd w:val="clear" w:color="auto" w:fill="FFFFFF"/>
+        </w:rPr>
+      </w:pPr>
+    </w:p>
+    <w:p>
+      <w:pPr>
+        <w:jc w:val="both"/>
+        <w:rPr>
+          <w:rFonts w:ascii="Century Gothic" w:hAnsi="Century Gothic"/>
+          <w:sz w:val="20"/>
+          <w:szCs w:val="20"/>
+          <w:shd w:val="clear" w:color="auto" w:fill="FFFFFF"/>
+        </w:rPr>
+      </w:pPr>
+    </w:p>
+    <w:p>
+      <w:pPr>
+        <w:jc w:val="both"/>
+        <w:rPr>
+          <w:rFonts w:ascii="Century Gothic" w:hAnsi="Century Gothic"/>
+          <w:sz w:val="20"/>
+          <w:szCs w:val="20"/>
+          <w:shd w:val="clear" w:color="auto" w:fill="FFFFFF"/>
+        </w:rPr>
+      </w:pPr>
+    </w:p>
+    <w:p>
+      <w:pPr>
         <w:pStyle w:val="ListParagraph"/>
         <w:numPr>
           <w:ilvl w:val="0"/>
@@ -9500,6 +9275,7 @@
           <w:szCs w:val="20"/>
           <w:shd w:val="clear" w:color="auto" w:fill="FFFFFF"/>
         </w:rPr>
+        <w:lastRenderedPageBreak/>
         <w:t xml:space="preserve">LSTM </w:t>
       </w:r>
     </w:p>
@@ -9550,7 +9326,7 @@
                     <pic:cNvPicPr/>
                   </pic:nvPicPr>
                   <pic:blipFill rotWithShape="1">
-                    <a:blip r:embed="rId21" cstate="print">
+                    <a:blip r:embed="rId22" cstate="print">
                       <a:extLst>
                         <a:ext uri="{28A0092B-C50C-407E-A947-70E740481C1C}">
                           <a14:useLocalDpi xmlns:a14="http://schemas.microsoft.com/office/drawing/2010/main" val="0"/>
@@ -9646,7 +9422,7 @@
                     <pic:cNvPicPr/>
                   </pic:nvPicPr>
                   <pic:blipFill rotWithShape="1">
-                    <a:blip r:embed="rId22" cstate="print">
+                    <a:blip r:embed="rId23" cstate="print">
                       <a:extLst>
                         <a:ext uri="{28A0092B-C50C-407E-A947-70E740481C1C}">
                           <a14:useLocalDpi xmlns:a14="http://schemas.microsoft.com/office/drawing/2010/main" val="0"/>
@@ -9740,7 +9516,7 @@
                     <pic:cNvPicPr/>
                   </pic:nvPicPr>
                   <pic:blipFill>
-                    <a:blip r:embed="rId23" cstate="print">
+                    <a:blip r:embed="rId24" cstate="print">
                       <a:extLst>
                         <a:ext uri="{28A0092B-C50C-407E-A947-70E740481C1C}">
                           <a14:useLocalDpi xmlns:a14="http://schemas.microsoft.com/office/drawing/2010/main" val="0"/>
@@ -9837,7 +9613,7 @@
                     <pic:cNvPicPr/>
                   </pic:nvPicPr>
                   <pic:blipFill>
-                    <a:blip r:embed="rId24" cstate="print">
+                    <a:blip r:embed="rId25" cstate="print">
                       <a:extLst>
                         <a:ext uri="{28A0092B-C50C-407E-A947-70E740481C1C}">
                           <a14:useLocalDpi xmlns:a14="http://schemas.microsoft.com/office/drawing/2010/main" val="0"/>
@@ -9920,6 +9696,13 @@
           <w:rFonts w:ascii="Century Gothic" w:hAnsi="Century Gothic"/>
         </w:rPr>
       </w:pPr>
+    </w:p>
+    <w:p>
+      <w:pPr>
+        <w:rPr>
+          <w:rFonts w:ascii="Century Gothic" w:hAnsi="Century Gothic"/>
+        </w:rPr>
+      </w:pPr>
       <w:r>
         <w:rPr>
           <w:rFonts w:ascii="Century Gothic" w:hAnsi="Century Gothic"/>
@@ -10143,25 +9926,7 @@
                 <w:sz w:val="18"/>
                 <w:szCs w:val="18"/>
               </w:rPr>
-              <w:t xml:space="preserve">The chosen Kaggle challenge is appropriate for the assignment. However, be more specific </w:t>
-            </w:r>
-            <w:proofErr w:type="gramStart"/>
-            <w:r>
-              <w:rPr>
-                <w:rFonts w:ascii="Century Gothic" w:hAnsi="Century Gothic"/>
-                <w:sz w:val="18"/>
-                <w:szCs w:val="18"/>
-              </w:rPr>
-              <w:t>about  the</w:t>
-            </w:r>
-            <w:proofErr w:type="gramEnd"/>
-            <w:r>
-              <w:rPr>
-                <w:rFonts w:ascii="Century Gothic" w:hAnsi="Century Gothic"/>
-                <w:sz w:val="18"/>
-                <w:szCs w:val="18"/>
-              </w:rPr>
-              <w:t xml:space="preserve"> end goal since it is not very clear what we want to achieve with the challenge. </w:t>
+              <w:t xml:space="preserve">The chosen Kaggle challenge is appropriate for the assignment. However, be more specific about  the end goal since it is not very clear what we want to achieve with the challenge. </w:t>
             </w:r>
             <w:r>
               <w:rPr>
@@ -10599,25 +10364,7 @@
                 <w:sz w:val="18"/>
                 <w:szCs w:val="18"/>
               </w:rPr>
-              <w:t xml:space="preserve">Make some more meaningful visualizations to show how many missing values are there location per tweet type (disaster/non-disaster) and see if there is </w:t>
-            </w:r>
-            <w:proofErr w:type="gramStart"/>
-            <w:r>
-              <w:rPr>
-                <w:rFonts w:ascii="Century Gothic" w:hAnsi="Century Gothic"/>
-                <w:sz w:val="18"/>
-                <w:szCs w:val="18"/>
-              </w:rPr>
-              <w:t>some kind of a</w:t>
-            </w:r>
-            <w:proofErr w:type="gramEnd"/>
-            <w:r>
-              <w:rPr>
-                <w:rFonts w:ascii="Century Gothic" w:hAnsi="Century Gothic"/>
-                <w:sz w:val="18"/>
-                <w:szCs w:val="18"/>
-              </w:rPr>
-              <w:t xml:space="preserve"> correlation. </w:t>
+              <w:t xml:space="preserve">Make some more meaningful visualizations to show how many missing values are there location per tweet type (disaster/non-disaster) and see if there is some kind of a correlation. </w:t>
             </w:r>
           </w:p>
         </w:tc>
@@ -10782,25 +10529,7 @@
                 <w:sz w:val="18"/>
                 <w:szCs w:val="18"/>
               </w:rPr>
-              <w:t xml:space="preserve">It did improve and now we want to focus on working with features for the LSTM and XGBoost as they are executed </w:t>
-            </w:r>
-            <w:proofErr w:type="gramStart"/>
-            <w:r>
-              <w:rPr>
-                <w:rFonts w:ascii="Century Gothic" w:hAnsi="Century Gothic"/>
-                <w:sz w:val="18"/>
-                <w:szCs w:val="18"/>
-              </w:rPr>
-              <w:t>fast</w:t>
-            </w:r>
-            <w:proofErr w:type="gramEnd"/>
-            <w:r>
-              <w:rPr>
-                <w:rFonts w:ascii="Century Gothic" w:hAnsi="Century Gothic"/>
-                <w:sz w:val="18"/>
-                <w:szCs w:val="18"/>
-              </w:rPr>
-              <w:t xml:space="preserve"> and we can test easily in this way. </w:t>
+              <w:t xml:space="preserve">It did improve and now we want to focus on working with features for the LSTM and XGBoost as they are executed fast and we can test easily in this way. </w:t>
             </w:r>
           </w:p>
         </w:tc>
@@ -10934,25 +10663,7 @@
                 <w:sz w:val="18"/>
                 <w:szCs w:val="18"/>
               </w:rPr>
-              <w:t xml:space="preserve">We have applied early stopping to the model </w:t>
-            </w:r>
-            <w:proofErr w:type="gramStart"/>
-            <w:r>
-              <w:rPr>
-                <w:rFonts w:ascii="Century Gothic" w:hAnsi="Century Gothic"/>
-                <w:sz w:val="18"/>
-                <w:szCs w:val="18"/>
-              </w:rPr>
-              <w:t>and also</w:t>
-            </w:r>
-            <w:proofErr w:type="gramEnd"/>
-            <w:r>
-              <w:rPr>
-                <w:rFonts w:ascii="Century Gothic" w:hAnsi="Century Gothic"/>
-                <w:sz w:val="18"/>
-                <w:szCs w:val="18"/>
-              </w:rPr>
-              <w:t xml:space="preserve"> plan to submit the document for feedback after the holidays. </w:t>
+              <w:t xml:space="preserve">We have applied early stopping to the model and also plan to submit the document for feedback after the holidays. </w:t>
             </w:r>
           </w:p>
         </w:tc>
@@ -11013,8 +10724,8 @@
       </w:pPr>
     </w:p>
     <w:sectPr>
-      <w:footerReference w:type="default" r:id="rId25"/>
-      <w:footerReference w:type="first" r:id="rId26"/>
+      <w:footerReference w:type="default" r:id="rId26"/>
+      <w:footerReference w:type="first" r:id="rId27"/>
       <w:pgSz w:w="12240" w:h="15840"/>
       <w:pgMar w:top="1440" w:right="1440" w:bottom="1440" w:left="1440" w:header="720" w:footer="720" w:gutter="0"/>
       <w:pgNumType w:start="0"/>
@@ -16790,6 +16501,10 @@
 </file>
 
 <file path=customXml/item1.xml><?xml version="1.0" encoding="utf-8"?>
+<b:Sources xmlns:b="http://schemas.openxmlformats.org/officeDocument/2006/bibliography" xmlns="http://schemas.openxmlformats.org/officeDocument/2006/bibliography" SelectedStyle="\APASixthEditionOfficeOnline.xsl" StyleName="APA" Version="6"/>
+</file>
+
+<file path=customXml/item2.xml><?xml version="1.0" encoding="utf-8"?>
 <ct:contentTypeSchema xmlns:ct="http://schemas.microsoft.com/office/2006/metadata/contentType" xmlns:ma="http://schemas.microsoft.com/office/2006/metadata/properties/metaAttributes" ct:_="" ma:_="" ma:contentTypeName="Document" ma:contentTypeID="0x010100E995A9AFD71A62428E21AA496CC9A1A2" ma:contentTypeVersion="12" ma:contentTypeDescription="Een nieuw document maken." ma:contentTypeScope="" ma:versionID="16fe2b75f95a8bc6eb1a685e0f4688e1">
   <xsd:schema xmlns:xsd="http://www.w3.org/2001/XMLSchema" xmlns:xs="http://www.w3.org/2001/XMLSchema" xmlns:p="http://schemas.microsoft.com/office/2006/metadata/properties" xmlns:ns3="82e37eca-5135-4ab9-b5e0-a273a21bf3c4" xmlns:ns4="b107dd42-4ed5-4d1c-99a7-78bfc8df2c01" targetNamespace="http://schemas.microsoft.com/office/2006/metadata/properties" ma:root="true" ma:fieldsID="c7a2704fdcd83e69d95aa869d674532e" ns3:_="" ns4:_="">
     <xsd:import namespace="82e37eca-5135-4ab9-b5e0-a273a21bf3c4"/>
@@ -17006,17 +16721,7 @@
 </ct:contentTypeSchema>
 </file>
 
-<file path=customXml/item2.xml><?xml version="1.0" encoding="utf-8"?>
-<b:Sources xmlns:b="http://schemas.openxmlformats.org/officeDocument/2006/bibliography" xmlns="http://schemas.openxmlformats.org/officeDocument/2006/bibliography" SelectedStyle="\APASixthEditionOfficeOnline.xsl" StyleName="APA" Version="6"/>
-</file>
-
 <file path=customXml/item3.xml><?xml version="1.0" encoding="utf-8"?>
-<p:properties xmlns:p="http://schemas.microsoft.com/office/2006/metadata/properties" xmlns:xsi="http://www.w3.org/2001/XMLSchema-instance" xmlns:pc="http://schemas.microsoft.com/office/infopath/2007/PartnerControls">
-  <documentManagement/>
-</p:properties>
-</file>
-
-<file path=customXml/item4.xml><?xml version="1.0" encoding="utf-8"?>
 <?mso-contentType ?>
 <FormTemplates xmlns="http://schemas.microsoft.com/sharepoint/v3/contenttype/forms">
   <Display>DocumentLibraryForm</Display>
@@ -17025,7 +16730,21 @@
 </FormTemplates>
 </file>
 
+<file path=customXml/item4.xml><?xml version="1.0" encoding="utf-8"?>
+<p:properties xmlns:p="http://schemas.microsoft.com/office/2006/metadata/properties" xmlns:xsi="http://www.w3.org/2001/XMLSchema-instance" xmlns:pc="http://schemas.microsoft.com/office/infopath/2007/PartnerControls">
+  <documentManagement/>
+</p:properties>
+</file>
+
 <file path=customXml/itemProps1.xml><?xml version="1.0" encoding="utf-8"?>
+<ds:datastoreItem xmlns:ds="http://schemas.openxmlformats.org/officeDocument/2006/customXml" ds:itemID="{480AEFCA-1094-4121-AB26-66B17BAFCB74}">
+  <ds:schemaRefs>
+    <ds:schemaRef ds:uri="http://schemas.openxmlformats.org/officeDocument/2006/bibliography"/>
+  </ds:schemaRefs>
+</ds:datastoreItem>
+</file>
+
+<file path=customXml/itemProps2.xml><?xml version="1.0" encoding="utf-8"?>
 <ds:datastoreItem xmlns:ds="http://schemas.openxmlformats.org/officeDocument/2006/customXml" ds:itemID="{C6D3AB4A-5F75-484B-BE04-91299B78D691}">
   <ds:schemaRefs>
     <ds:schemaRef ds:uri="http://schemas.microsoft.com/office/2006/metadata/contentType"/>
@@ -17044,27 +16763,19 @@
 </ds:datastoreItem>
 </file>
 
-<file path=customXml/itemProps2.xml><?xml version="1.0" encoding="utf-8"?>
-<ds:datastoreItem xmlns:ds="http://schemas.openxmlformats.org/officeDocument/2006/customXml" ds:itemID="{480AEFCA-1094-4121-AB26-66B17BAFCB74}">
+<file path=customXml/itemProps3.xml><?xml version="1.0" encoding="utf-8"?>
+<ds:datastoreItem xmlns:ds="http://schemas.openxmlformats.org/officeDocument/2006/customXml" ds:itemID="{4D1AB783-E7C3-4C3D-8992-0536B6AB048E}">
   <ds:schemaRefs>
-    <ds:schemaRef ds:uri="http://schemas.openxmlformats.org/officeDocument/2006/bibliography"/>
+    <ds:schemaRef ds:uri="http://schemas.microsoft.com/sharepoint/v3/contenttype/forms"/>
   </ds:schemaRefs>
 </ds:datastoreItem>
 </file>
 
-<file path=customXml/itemProps3.xml><?xml version="1.0" encoding="utf-8"?>
+<file path=customXml/itemProps4.xml><?xml version="1.0" encoding="utf-8"?>
 <ds:datastoreItem xmlns:ds="http://schemas.openxmlformats.org/officeDocument/2006/customXml" ds:itemID="{466FC5BD-A4F7-4D88-A952-09E274EE661F}">
   <ds:schemaRefs>
     <ds:schemaRef ds:uri="http://schemas.microsoft.com/office/2006/metadata/properties"/>
     <ds:schemaRef ds:uri="http://schemas.microsoft.com/office/infopath/2007/PartnerControls"/>
   </ds:schemaRefs>
 </ds:datastoreItem>
-</file>
-
-<file path=customXml/itemProps4.xml><?xml version="1.0" encoding="utf-8"?>
-<ds:datastoreItem xmlns:ds="http://schemas.openxmlformats.org/officeDocument/2006/customXml" ds:itemID="{4D1AB783-E7C3-4C3D-8992-0536B6AB048E}">
-  <ds:schemaRefs>
-    <ds:schemaRef ds:uri="http://schemas.microsoft.com/sharepoint/v3/contenttype/forms"/>
-  </ds:schemaRefs>
-</ds:datastoreItem>
 </file>
</xml_diff>